<commit_message>
Finalize project section of analysis
</commit_message>
<xml_diff>
--- a/Project%20writeup.docx
+++ b/Project%20writeup.docx
@@ -1,6 +1,6 @@
 
 <file path=word/document.xml><?xml version="1.0" encoding="utf-8"?>
-<w:document xmlns:wpc="http://schemas.microsoft.com/office/word/2010/wordprocessingCanvas" xmlns:cx="http://schemas.microsoft.com/office/drawing/2014/chartex" xmlns:cx1="http://schemas.microsoft.com/office/drawing/2015/9/8/chartex" xmlns:mc="http://schemas.openxmlformats.org/markup-compatibility/2006" xmlns:o="urn:schemas-microsoft-com:office:office" xmlns:r="http://schemas.openxmlformats.org/officeDocument/2006/relationships" xmlns:m="http://schemas.openxmlformats.org/officeDocument/2006/math" xmlns:v="urn:schemas-microsoft-com:vml" xmlns:wp14="http://schemas.microsoft.com/office/word/2010/wordprocessingDrawing" xmlns:wp="http://schemas.openxmlformats.org/drawingml/2006/wordprocessingDrawing" xmlns:w10="urn:schemas-microsoft-com:office:word" xmlns:w="http://schemas.openxmlformats.org/wordprocessingml/2006/main" xmlns:w14="http://schemas.microsoft.com/office/word/2010/wordml" xmlns:w15="http://schemas.microsoft.com/office/word/2012/wordml" xmlns:w16se="http://schemas.microsoft.com/office/word/2015/wordml/symex" xmlns:wpg="http://schemas.microsoft.com/office/word/2010/wordprocessingGroup" xmlns:wpi="http://schemas.microsoft.com/office/word/2010/wordprocessingInk" xmlns:wne="http://schemas.microsoft.com/office/word/2006/wordml" xmlns:wps="http://schemas.microsoft.com/office/word/2010/wordprocessingShape" mc:Ignorable="w14 w15 w16se wp14">
+<w:document xmlns:wpc="http://schemas.microsoft.com/office/word/2010/wordprocessingCanvas" xmlns:mc="http://schemas.openxmlformats.org/markup-compatibility/2006" xmlns:o="urn:schemas-microsoft-com:office:office" xmlns:r="http://schemas.openxmlformats.org/officeDocument/2006/relationships" xmlns:m="http://schemas.openxmlformats.org/officeDocument/2006/math" xmlns:v="urn:schemas-microsoft-com:vml" xmlns:wp14="http://schemas.microsoft.com/office/word/2010/wordprocessingDrawing" xmlns:wp="http://schemas.openxmlformats.org/drawingml/2006/wordprocessingDrawing" xmlns:w10="urn:schemas-microsoft-com:office:word" xmlns:w="http://schemas.openxmlformats.org/wordprocessingml/2006/main" xmlns:w14="http://schemas.microsoft.com/office/word/2010/wordml" xmlns:wpg="http://schemas.microsoft.com/office/word/2010/wordprocessingGroup" xmlns:wpi="http://schemas.microsoft.com/office/word/2010/wordprocessingInk" xmlns:wne="http://schemas.microsoft.com/office/word/2006/wordml" xmlns:wps="http://schemas.microsoft.com/office/word/2010/wordprocessingShape" mc:Ignorable="w14 wp14">
   <w:body>
     <w:p>
       <w:pPr>
@@ -38,6 +38,8 @@
       <w:sdtPr>
         <w:rPr>
           <w:rFonts w:asciiTheme="minorHAnsi" w:eastAsia="SimSun" w:hAnsiTheme="minorHAnsi" w:cstheme="minorBidi"/>
+          <w:b w:val="0"/>
+          <w:bCs w:val="0"/>
           <w:sz w:val="22"/>
           <w:szCs w:val="22"/>
           <w:lang w:val="en-GB" w:eastAsia="en-US"/>
@@ -50,8 +52,6 @@
       </w:sdtPr>
       <w:sdtEndPr>
         <w:rPr>
-          <w:b w:val="0"/>
-          <w:bCs w:val="0"/>
           <w:noProof/>
         </w:rPr>
       </w:sdtEndPr>
@@ -73,7 +73,7 @@
             <w:rPr>
               <w:rFonts w:eastAsiaTheme="minorEastAsia"/>
               <w:noProof/>
-              <w:lang w:eastAsia="en-GB"/>
+              <w:lang w:eastAsia="ja-JP"/>
             </w:rPr>
           </w:pPr>
           <w:r>
@@ -85,7 +85,7 @@
           <w:r>
             <w:fldChar w:fldCharType="separate"/>
           </w:r>
-          <w:hyperlink w:anchor="_Toc530562379" w:history="1">
+          <w:hyperlink w:anchor="_Toc530677901" w:history="1">
             <w:r>
               <w:rPr>
                 <w:rStyle w:val="Hyperlink"/>
@@ -112,7 +112,7 @@
                 <w:noProof/>
                 <w:webHidden/>
               </w:rPr>
-              <w:instrText xml:space="preserve"> PAGEREF _Toc530562379 \h </w:instrText>
+              <w:instrText xml:space="preserve"> PAGEREF _Toc530677901 \h </w:instrText>
             </w:r>
             <w:r>
               <w:rPr>
@@ -152,10 +152,10 @@
             <w:rPr>
               <w:rFonts w:eastAsiaTheme="minorEastAsia"/>
               <w:noProof/>
-              <w:lang w:eastAsia="en-GB"/>
+              <w:lang w:eastAsia="ja-JP"/>
             </w:rPr>
           </w:pPr>
-          <w:hyperlink w:anchor="_Toc530562380" w:history="1">
+          <w:hyperlink w:anchor="_Toc530677902" w:history="1">
             <w:r>
               <w:rPr>
                 <w:rStyle w:val="Hyperlink"/>
@@ -182,7 +182,7 @@
                 <w:noProof/>
                 <w:webHidden/>
               </w:rPr>
-              <w:instrText xml:space="preserve"> PAGEREF _Toc530562380 \h </w:instrText>
+              <w:instrText xml:space="preserve"> PAGEREF _Toc530677902 \h </w:instrText>
             </w:r>
             <w:r>
               <w:rPr>
@@ -222,10 +222,10 @@
             <w:rPr>
               <w:rFonts w:eastAsiaTheme="minorEastAsia"/>
               <w:noProof/>
-              <w:lang w:eastAsia="en-GB"/>
+              <w:lang w:eastAsia="ja-JP"/>
             </w:rPr>
           </w:pPr>
-          <w:hyperlink w:anchor="_Toc530562381" w:history="1">
+          <w:hyperlink w:anchor="_Toc530677903" w:history="1">
             <w:r>
               <w:rPr>
                 <w:rStyle w:val="Hyperlink"/>
@@ -252,7 +252,7 @@
                 <w:noProof/>
                 <w:webHidden/>
               </w:rPr>
-              <w:instrText xml:space="preserve"> PAGEREF _Toc530562381 \h </w:instrText>
+              <w:instrText xml:space="preserve"> PAGEREF _Toc530677903 \h </w:instrText>
             </w:r>
             <w:r>
               <w:rPr>
@@ -292,10 +292,10 @@
             <w:rPr>
               <w:rFonts w:eastAsiaTheme="minorEastAsia"/>
               <w:noProof/>
-              <w:lang w:eastAsia="en-GB"/>
+              <w:lang w:eastAsia="ja-JP"/>
             </w:rPr>
           </w:pPr>
-          <w:hyperlink w:anchor="_Toc530562382" w:history="1">
+          <w:hyperlink w:anchor="_Toc530677904" w:history="1">
             <w:r>
               <w:rPr>
                 <w:rStyle w:val="Hyperlink"/>
@@ -322,7 +322,7 @@
                 <w:noProof/>
                 <w:webHidden/>
               </w:rPr>
-              <w:instrText xml:space="preserve"> PAGEREF _Toc530562382 \h </w:instrText>
+              <w:instrText xml:space="preserve"> PAGEREF _Toc530677904 \h </w:instrText>
             </w:r>
             <w:r>
               <w:rPr>
@@ -343,6 +343,286 @@
                 <w:webHidden/>
               </w:rPr>
               <w:t>2</w:t>
+            </w:r>
+            <w:r>
+              <w:rPr>
+                <w:noProof/>
+                <w:webHidden/>
+              </w:rPr>
+              <w:fldChar w:fldCharType="end"/>
+            </w:r>
+          </w:hyperlink>
+        </w:p>
+        <w:p>
+          <w:pPr>
+            <w:pStyle w:val="TOC3"/>
+            <w:tabs>
+              <w:tab w:val="right" w:leader="dot" w:pos="9016"/>
+            </w:tabs>
+            <w:rPr>
+              <w:rFonts w:eastAsiaTheme="minorEastAsia"/>
+              <w:noProof/>
+              <w:lang w:eastAsia="ja-JP"/>
+            </w:rPr>
+          </w:pPr>
+          <w:hyperlink w:anchor="_Toc530677905" w:history="1">
+            <w:r>
+              <w:rPr>
+                <w:rStyle w:val="Hyperlink"/>
+                <w:noProof/>
+              </w:rPr>
+              <w:t>Prospective users</w:t>
+            </w:r>
+            <w:r>
+              <w:rPr>
+                <w:noProof/>
+                <w:webHidden/>
+              </w:rPr>
+              <w:tab/>
+            </w:r>
+            <w:r>
+              <w:rPr>
+                <w:noProof/>
+                <w:webHidden/>
+              </w:rPr>
+              <w:fldChar w:fldCharType="begin"/>
+            </w:r>
+            <w:r>
+              <w:rPr>
+                <w:noProof/>
+                <w:webHidden/>
+              </w:rPr>
+              <w:instrText xml:space="preserve"> PAGEREF _Toc530677905 \h </w:instrText>
+            </w:r>
+            <w:r>
+              <w:rPr>
+                <w:noProof/>
+                <w:webHidden/>
+              </w:rPr>
+            </w:r>
+            <w:r>
+              <w:rPr>
+                <w:noProof/>
+                <w:webHidden/>
+              </w:rPr>
+              <w:fldChar w:fldCharType="separate"/>
+            </w:r>
+            <w:r>
+              <w:rPr>
+                <w:noProof/>
+                <w:webHidden/>
+              </w:rPr>
+              <w:t>3</w:t>
+            </w:r>
+            <w:r>
+              <w:rPr>
+                <w:noProof/>
+                <w:webHidden/>
+              </w:rPr>
+              <w:fldChar w:fldCharType="end"/>
+            </w:r>
+          </w:hyperlink>
+        </w:p>
+        <w:p>
+          <w:pPr>
+            <w:pStyle w:val="TOC3"/>
+            <w:tabs>
+              <w:tab w:val="right" w:leader="dot" w:pos="9016"/>
+            </w:tabs>
+            <w:rPr>
+              <w:rFonts w:eastAsiaTheme="minorEastAsia"/>
+              <w:noProof/>
+              <w:lang w:eastAsia="ja-JP"/>
+            </w:rPr>
+          </w:pPr>
+          <w:hyperlink w:anchor="_Toc530677906" w:history="1">
+            <w:r>
+              <w:rPr>
+                <w:rStyle w:val="Hyperlink"/>
+                <w:noProof/>
+              </w:rPr>
+              <w:t>Interview</w:t>
+            </w:r>
+            <w:r>
+              <w:rPr>
+                <w:noProof/>
+                <w:webHidden/>
+              </w:rPr>
+              <w:tab/>
+            </w:r>
+            <w:r>
+              <w:rPr>
+                <w:noProof/>
+                <w:webHidden/>
+              </w:rPr>
+              <w:fldChar w:fldCharType="begin"/>
+            </w:r>
+            <w:r>
+              <w:rPr>
+                <w:noProof/>
+                <w:webHidden/>
+              </w:rPr>
+              <w:instrText xml:space="preserve"> PAGEREF _Toc530677906 \h </w:instrText>
+            </w:r>
+            <w:r>
+              <w:rPr>
+                <w:noProof/>
+                <w:webHidden/>
+              </w:rPr>
+            </w:r>
+            <w:r>
+              <w:rPr>
+                <w:noProof/>
+                <w:webHidden/>
+              </w:rPr>
+              <w:fldChar w:fldCharType="separate"/>
+            </w:r>
+            <w:r>
+              <w:rPr>
+                <w:noProof/>
+                <w:webHidden/>
+              </w:rPr>
+              <w:t>4</w:t>
+            </w:r>
+            <w:r>
+              <w:rPr>
+                <w:noProof/>
+                <w:webHidden/>
+              </w:rPr>
+              <w:fldChar w:fldCharType="end"/>
+            </w:r>
+          </w:hyperlink>
+        </w:p>
+        <w:p>
+          <w:pPr>
+            <w:pStyle w:val="TOC3"/>
+            <w:tabs>
+              <w:tab w:val="right" w:leader="dot" w:pos="9016"/>
+            </w:tabs>
+            <w:rPr>
+              <w:rFonts w:eastAsiaTheme="minorEastAsia"/>
+              <w:noProof/>
+              <w:lang w:eastAsia="ja-JP"/>
+            </w:rPr>
+          </w:pPr>
+          <w:hyperlink w:anchor="_Toc530677907" w:history="1">
+            <w:r>
+              <w:rPr>
+                <w:rStyle w:val="Hyperlink"/>
+                <w:noProof/>
+              </w:rPr>
+              <w:t>Perquisites and missing requirements</w:t>
+            </w:r>
+            <w:r>
+              <w:rPr>
+                <w:noProof/>
+                <w:webHidden/>
+              </w:rPr>
+              <w:tab/>
+            </w:r>
+            <w:r>
+              <w:rPr>
+                <w:noProof/>
+                <w:webHidden/>
+              </w:rPr>
+              <w:fldChar w:fldCharType="begin"/>
+            </w:r>
+            <w:r>
+              <w:rPr>
+                <w:noProof/>
+                <w:webHidden/>
+              </w:rPr>
+              <w:instrText xml:space="preserve"> PAGEREF _Toc530677907 \h </w:instrText>
+            </w:r>
+            <w:r>
+              <w:rPr>
+                <w:noProof/>
+                <w:webHidden/>
+              </w:rPr>
+            </w:r>
+            <w:r>
+              <w:rPr>
+                <w:noProof/>
+                <w:webHidden/>
+              </w:rPr>
+              <w:fldChar w:fldCharType="separate"/>
+            </w:r>
+            <w:r>
+              <w:rPr>
+                <w:noProof/>
+                <w:webHidden/>
+              </w:rPr>
+              <w:t>4</w:t>
+            </w:r>
+            <w:r>
+              <w:rPr>
+                <w:noProof/>
+                <w:webHidden/>
+              </w:rPr>
+              <w:fldChar w:fldCharType="end"/>
+            </w:r>
+          </w:hyperlink>
+        </w:p>
+        <w:p>
+          <w:pPr>
+            <w:pStyle w:val="TOC3"/>
+            <w:tabs>
+              <w:tab w:val="right" w:leader="dot" w:pos="9016"/>
+            </w:tabs>
+            <w:rPr>
+              <w:rFonts w:eastAsiaTheme="minorEastAsia"/>
+              <w:noProof/>
+              <w:lang w:eastAsia="ja-JP"/>
+            </w:rPr>
+          </w:pPr>
+          <w:hyperlink w:anchor="_Toc530677908" w:history="1">
+            <w:r>
+              <w:rPr>
+                <w:rStyle w:val="Hyperlink"/>
+                <w:noProof/>
+              </w:rPr>
+              <w:t>Objectives</w:t>
+            </w:r>
+            <w:r>
+              <w:rPr>
+                <w:noProof/>
+                <w:webHidden/>
+              </w:rPr>
+              <w:tab/>
+            </w:r>
+            <w:r>
+              <w:rPr>
+                <w:noProof/>
+                <w:webHidden/>
+              </w:rPr>
+              <w:fldChar w:fldCharType="begin"/>
+            </w:r>
+            <w:r>
+              <w:rPr>
+                <w:noProof/>
+                <w:webHidden/>
+              </w:rPr>
+              <w:instrText xml:space="preserve"> PAGEREF _Toc530677908 \h </w:instrText>
+            </w:r>
+            <w:r>
+              <w:rPr>
+                <w:noProof/>
+                <w:webHidden/>
+              </w:rPr>
+            </w:r>
+            <w:r>
+              <w:rPr>
+                <w:noProof/>
+                <w:webHidden/>
+              </w:rPr>
+              <w:fldChar w:fldCharType="separate"/>
+            </w:r>
+            <w:r>
+              <w:rPr>
+                <w:noProof/>
+                <w:webHidden/>
+              </w:rPr>
+              <w:t>4</w:t>
             </w:r>
             <w:r>
               <w:rPr>
@@ -362,16 +642,16 @@
             <w:rPr>
               <w:rFonts w:eastAsiaTheme="minorEastAsia"/>
               <w:noProof/>
-              <w:lang w:eastAsia="en-GB"/>
+              <w:lang w:eastAsia="ja-JP"/>
             </w:rPr>
           </w:pPr>
-          <w:hyperlink w:anchor="_Toc530562383" w:history="1">
+          <w:hyperlink w:anchor="_Toc530677909" w:history="1">
             <w:r>
               <w:rPr>
                 <w:rStyle w:val="Hyperlink"/>
                 <w:noProof/>
               </w:rPr>
-              <w:t>Research</w:t>
+              <w:t>Prototyping</w:t>
             </w:r>
             <w:r>
               <w:rPr>
@@ -392,7 +672,7 @@
                 <w:noProof/>
                 <w:webHidden/>
               </w:rPr>
-              <w:instrText xml:space="preserve"> PAGEREF _Toc530562383 \h </w:instrText>
+              <w:instrText xml:space="preserve"> PAGEREF _Toc530677909 \h </w:instrText>
             </w:r>
             <w:r>
               <w:rPr>
@@ -412,7 +692,7 @@
                 <w:noProof/>
                 <w:webHidden/>
               </w:rPr>
-              <w:t>3</w:t>
+              <w:t>5</w:t>
             </w:r>
             <w:r>
               <w:rPr>
@@ -432,16 +712,16 @@
             <w:rPr>
               <w:rFonts w:eastAsiaTheme="minorEastAsia"/>
               <w:noProof/>
-              <w:lang w:eastAsia="en-GB"/>
+              <w:lang w:eastAsia="ja-JP"/>
             </w:rPr>
           </w:pPr>
-          <w:hyperlink w:anchor="_Toc530562384" w:history="1">
+          <w:hyperlink w:anchor="_Toc530677910" w:history="1">
             <w:r>
               <w:rPr>
                 <w:rStyle w:val="Hyperlink"/>
                 <w:noProof/>
               </w:rPr>
-              <w:t>Interview</w:t>
+              <w:t>Objectives</w:t>
             </w:r>
             <w:r>
               <w:rPr>
@@ -462,7 +742,7 @@
                 <w:noProof/>
                 <w:webHidden/>
               </w:rPr>
-              <w:instrText xml:space="preserve"> PAGEREF _Toc530562384 \h </w:instrText>
+              <w:instrText xml:space="preserve"> PAGEREF _Toc530677910 \h </w:instrText>
             </w:r>
             <w:r>
               <w:rPr>
@@ -482,7 +762,7 @@
                 <w:noProof/>
                 <w:webHidden/>
               </w:rPr>
-              <w:t>3</w:t>
+              <w:t>5</w:t>
             </w:r>
             <w:r>
               <w:rPr>
@@ -502,16 +782,16 @@
             <w:rPr>
               <w:rFonts w:eastAsiaTheme="minorEastAsia"/>
               <w:noProof/>
-              <w:lang w:eastAsia="en-GB"/>
+              <w:lang w:eastAsia="ja-JP"/>
             </w:rPr>
           </w:pPr>
-          <w:hyperlink w:anchor="_Toc530562385" w:history="1">
+          <w:hyperlink w:anchor="_Toc530677911" w:history="1">
             <w:r>
               <w:rPr>
                 <w:rStyle w:val="Hyperlink"/>
                 <w:noProof/>
               </w:rPr>
-              <w:t>Perquisites and missing requirements</w:t>
+              <w:t>Algorithm Research</w:t>
             </w:r>
             <w:r>
               <w:rPr>
@@ -532,7 +812,7 @@
                 <w:noProof/>
                 <w:webHidden/>
               </w:rPr>
-              <w:instrText xml:space="preserve"> PAGEREF _Toc530562385 \h </w:instrText>
+              <w:instrText xml:space="preserve"> PAGEREF _Toc530677911 \h </w:instrText>
             </w:r>
             <w:r>
               <w:rPr>
@@ -552,7 +832,7 @@
                 <w:noProof/>
                 <w:webHidden/>
               </w:rPr>
-              <w:t>3</w:t>
+              <w:t>5</w:t>
             </w:r>
             <w:r>
               <w:rPr>
@@ -572,16 +852,16 @@
             <w:rPr>
               <w:rFonts w:eastAsiaTheme="minorEastAsia"/>
               <w:noProof/>
-              <w:lang w:eastAsia="en-GB"/>
+              <w:lang w:eastAsia="ja-JP"/>
             </w:rPr>
           </w:pPr>
-          <w:hyperlink w:anchor="_Toc530562386" w:history="1">
+          <w:hyperlink w:anchor="_Toc530677912" w:history="1">
             <w:r>
               <w:rPr>
                 <w:rStyle w:val="Hyperlink"/>
                 <w:noProof/>
               </w:rPr>
-              <w:t>Objectives</w:t>
+              <w:t>What I found out</w:t>
             </w:r>
             <w:r>
               <w:rPr>
@@ -602,7 +882,7 @@
                 <w:noProof/>
                 <w:webHidden/>
               </w:rPr>
-              <w:instrText xml:space="preserve"> PAGEREF _Toc530562386 \h </w:instrText>
+              <w:instrText xml:space="preserve"> PAGEREF _Toc530677912 \h </w:instrText>
             </w:r>
             <w:r>
               <w:rPr>
@@ -622,287 +902,7 @@
                 <w:noProof/>
                 <w:webHidden/>
               </w:rPr>
-              <w:t>3</w:t>
-            </w:r>
-            <w:r>
-              <w:rPr>
-                <w:noProof/>
-                <w:webHidden/>
-              </w:rPr>
-              <w:fldChar w:fldCharType="end"/>
-            </w:r>
-          </w:hyperlink>
-        </w:p>
-        <w:p>
-          <w:pPr>
-            <w:pStyle w:val="TOC2"/>
-            <w:tabs>
-              <w:tab w:val="right" w:leader="dot" w:pos="9016"/>
-            </w:tabs>
-            <w:rPr>
-              <w:rFonts w:eastAsiaTheme="minorEastAsia"/>
-              <w:noProof/>
-              <w:lang w:eastAsia="en-GB"/>
-            </w:rPr>
-          </w:pPr>
-          <w:hyperlink w:anchor="_Toc530562387" w:history="1">
-            <w:r>
-              <w:rPr>
-                <w:rStyle w:val="Hyperlink"/>
-                <w:noProof/>
-              </w:rPr>
-              <w:t>Prototyping</w:t>
-            </w:r>
-            <w:r>
-              <w:rPr>
-                <w:noProof/>
-                <w:webHidden/>
-              </w:rPr>
-              <w:tab/>
-            </w:r>
-            <w:r>
-              <w:rPr>
-                <w:noProof/>
-                <w:webHidden/>
-              </w:rPr>
-              <w:fldChar w:fldCharType="begin"/>
-            </w:r>
-            <w:r>
-              <w:rPr>
-                <w:noProof/>
-                <w:webHidden/>
-              </w:rPr>
-              <w:instrText xml:space="preserve"> PAGEREF _Toc530562387 \h </w:instrText>
-            </w:r>
-            <w:r>
-              <w:rPr>
-                <w:noProof/>
-                <w:webHidden/>
-              </w:rPr>
-            </w:r>
-            <w:r>
-              <w:rPr>
-                <w:noProof/>
-                <w:webHidden/>
-              </w:rPr>
-              <w:fldChar w:fldCharType="separate"/>
-            </w:r>
-            <w:r>
-              <w:rPr>
-                <w:noProof/>
-                <w:webHidden/>
-              </w:rPr>
-              <w:t>4</w:t>
-            </w:r>
-            <w:r>
-              <w:rPr>
-                <w:noProof/>
-                <w:webHidden/>
-              </w:rPr>
-              <w:fldChar w:fldCharType="end"/>
-            </w:r>
-          </w:hyperlink>
-        </w:p>
-        <w:p>
-          <w:pPr>
-            <w:pStyle w:val="TOC3"/>
-            <w:tabs>
-              <w:tab w:val="right" w:leader="dot" w:pos="9016"/>
-            </w:tabs>
-            <w:rPr>
-              <w:rFonts w:eastAsiaTheme="minorEastAsia"/>
-              <w:noProof/>
-              <w:lang w:eastAsia="en-GB"/>
-            </w:rPr>
-          </w:pPr>
-          <w:hyperlink w:anchor="_Toc530562388" w:history="1">
-            <w:r>
-              <w:rPr>
-                <w:rStyle w:val="Hyperlink"/>
-                <w:noProof/>
-              </w:rPr>
-              <w:t>Objectives</w:t>
-            </w:r>
-            <w:r>
-              <w:rPr>
-                <w:noProof/>
-                <w:webHidden/>
-              </w:rPr>
-              <w:tab/>
-            </w:r>
-            <w:r>
-              <w:rPr>
-                <w:noProof/>
-                <w:webHidden/>
-              </w:rPr>
-              <w:fldChar w:fldCharType="begin"/>
-            </w:r>
-            <w:r>
-              <w:rPr>
-                <w:noProof/>
-                <w:webHidden/>
-              </w:rPr>
-              <w:instrText xml:space="preserve"> PAGEREF _Toc530562388 \h </w:instrText>
-            </w:r>
-            <w:r>
-              <w:rPr>
-                <w:noProof/>
-                <w:webHidden/>
-              </w:rPr>
-            </w:r>
-            <w:r>
-              <w:rPr>
-                <w:noProof/>
-                <w:webHidden/>
-              </w:rPr>
-              <w:fldChar w:fldCharType="separate"/>
-            </w:r>
-            <w:r>
-              <w:rPr>
-                <w:noProof/>
-                <w:webHidden/>
-              </w:rPr>
-              <w:t>4</w:t>
-            </w:r>
-            <w:r>
-              <w:rPr>
-                <w:noProof/>
-                <w:webHidden/>
-              </w:rPr>
-              <w:fldChar w:fldCharType="end"/>
-            </w:r>
-          </w:hyperlink>
-        </w:p>
-        <w:p>
-          <w:pPr>
-            <w:pStyle w:val="TOC3"/>
-            <w:tabs>
-              <w:tab w:val="right" w:leader="dot" w:pos="9016"/>
-            </w:tabs>
-            <w:rPr>
-              <w:rFonts w:eastAsiaTheme="minorEastAsia"/>
-              <w:noProof/>
-              <w:lang w:eastAsia="en-GB"/>
-            </w:rPr>
-          </w:pPr>
-          <w:hyperlink w:anchor="_Toc530562389" w:history="1">
-            <w:r>
-              <w:rPr>
-                <w:rStyle w:val="Hyperlink"/>
-                <w:noProof/>
-              </w:rPr>
-              <w:t>Algorithm Research</w:t>
-            </w:r>
-            <w:r>
-              <w:rPr>
-                <w:noProof/>
-                <w:webHidden/>
-              </w:rPr>
-              <w:tab/>
-            </w:r>
-            <w:r>
-              <w:rPr>
-                <w:noProof/>
-                <w:webHidden/>
-              </w:rPr>
-              <w:fldChar w:fldCharType="begin"/>
-            </w:r>
-            <w:r>
-              <w:rPr>
-                <w:noProof/>
-                <w:webHidden/>
-              </w:rPr>
-              <w:instrText xml:space="preserve"> PAGEREF _Toc530562389 \h </w:instrText>
-            </w:r>
-            <w:r>
-              <w:rPr>
-                <w:noProof/>
-                <w:webHidden/>
-              </w:rPr>
-            </w:r>
-            <w:r>
-              <w:rPr>
-                <w:noProof/>
-                <w:webHidden/>
-              </w:rPr>
-              <w:fldChar w:fldCharType="separate"/>
-            </w:r>
-            <w:r>
-              <w:rPr>
-                <w:noProof/>
-                <w:webHidden/>
-              </w:rPr>
-              <w:t>4</w:t>
-            </w:r>
-            <w:r>
-              <w:rPr>
-                <w:noProof/>
-                <w:webHidden/>
-              </w:rPr>
-              <w:fldChar w:fldCharType="end"/>
-            </w:r>
-          </w:hyperlink>
-        </w:p>
-        <w:p>
-          <w:pPr>
-            <w:pStyle w:val="TOC3"/>
-            <w:tabs>
-              <w:tab w:val="right" w:leader="dot" w:pos="9016"/>
-            </w:tabs>
-            <w:rPr>
-              <w:rFonts w:eastAsiaTheme="minorEastAsia"/>
-              <w:noProof/>
-              <w:lang w:eastAsia="en-GB"/>
-            </w:rPr>
-          </w:pPr>
-          <w:hyperlink w:anchor="_Toc530562390" w:history="1">
-            <w:r>
-              <w:rPr>
-                <w:rStyle w:val="Hyperlink"/>
-                <w:noProof/>
-              </w:rPr>
-              <w:t>What I found out</w:t>
-            </w:r>
-            <w:r>
-              <w:rPr>
-                <w:noProof/>
-                <w:webHidden/>
-              </w:rPr>
-              <w:tab/>
-            </w:r>
-            <w:r>
-              <w:rPr>
-                <w:noProof/>
-                <w:webHidden/>
-              </w:rPr>
-              <w:fldChar w:fldCharType="begin"/>
-            </w:r>
-            <w:r>
-              <w:rPr>
-                <w:noProof/>
-                <w:webHidden/>
-              </w:rPr>
-              <w:instrText xml:space="preserve"> PAGEREF _Toc530562390 \h </w:instrText>
-            </w:r>
-            <w:r>
-              <w:rPr>
-                <w:noProof/>
-                <w:webHidden/>
-              </w:rPr>
-            </w:r>
-            <w:r>
-              <w:rPr>
-                <w:noProof/>
-                <w:webHidden/>
-              </w:rPr>
-              <w:fldChar w:fldCharType="separate"/>
-            </w:r>
-            <w:r>
-              <w:rPr>
-                <w:noProof/>
-                <w:webHidden/>
-              </w:rPr>
-              <w:t>4</w:t>
+              <w:t>5</w:t>
             </w:r>
             <w:r>
               <w:rPr>
@@ -922,10 +922,10 @@
             <w:rPr>
               <w:rFonts w:eastAsiaTheme="minorEastAsia"/>
               <w:noProof/>
-              <w:lang w:eastAsia="en-GB"/>
+              <w:lang w:eastAsia="ja-JP"/>
             </w:rPr>
           </w:pPr>
-          <w:hyperlink w:anchor="_Toc530562391" w:history="1">
+          <w:hyperlink w:anchor="_Toc530677913" w:history="1">
             <w:r>
               <w:rPr>
                 <w:rStyle w:val="Hyperlink"/>
@@ -952,7 +952,7 @@
                 <w:noProof/>
                 <w:webHidden/>
               </w:rPr>
-              <w:instrText xml:space="preserve"> PAGEREF _Toc530562391 \h </w:instrText>
+              <w:instrText xml:space="preserve"> PAGEREF _Toc530677913 \h </w:instrText>
             </w:r>
             <w:r>
               <w:rPr>
@@ -972,7 +972,7 @@
                 <w:noProof/>
                 <w:webHidden/>
               </w:rPr>
-              <w:t>5</w:t>
+              <w:t>6</w:t>
             </w:r>
             <w:r>
               <w:rPr>
@@ -999,7 +999,7 @@
       <w:pPr>
         <w:pStyle w:val="Heading1"/>
       </w:pPr>
-      <w:bookmarkStart w:id="0" w:name="_Toc530562379"/>
+      <w:bookmarkStart w:id="0" w:name="_Toc530677901"/>
       <w:r>
         <w:t>Analysis</w:t>
       </w:r>
@@ -1009,7 +1009,7 @@
       <w:pPr>
         <w:pStyle w:val="Heading2"/>
       </w:pPr>
-      <w:bookmarkStart w:id="1" w:name="_Toc530562380"/>
+      <w:bookmarkStart w:id="1" w:name="_Toc530677902"/>
       <w:r>
         <w:t>The Problem</w:t>
       </w:r>
@@ -1019,7 +1019,7 @@
       <w:pPr>
         <w:pStyle w:val="Heading3"/>
       </w:pPr>
-      <w:bookmarkStart w:id="2" w:name="_Toc530562381"/>
+      <w:bookmarkStart w:id="2" w:name="_Toc530677903"/>
       <w:r>
         <w:t>What is routing</w:t>
       </w:r>
@@ -1064,7 +1064,7 @@
           <w:color w:val="0000FF"/>
           <w:sz w:val="27"/>
           <w:szCs w:val="27"/>
-          <w:lang w:eastAsia="en-GB"/>
+          <w:lang w:eastAsia="ja-JP"/>
         </w:rPr>
         <w:drawing>
           <wp:anchor distT="0" distB="0" distL="114300" distR="114300" simplePos="0" relativeHeight="251660288" behindDoc="1" locked="0" layoutInCell="1" allowOverlap="1" wp14:anchorId="7D95AA94" wp14:editId="4CC2A543">
@@ -1087,7 +1087,7 @@
               </wp:wrapPolygon>
             </wp:wrapTight>
             <wp:docPr id="1" name="Picture 1" descr="Image result for circuit schematic">
-              <a:hlinkClick xmlns:a="http://schemas.openxmlformats.org/drawingml/2006/main" r:id="rId8" tgtFrame="&quot;_blank&quot;"/>
+              <a:hlinkClick xmlns:a="http://schemas.openxmlformats.org/drawingml/2006/main" r:id="rId9" tgtFrame="&quot;_blank&quot;"/>
             </wp:docPr>
             <wp:cNvGraphicFramePr>
               <a:graphicFrameLocks xmlns:a="http://schemas.openxmlformats.org/drawingml/2006/main" noChangeAspect="1"/>
@@ -1097,14 +1097,14 @@
                 <pic:pic xmlns:pic="http://schemas.openxmlformats.org/drawingml/2006/picture">
                   <pic:nvPicPr>
                     <pic:cNvPr id="0" name="Picture 1" descr="Image result for circuit schematic">
-                      <a:hlinkClick r:id="rId8" tgtFrame="&quot;_blank&quot;"/>
+                      <a:hlinkClick r:id="rId9" tgtFrame="&quot;_blank&quot;"/>
                     </pic:cNvPr>
                     <pic:cNvPicPr>
                       <a:picLocks noChangeAspect="1" noChangeArrowheads="1"/>
                     </pic:cNvPicPr>
                   </pic:nvPicPr>
                   <pic:blipFill>
-                    <a:blip r:embed="rId9">
+                    <a:blip r:embed="rId10">
                       <a:extLst>
                         <a:ext uri="{28A0092B-C50C-407E-A947-70E740481C1C}">
                           <a14:useLocalDpi xmlns:a14="http://schemas.microsoft.com/office/drawing/2010/main" val="0"/>
@@ -1194,12 +1194,17 @@
         <w:t xml:space="preserve">- </w:t>
       </w:r>
       <w:r>
-        <w:t>Image credit: WikiMedia</w:t>
-      </w:r>
+        <w:t xml:space="preserve">Image credit: </w:t>
+      </w:r>
+      <w:proofErr w:type="spellStart"/>
+      <w:r>
+        <w:t>WikiMedia</w:t>
+      </w:r>
+      <w:proofErr w:type="spellEnd"/>
       <w:r>
         <w:t xml:space="preserve"> available: </w:t>
       </w:r>
-      <w:hyperlink r:id="rId10" w:history="1">
+      <w:hyperlink r:id="rId11" w:history="1">
         <w:r>
           <w:rPr>
             <w:rStyle w:val="Hyperlink"/>
@@ -1229,30 +1234,30 @@
           <w:color w:val="0000FF"/>
           <w:sz w:val="27"/>
           <w:szCs w:val="27"/>
-          <w:lang w:eastAsia="en-GB"/>
+          <w:lang w:eastAsia="ja-JP"/>
         </w:rPr>
         <w:drawing>
-          <wp:anchor distT="0" distB="0" distL="114300" distR="114300" simplePos="0" relativeHeight="251657216" behindDoc="1" locked="0" layoutInCell="1" allowOverlap="1" wp14:anchorId="4BDD8449" wp14:editId="292CFFB1">
+          <wp:anchor distT="0" distB="0" distL="114300" distR="114300" simplePos="0" relativeHeight="251657216" behindDoc="1" locked="0" layoutInCell="1" allowOverlap="1" wp14:anchorId="4BDD8449" wp14:editId="02838E45">
             <wp:simplePos x="0" y="0"/>
             <wp:positionH relativeFrom="margin">
-              <wp:posOffset>3589020</wp:posOffset>
+              <wp:posOffset>3870960</wp:posOffset>
             </wp:positionH>
             <wp:positionV relativeFrom="paragraph">
-              <wp:posOffset>68357</wp:posOffset>
+              <wp:posOffset>11430</wp:posOffset>
             </wp:positionV>
-            <wp:extent cx="2139315" cy="2159000"/>
+            <wp:extent cx="1755775" cy="1771650"/>
             <wp:effectExtent l="0" t="0" r="0" b="0"/>
             <wp:wrapTight wrapText="bothSides">
               <wp:wrapPolygon edited="0">
                 <wp:start x="0" y="0"/>
-                <wp:lineTo x="0" y="21346"/>
-                <wp:lineTo x="21350" y="21346"/>
-                <wp:lineTo x="21350" y="0"/>
+                <wp:lineTo x="0" y="21368"/>
+                <wp:lineTo x="21327" y="21368"/>
+                <wp:lineTo x="21327" y="0"/>
                 <wp:lineTo x="0" y="0"/>
               </wp:wrapPolygon>
             </wp:wrapTight>
             <wp:docPr id="2" name="Picture 2" descr="Image result for PCBnew">
-              <a:hlinkClick xmlns:a="http://schemas.openxmlformats.org/drawingml/2006/main" r:id="rId11" tgtFrame="&quot;_blank&quot;"/>
+              <a:hlinkClick xmlns:a="http://schemas.openxmlformats.org/drawingml/2006/main" r:id="rId12" tgtFrame="&quot;_blank&quot;"/>
             </wp:docPr>
             <wp:cNvGraphicFramePr>
               <a:graphicFrameLocks xmlns:a="http://schemas.openxmlformats.org/drawingml/2006/main" noChangeAspect="1"/>
@@ -1262,14 +1267,14 @@
                 <pic:pic xmlns:pic="http://schemas.openxmlformats.org/drawingml/2006/picture">
                   <pic:nvPicPr>
                     <pic:cNvPr id="0" name="Picture 1" descr="Image result for PCBnew">
-                      <a:hlinkClick r:id="rId11" tgtFrame="&quot;_blank&quot;"/>
+                      <a:hlinkClick r:id="rId12" tgtFrame="&quot;_blank&quot;"/>
                     </pic:cNvPr>
                     <pic:cNvPicPr>
                       <a:picLocks noChangeAspect="1" noChangeArrowheads="1"/>
                     </pic:cNvPicPr>
                   </pic:nvPicPr>
                   <pic:blipFill>
-                    <a:blip r:embed="rId12">
+                    <a:blip r:embed="rId13" cstate="print">
                       <a:extLst>
                         <a:ext uri="{28A0092B-C50C-407E-A947-70E740481C1C}">
                           <a14:useLocalDpi xmlns:a14="http://schemas.microsoft.com/office/drawing/2010/main" val="0"/>
@@ -1284,7 +1289,7 @@
                   <pic:spPr bwMode="auto">
                     <a:xfrm>
                       <a:off x="0" y="0"/>
-                      <a:ext cx="2139315" cy="2159000"/>
+                      <a:ext cx="1755775" cy="1771650"/>
                     </a:xfrm>
                     <a:prstGeom prst="rect">
                       <a:avLst/>
@@ -1362,9 +1367,41 @@
         <w:fldChar w:fldCharType="end"/>
       </w:r>
       <w:r>
-        <w:t xml:space="preserve"> - Nets are shown in white straight lines. This screen shot is taken from KiCAD's PCBnew software. Image credit; Scanny avalible </w:t>
-      </w:r>
-      <w:hyperlink r:id="rId13" w:history="1">
+        <w:t xml:space="preserve"> - Nets are shown in white straight lines. This screen shot is taken from </w:t>
+      </w:r>
+      <w:proofErr w:type="spellStart"/>
+      <w:r>
+        <w:t>KiCAD's</w:t>
+      </w:r>
+      <w:proofErr w:type="spellEnd"/>
+      <w:r>
+        <w:t xml:space="preserve"> </w:t>
+      </w:r>
+      <w:proofErr w:type="spellStart"/>
+      <w:r>
+        <w:t>PCBnew</w:t>
+      </w:r>
+      <w:proofErr w:type="spellEnd"/>
+      <w:r>
+        <w:t xml:space="preserve"> software. Image credit; </w:t>
+      </w:r>
+      <w:proofErr w:type="spellStart"/>
+      <w:r>
+        <w:t>Scanny</w:t>
+      </w:r>
+      <w:proofErr w:type="spellEnd"/>
+      <w:r>
+        <w:t xml:space="preserve"> </w:t>
+      </w:r>
+      <w:proofErr w:type="spellStart"/>
+      <w:r>
+        <w:t>avalible</w:t>
+      </w:r>
+      <w:proofErr w:type="spellEnd"/>
+      <w:r>
+        <w:t xml:space="preserve"> </w:t>
+      </w:r>
+      <w:hyperlink r:id="rId14" w:history="1">
         <w:r>
           <w:rPr>
             <w:rStyle w:val="Hyperlink"/>
@@ -1380,13 +1417,11 @@
       </w:r>
     </w:p>
     <w:p/>
-    <w:p/>
-    <w:p/>
     <w:p>
       <w:pPr>
         <w:pStyle w:val="Heading3"/>
       </w:pPr>
-      <w:bookmarkStart w:id="3" w:name="_Toc530562382"/>
+      <w:bookmarkStart w:id="3" w:name="_Toc530677904"/>
       <w:r>
         <w:t>Different types of routing</w:t>
       </w:r>
@@ -1435,7 +1470,7 @@
       <w:r>
         <w:rPr>
           <w:noProof/>
-          <w:lang w:eastAsia="en-GB"/>
+          <w:lang w:eastAsia="ja-JP"/>
         </w:rPr>
         <w:drawing>
           <wp:inline distT="0" distB="0" distL="0" distR="0" wp14:anchorId="118068EB" wp14:editId="16E57A3C">
@@ -1453,7 +1488,7 @@
                     <pic:cNvPicPr/>
                   </pic:nvPicPr>
                   <pic:blipFill>
-                    <a:blip r:embed="rId14"/>
+                    <a:blip r:embed="rId15"/>
                     <a:stretch>
                       <a:fillRect/>
                     </a:stretch>
@@ -1514,7 +1549,7 @@
       <w:r>
         <w:t xml:space="preserve"> - A diagram to show the different methods of routing. Image Credit LEE W. RITCHEY, 1999 Accessed: 21/11/2018 Available </w:t>
       </w:r>
-      <w:hyperlink r:id="rId15" w:history="1">
+      <w:hyperlink r:id="rId16" w:history="1">
         <w:r>
           <w:rPr>
             <w:rStyle w:val="Hyperlink"/>
@@ -1531,47 +1566,239 @@
         <w:t xml:space="preserve"> </w:t>
       </w:r>
       <w:r>
-        <w:t>In this project I will focus on how to get from a “Rats Nest” to a “Maze Routed solution”</w:t>
-      </w:r>
-    </w:p>
-    <w:p>
+        <w:t>Initially, I will focus on maze routing as it the preferred method of routing by industry, due to the fact that X-Y routing is almost always impossible with less than 4 layers due to the component footprints disallowing straight lines to be drawn.</w:t>
+      </w:r>
+      <w:r>
+        <w:t xml:space="preserve"> However as the project progresses adding support for X-Y routing or even creating a hybrid router would have </w:t>
+      </w:r>
+      <w:r>
+        <w:t>its</w:t>
+      </w:r>
+      <w:r>
+        <w:t xml:space="preserve"> uses. </w:t>
+      </w:r>
+    </w:p>
+    <w:p>
+      <w:pPr>
+        <w:pStyle w:val="Heading3"/>
+      </w:pPr>
+      <w:r>
+        <w:br w:type="column"/>
+      </w:r>
+      <w:r>
+        <w:lastRenderedPageBreak/>
+        <w:t>Users, Limitations and Requirements</w:t>
+      </w:r>
+    </w:p>
+    <w:p>
+      <w:r>
+        <w:t xml:space="preserve">Auto-routing is a tool to make electronic design easier for engineers to design a board. The user for the </w:t>
+      </w:r>
+      <w:r>
+        <w:t>system,</w:t>
+      </w:r>
+      <w:r>
+        <w:t xml:space="preserve"> who I have reached out to, Stuart Jessop, should be able to use the final version</w:t>
+      </w:r>
+      <w:r>
+        <w:t xml:space="preserve"> to carry out the following tasks:</w:t>
+      </w:r>
+    </w:p>
+    <w:p>
+      <w:pPr>
+        <w:pStyle w:val="ListParagraph"/>
+        <w:numPr>
+          <w:ilvl w:val="0"/>
+          <w:numId w:val="11"/>
+        </w:numPr>
+      </w:pPr>
+      <w:r>
+        <w:t>Import a Net either by manually entering the coordinates of the pads or by parsing a file</w:t>
+      </w:r>
+    </w:p>
+    <w:p>
+      <w:pPr>
+        <w:pStyle w:val="ListParagraph"/>
+        <w:numPr>
+          <w:ilvl w:val="0"/>
+          <w:numId w:val="11"/>
+        </w:numPr>
+      </w:pPr>
+      <w:r>
+        <w:t>Set design constraints as detailed in the “interview”</w:t>
+      </w:r>
+    </w:p>
+    <w:p>
+      <w:pPr>
+        <w:pStyle w:val="ListParagraph"/>
+        <w:numPr>
+          <w:ilvl w:val="0"/>
+          <w:numId w:val="11"/>
+        </w:numPr>
+      </w:pPr>
+      <w:r>
+        <w:t>Route the board</w:t>
+      </w:r>
+      <w:r>
+        <w:t>:</w:t>
+      </w:r>
+    </w:p>
+    <w:p>
+      <w:pPr>
+        <w:pStyle w:val="ListParagraph"/>
+        <w:numPr>
+          <w:ilvl w:val="1"/>
+          <w:numId w:val="11"/>
+        </w:numPr>
+      </w:pPr>
+      <w:r>
+        <w:t>This will involve finding a route from two points</w:t>
+      </w:r>
+    </w:p>
+    <w:p>
+      <w:pPr>
+        <w:pStyle w:val="ListParagraph"/>
+        <w:numPr>
+          <w:ilvl w:val="1"/>
+          <w:numId w:val="11"/>
+        </w:numPr>
+      </w:pPr>
+      <w:r>
+        <w:t>Moving on to the next two points</w:t>
+      </w:r>
+    </w:p>
+    <w:p>
+      <w:pPr>
+        <w:pStyle w:val="ListParagraph"/>
+        <w:numPr>
+          <w:ilvl w:val="1"/>
+          <w:numId w:val="11"/>
+        </w:numPr>
+      </w:pPr>
+      <w:r>
+        <w:t>If routing impossible ripping up and retrying</w:t>
+      </w:r>
+    </w:p>
+    <w:p>
+      <w:pPr>
+        <w:pStyle w:val="ListParagraph"/>
+        <w:numPr>
+          <w:ilvl w:val="0"/>
+          <w:numId w:val="11"/>
+        </w:numPr>
+      </w:pPr>
+      <w:r>
+        <w:t>Export the routed file in a format that can be printed</w:t>
+      </w:r>
+      <w:r>
+        <w:t xml:space="preserve"> (SVG</w:t>
+      </w:r>
       <w:r>
         <w:rPr>
-          <w:b/>
+          <w:rStyle w:val="FootnoteReference"/>
         </w:rPr>
-        <w:t>End user</w:t>
-      </w:r>
-      <w:r>
-        <w:t xml:space="preserve">: Stuart Jessup </w:t>
-      </w:r>
-    </w:p>
-    <w:p>
-      <w:pPr>
-        <w:pStyle w:val="Heading2"/>
-      </w:pPr>
+        <w:footnoteReference w:id="2"/>
+      </w:r>
+      <w:r>
+        <w:t>)</w:t>
+      </w:r>
+    </w:p>
+    <w:p>
+      <w:r>
+        <w:t>Limitations:</w:t>
+      </w:r>
+    </w:p>
+    <w:p>
+      <w:pPr>
+        <w:pStyle w:val="ListParagraph"/>
+        <w:numPr>
+          <w:ilvl w:val="0"/>
+          <w:numId w:val="12"/>
+        </w:numPr>
+      </w:pPr>
+      <w:r>
+        <w:t xml:space="preserve">The software must run on a school computer. I have to demonstrate this to my user at school and I don’t have my own laptop so I either need to compile to </w:t>
+      </w:r>
+      <w:proofErr w:type="gramStart"/>
+      <w:r>
+        <w:t>a</w:t>
+      </w:r>
+      <w:proofErr w:type="gramEnd"/>
+      <w:r>
+        <w:t xml:space="preserve"> “.exe” or use a language with a run-time environment on the schools machines.</w:t>
+      </w:r>
+    </w:p>
+    <w:p>
+      <w:pPr>
+        <w:pStyle w:val="ListParagraph"/>
+        <w:numPr>
+          <w:ilvl w:val="0"/>
+          <w:numId w:val="12"/>
+        </w:numPr>
+      </w:pPr>
+      <w:r>
+        <w:t>My own coding abilities, I should do this project in a language that I am very familiar with such as node.js or python</w:t>
+      </w:r>
+    </w:p>
+    <w:p>
+      <w:pPr>
+        <w:pStyle w:val="ListParagraph"/>
+        <w:numPr>
+          <w:ilvl w:val="1"/>
+          <w:numId w:val="12"/>
+        </w:numPr>
+      </w:pPr>
+      <w:r>
+        <w:t xml:space="preserve">Need to perform I/O in those languages which </w:t>
+      </w:r>
+      <w:r>
+        <w:t xml:space="preserve">could </w:t>
+      </w:r>
+      <w:r>
+        <w:t>difficult</w:t>
+      </w:r>
+    </w:p>
+    <w:p>
+      <w:pPr>
+        <w:pStyle w:val="ListParagraph"/>
+        <w:numPr>
+          <w:ilvl w:val="0"/>
+          <w:numId w:val="12"/>
+        </w:numPr>
+      </w:pPr>
+      <w:r>
+        <w:t xml:space="preserve">Time – This project needs to be done in the time allocated in the term. </w:t>
+      </w:r>
+    </w:p>
+    <w:p/>
+    <w:p>
       <w:r>
         <w:br w:type="column"/>
       </w:r>
-      <w:bookmarkStart w:id="4" w:name="_Toc530562383"/>
       <w:r>
         <w:lastRenderedPageBreak/>
         <w:t>Research</w:t>
       </w:r>
+    </w:p>
+    <w:p>
+      <w:pPr>
+        <w:pStyle w:val="Heading3"/>
+      </w:pPr>
+      <w:bookmarkStart w:id="4" w:name="_Toc530677906"/>
+      <w:r>
+        <w:t>Interview</w:t>
+      </w:r>
       <w:bookmarkEnd w:id="4"/>
     </w:p>
     <w:p>
-      <w:pPr>
-        <w:pStyle w:val="Heading3"/>
-      </w:pPr>
-      <w:bookmarkStart w:id="5" w:name="_Toc530562384"/>
-      <w:r>
-        <w:t>Interview</w:t>
-      </w:r>
-      <w:bookmarkEnd w:id="5"/>
-    </w:p>
-    <w:p>
-      <w:r>
-        <w:t xml:space="preserve">After speaking with my client there </w:t>
+      <w:r>
+        <w:t xml:space="preserve">After speaking with my </w:t>
+      </w:r>
+      <w:r>
+        <w:t xml:space="preserve">user </w:t>
+      </w:r>
+      <w:r>
+        <w:t xml:space="preserve">there </w:t>
       </w:r>
       <w:r>
         <w:t>are a range of area</w:t>
@@ -1625,7 +1852,7 @@
         <w:rPr>
           <w:rStyle w:val="FootnoteReference"/>
         </w:rPr>
-        <w:footnoteReference w:id="2"/>
+        <w:footnoteReference w:id="3"/>
       </w:r>
     </w:p>
     <w:p>
@@ -1643,7 +1870,7 @@
         <w:rPr>
           <w:rStyle w:val="FootnoteReference"/>
         </w:rPr>
-        <w:footnoteReference w:id="3"/>
+        <w:footnoteReference w:id="4"/>
       </w:r>
       <w:r>
         <w:t xml:space="preserve"> </w:t>
@@ -1665,11 +1892,11 @@
       <w:pPr>
         <w:pStyle w:val="Heading3"/>
       </w:pPr>
-      <w:bookmarkStart w:id="6" w:name="_Toc530562385"/>
+      <w:bookmarkStart w:id="5" w:name="_Toc530677907"/>
       <w:r>
         <w:t>Perquisites and missing requirements</w:t>
       </w:r>
-      <w:bookmarkEnd w:id="6"/>
+      <w:bookmarkEnd w:id="5"/>
     </w:p>
     <w:p>
       <w:r>
@@ -1690,7 +1917,7 @@
         </w:rPr>
         <w:t>the routing step adds wires needed to properly connect the placed components while obeying all </w:t>
       </w:r>
-      <w:hyperlink r:id="rId16" w:tooltip="Design rules" w:history="1">
+      <w:hyperlink r:id="rId17" w:tooltip="Design rules" w:history="1">
         <w:r>
           <w:rPr>
             <w:i/>
@@ -1769,6 +1996,30 @@
       </w:r>
     </w:p>
     <w:p>
+      <w:pPr>
+        <w:pStyle w:val="ListParagraph"/>
+        <w:numPr>
+          <w:ilvl w:val="0"/>
+          <w:numId w:val="6"/>
+        </w:numPr>
+      </w:pPr>
+      <w:r>
+        <w:t>Support for X-Y routing.</w:t>
+      </w:r>
+    </w:p>
+    <w:p>
+      <w:pPr>
+        <w:pStyle w:val="ListParagraph"/>
+        <w:numPr>
+          <w:ilvl w:val="0"/>
+          <w:numId w:val="6"/>
+        </w:numPr>
+      </w:pPr>
+      <w:r>
+        <w:t>Ability to export files</w:t>
+      </w:r>
+    </w:p>
+    <w:p>
       <w:r>
         <w:t xml:space="preserve">Other features which auto routers sell themselves on is the ability to route across multiple layers </w:t>
       </w:r>
@@ -1807,11 +2058,11 @@
       <w:pPr>
         <w:pStyle w:val="Heading3"/>
       </w:pPr>
-      <w:bookmarkStart w:id="7" w:name="_Toc530562386"/>
+      <w:bookmarkStart w:id="6" w:name="_Toc530677908"/>
       <w:r>
         <w:t>Objectives</w:t>
       </w:r>
-      <w:bookmarkEnd w:id="7"/>
+      <w:bookmarkEnd w:id="6"/>
       <w:r>
         <w:t xml:space="preserve"> </w:t>
       </w:r>
@@ -1863,7 +2114,13 @@
     </w:p>
     <w:p>
       <w:r>
-        <w:t>The other requirements have been reworded and can be seen bellow:</w:t>
+        <w:t>The other requirements have been reworded</w:t>
+      </w:r>
+      <w:r>
+        <w:t>, ordered</w:t>
+      </w:r>
+      <w:r>
+        <w:t xml:space="preserve"> and can be seen bellow:</w:t>
       </w:r>
     </w:p>
     <w:p>
@@ -1887,6 +2144,18 @@
         </w:numPr>
       </w:pPr>
       <w:r>
+        <w:t>Program can export result in SVG format</w:t>
+      </w:r>
+    </w:p>
+    <w:p>
+      <w:pPr>
+        <w:pStyle w:val="ListParagraph"/>
+        <w:numPr>
+          <w:ilvl w:val="0"/>
+          <w:numId w:val="7"/>
+        </w:numPr>
+      </w:pPr>
+      <w:r>
         <w:t>Ensuring that the routes do not violate any the DRC requirements listed in order bellow:</w:t>
       </w:r>
     </w:p>
@@ -1923,7 +2192,12 @@
         </w:numPr>
       </w:pPr>
       <w:r>
-        <w:t>Areas of board which are specified as thermal sinks meet the minimum size requirements</w:t>
+        <w:t>Areas of board which are specified as</w:t>
+      </w:r>
+      <w:bookmarkStart w:id="7" w:name="_GoBack"/>
+      <w:bookmarkEnd w:id="7"/>
+      <w:r>
+        <w:t xml:space="preserve"> thermal sinks meet the minimum size requirements</w:t>
       </w:r>
     </w:p>
     <w:p>
@@ -1935,6 +2209,7 @@
         </w:numPr>
       </w:pPr>
       <w:r>
+        <w:lastRenderedPageBreak/>
         <w:t xml:space="preserve">Track widths are within the tolerances </w:t>
       </w:r>
     </w:p>
@@ -1959,22 +2234,38 @@
         </w:numPr>
       </w:pPr>
       <w:r>
-        <w:t>Integration with EDA (Electronic Design Application) software, KiCAD</w:t>
-      </w:r>
+        <w:t xml:space="preserve">Integration with EDA (Electronic Design Application) software, </w:t>
+      </w:r>
+      <w:proofErr w:type="spellStart"/>
+      <w:r>
+        <w:t>KiCAD</w:t>
+      </w:r>
+      <w:proofErr w:type="spellEnd"/>
       <w:r>
         <w:rPr>
           <w:rStyle w:val="FootnoteReference"/>
         </w:rPr>
-        <w:footnoteReference w:id="4"/>
+        <w:footnoteReference w:id="5"/>
+      </w:r>
+    </w:p>
+    <w:p>
+      <w:pPr>
+        <w:pStyle w:val="ListParagraph"/>
+        <w:numPr>
+          <w:ilvl w:val="0"/>
+          <w:numId w:val="7"/>
+        </w:numPr>
+      </w:pPr>
+      <w:r>
+        <w:t>Support for X-Y routing</w:t>
       </w:r>
     </w:p>
     <w:p>
       <w:pPr>
         <w:pStyle w:val="Heading2"/>
       </w:pPr>
-      <w:bookmarkStart w:id="8" w:name="_Toc530562387"/>
-      <w:r>
-        <w:lastRenderedPageBreak/>
+      <w:bookmarkStart w:id="8" w:name="_Toc530677909"/>
+      <w:r>
         <w:t>Prototyping</w:t>
       </w:r>
       <w:bookmarkEnd w:id="8"/>
@@ -1983,7 +2274,7 @@
       <w:pPr>
         <w:pStyle w:val="Heading3"/>
       </w:pPr>
-      <w:bookmarkStart w:id="9" w:name="_Toc530562388"/>
+      <w:bookmarkStart w:id="9" w:name="_Toc530677910"/>
       <w:r>
         <w:t>Objectives</w:t>
       </w:r>
@@ -2088,7 +2379,7 @@
       <w:pPr>
         <w:pStyle w:val="Heading3"/>
       </w:pPr>
-      <w:bookmarkStart w:id="10" w:name="_Toc530562389"/>
+      <w:bookmarkStart w:id="10" w:name="_Toc530677911"/>
       <w:r>
         <w:t xml:space="preserve">Algorithm </w:t>
       </w:r>
@@ -2106,7 +2397,7 @@
       <w:pPr>
         <w:pStyle w:val="Heading3"/>
       </w:pPr>
-      <w:bookmarkStart w:id="11" w:name="_Toc530562390"/>
+      <w:bookmarkStart w:id="11" w:name="_Toc530677912"/>
       <w:r>
         <w:t>What I found out</w:t>
       </w:r>
@@ -2154,6 +2445,7 @@
           <w:id w:val="-104040226"/>
           <w:citation/>
         </w:sdtPr>
+        <w:sdtEndPr/>
         <w:sdtContent>
           <w:r>
             <w:fldChar w:fldCharType="begin"/>
@@ -2182,27 +2474,40 @@
         <w:t xml:space="preserve"> </w:t>
       </w:r>
       <w:r>
-        <w:t>Breadth-first algorithms are slower, require more resources but often find better routes as they will explore all possible routes over just prioritising one route. Whereas depth-first algorithms attempt a single and likely path which is much faster (particularly for long tracks</w:t>
+        <w:t xml:space="preserve">Breadth-first algorithms are slower, require more resources but often find better routes as they will explore all possible routes over just prioritising one route. </w:t>
+      </w:r>
+      <w:r>
+        <w:t>D</w:t>
+      </w:r>
+      <w:r>
+        <w:t>epth-first algorithms attempt a single and likely path which is much faster (particularly for long tracks</w:t>
       </w:r>
       <w:r>
         <w:rPr>
           <w:rStyle w:val="FootnoteReference"/>
         </w:rPr>
-        <w:footnoteReference w:id="5"/>
+        <w:footnoteReference w:id="6"/>
       </w:r>
       <w:r>
         <w:t xml:space="preserve">). For prototyping I wanted to show that it would be possible and so I chose a breadth first approach, however for my final project I </w:t>
       </w:r>
       <w:r>
-        <w:t xml:space="preserve">may want to use a combination. </w:t>
+        <w:t>may want to use a hybrid</w:t>
+      </w:r>
+      <w:r>
+        <w:t xml:space="preserve">. </w:t>
       </w:r>
     </w:p>
     <w:p>
       <w:r>
         <w:t>For my prototyping I chose to implement the “Lee-algorithm”.</w:t>
       </w:r>
-      <w:bookmarkStart w:id="12" w:name="_GoBack"/>
-      <w:bookmarkEnd w:id="12"/>
+      <w:r>
+        <w:t xml:space="preserve"> </w:t>
+      </w:r>
+      <w:r>
+        <w:t xml:space="preserve"> </w:t>
+      </w:r>
       <w:r>
         <w:t xml:space="preserve">  </w:t>
       </w:r>
@@ -2228,7 +2533,7 @@
         <w:br w:type="column"/>
       </w:r>
     </w:p>
-    <w:bookmarkStart w:id="13" w:name="_Toc530562391" w:displacedByCustomXml="next"/>
+    <w:bookmarkStart w:id="12" w:name="_Toc530677913" w:displacedByCustomXml="next"/>
     <w:sdt>
       <w:sdtPr>
         <w:rPr>
@@ -2251,7 +2556,7 @@
           <w:r>
             <w:t>Bibliography</w:t>
           </w:r>
-          <w:bookmarkEnd w:id="13"/>
+          <w:bookmarkEnd w:id="12"/>
         </w:p>
         <w:sdt>
           <w:sdtPr>
@@ -2415,8 +2720,8 @@
     </w:p>
     <w:p/>
     <w:sectPr>
-      <w:headerReference w:type="default" r:id="rId17"/>
-      <w:footerReference w:type="default" r:id="rId18"/>
+      <w:headerReference w:type="default" r:id="rId18"/>
+      <w:footerReference w:type="default" r:id="rId19"/>
       <w:pgSz w:w="11906" w:h="16838"/>
       <w:pgMar w:top="1440" w:right="1440" w:bottom="1440" w:left="1440" w:header="708" w:footer="708" w:gutter="0"/>
       <w:cols w:space="708"/>
@@ -2427,7 +2732,7 @@
 </file>
 
 <file path=word/endnotes.xml><?xml version="1.0" encoding="utf-8"?>
-<w:endnotes xmlns:wpc="http://schemas.microsoft.com/office/word/2010/wordprocessingCanvas" xmlns:cx="http://schemas.microsoft.com/office/drawing/2014/chartex" xmlns:cx1="http://schemas.microsoft.com/office/drawing/2015/9/8/chartex" xmlns:mc="http://schemas.openxmlformats.org/markup-compatibility/2006" xmlns:o="urn:schemas-microsoft-com:office:office" xmlns:r="http://schemas.openxmlformats.org/officeDocument/2006/relationships" xmlns:m="http://schemas.openxmlformats.org/officeDocument/2006/math" xmlns:v="urn:schemas-microsoft-com:vml" xmlns:wp14="http://schemas.microsoft.com/office/word/2010/wordprocessingDrawing" xmlns:wp="http://schemas.openxmlformats.org/drawingml/2006/wordprocessingDrawing" xmlns:w10="urn:schemas-microsoft-com:office:word" xmlns:w="http://schemas.openxmlformats.org/wordprocessingml/2006/main" xmlns:w14="http://schemas.microsoft.com/office/word/2010/wordml" xmlns:w15="http://schemas.microsoft.com/office/word/2012/wordml" xmlns:w16se="http://schemas.microsoft.com/office/word/2015/wordml/symex" xmlns:wpg="http://schemas.microsoft.com/office/word/2010/wordprocessingGroup" xmlns:wpi="http://schemas.microsoft.com/office/word/2010/wordprocessingInk" xmlns:wne="http://schemas.microsoft.com/office/word/2006/wordml" xmlns:wps="http://schemas.microsoft.com/office/word/2010/wordprocessingShape" mc:Ignorable="w14 w15 w16se wp14">
+<w:endnotes xmlns:wpc="http://schemas.microsoft.com/office/word/2010/wordprocessingCanvas" xmlns:mc="http://schemas.openxmlformats.org/markup-compatibility/2006" xmlns:o="urn:schemas-microsoft-com:office:office" xmlns:r="http://schemas.openxmlformats.org/officeDocument/2006/relationships" xmlns:m="http://schemas.openxmlformats.org/officeDocument/2006/math" xmlns:v="urn:schemas-microsoft-com:vml" xmlns:wp14="http://schemas.microsoft.com/office/word/2010/wordprocessingDrawing" xmlns:wp="http://schemas.openxmlformats.org/drawingml/2006/wordprocessingDrawing" xmlns:w10="urn:schemas-microsoft-com:office:word" xmlns:w="http://schemas.openxmlformats.org/wordprocessingml/2006/main" xmlns:w14="http://schemas.microsoft.com/office/word/2010/wordml" xmlns:wpg="http://schemas.microsoft.com/office/word/2010/wordprocessingGroup" xmlns:wpi="http://schemas.microsoft.com/office/word/2010/wordprocessingInk" xmlns:wne="http://schemas.microsoft.com/office/word/2006/wordml" xmlns:wps="http://schemas.microsoft.com/office/word/2010/wordprocessingShape" mc:Ignorable="w14 wp14">
   <w:endnote w:type="separator" w:id="-1">
     <w:p>
       <w:pPr>
@@ -2452,7 +2757,7 @@
 </file>
 
 <file path=word/footer1.xml><?xml version="1.0" encoding="utf-8"?>
-<w:ftr xmlns:wpc="http://schemas.microsoft.com/office/word/2010/wordprocessingCanvas" xmlns:cx="http://schemas.microsoft.com/office/drawing/2014/chartex" xmlns:cx1="http://schemas.microsoft.com/office/drawing/2015/9/8/chartex" xmlns:mc="http://schemas.openxmlformats.org/markup-compatibility/2006" xmlns:o="urn:schemas-microsoft-com:office:office" xmlns:r="http://schemas.openxmlformats.org/officeDocument/2006/relationships" xmlns:m="http://schemas.openxmlformats.org/officeDocument/2006/math" xmlns:v="urn:schemas-microsoft-com:vml" xmlns:wp14="http://schemas.microsoft.com/office/word/2010/wordprocessingDrawing" xmlns:wp="http://schemas.openxmlformats.org/drawingml/2006/wordprocessingDrawing" xmlns:w10="urn:schemas-microsoft-com:office:word" xmlns:w="http://schemas.openxmlformats.org/wordprocessingml/2006/main" xmlns:w14="http://schemas.microsoft.com/office/word/2010/wordml" xmlns:w15="http://schemas.microsoft.com/office/word/2012/wordml" xmlns:w16se="http://schemas.microsoft.com/office/word/2015/wordml/symex" xmlns:wpg="http://schemas.microsoft.com/office/word/2010/wordprocessingGroup" xmlns:wpi="http://schemas.microsoft.com/office/word/2010/wordprocessingInk" xmlns:wne="http://schemas.microsoft.com/office/word/2006/wordml" xmlns:wps="http://schemas.microsoft.com/office/word/2010/wordprocessingShape" mc:Ignorable="w14 w15 w16se wp14">
+<w:ftr xmlns:wpc="http://schemas.microsoft.com/office/word/2010/wordprocessingCanvas" xmlns:mc="http://schemas.openxmlformats.org/markup-compatibility/2006" xmlns:o="urn:schemas-microsoft-com:office:office" xmlns:r="http://schemas.openxmlformats.org/officeDocument/2006/relationships" xmlns:m="http://schemas.openxmlformats.org/officeDocument/2006/math" xmlns:v="urn:schemas-microsoft-com:vml" xmlns:wp14="http://schemas.microsoft.com/office/word/2010/wordprocessingDrawing" xmlns:wp="http://schemas.openxmlformats.org/drawingml/2006/wordprocessingDrawing" xmlns:w10="urn:schemas-microsoft-com:office:word" xmlns:w="http://schemas.openxmlformats.org/wordprocessingml/2006/main" xmlns:w14="http://schemas.microsoft.com/office/word/2010/wordml" xmlns:wpg="http://schemas.microsoft.com/office/word/2010/wordprocessingGroup" xmlns:wpi="http://schemas.microsoft.com/office/word/2010/wordprocessingInk" xmlns:wne="http://schemas.microsoft.com/office/word/2006/wordml" xmlns:wps="http://schemas.microsoft.com/office/word/2010/wordprocessingShape" mc:Ignorable="w14 wp14">
   <w:p>
     <w:pPr>
       <w:pStyle w:val="Footer"/>
@@ -2514,7 +2819,7 @@
 </file>
 
 <file path=word/footnotes.xml><?xml version="1.0" encoding="utf-8"?>
-<w:footnotes xmlns:wpc="http://schemas.microsoft.com/office/word/2010/wordprocessingCanvas" xmlns:cx="http://schemas.microsoft.com/office/drawing/2014/chartex" xmlns:cx1="http://schemas.microsoft.com/office/drawing/2015/9/8/chartex" xmlns:mc="http://schemas.openxmlformats.org/markup-compatibility/2006" xmlns:o="urn:schemas-microsoft-com:office:office" xmlns:r="http://schemas.openxmlformats.org/officeDocument/2006/relationships" xmlns:m="http://schemas.openxmlformats.org/officeDocument/2006/math" xmlns:v="urn:schemas-microsoft-com:vml" xmlns:wp14="http://schemas.microsoft.com/office/word/2010/wordprocessingDrawing" xmlns:wp="http://schemas.openxmlformats.org/drawingml/2006/wordprocessingDrawing" xmlns:w10="urn:schemas-microsoft-com:office:word" xmlns:w="http://schemas.openxmlformats.org/wordprocessingml/2006/main" xmlns:w14="http://schemas.microsoft.com/office/word/2010/wordml" xmlns:w15="http://schemas.microsoft.com/office/word/2012/wordml" xmlns:w16se="http://schemas.microsoft.com/office/word/2015/wordml/symex" xmlns:wpg="http://schemas.microsoft.com/office/word/2010/wordprocessingGroup" xmlns:wpi="http://schemas.microsoft.com/office/word/2010/wordprocessingInk" xmlns:wne="http://schemas.microsoft.com/office/word/2006/wordml" xmlns:wps="http://schemas.microsoft.com/office/word/2010/wordprocessingShape" mc:Ignorable="w14 w15 w16se wp14">
+<w:footnotes xmlns:wpc="http://schemas.microsoft.com/office/word/2010/wordprocessingCanvas" xmlns:mc="http://schemas.openxmlformats.org/markup-compatibility/2006" xmlns:o="urn:schemas-microsoft-com:office:office" xmlns:r="http://schemas.openxmlformats.org/officeDocument/2006/relationships" xmlns:m="http://schemas.openxmlformats.org/officeDocument/2006/math" xmlns:v="urn:schemas-microsoft-com:vml" xmlns:wp14="http://schemas.microsoft.com/office/word/2010/wordprocessingDrawing" xmlns:wp="http://schemas.openxmlformats.org/drawingml/2006/wordprocessingDrawing" xmlns:w10="urn:schemas-microsoft-com:office:word" xmlns:w="http://schemas.openxmlformats.org/wordprocessingml/2006/main" xmlns:w14="http://schemas.microsoft.com/office/word/2010/wordml" xmlns:wpg="http://schemas.microsoft.com/office/word/2010/wordprocessingGroup" xmlns:wpi="http://schemas.microsoft.com/office/word/2010/wordprocessingInk" xmlns:wne="http://schemas.microsoft.com/office/word/2006/wordml" xmlns:wps="http://schemas.microsoft.com/office/word/2010/wordprocessingShape" mc:Ignorable="w14 wp14">
   <w:footnote w:type="separator" w:id="-1">
     <w:p>
       <w:pPr>
@@ -2575,10 +2880,7 @@
         <w:footnoteRef/>
       </w:r>
       <w:r>
-        <w:t xml:space="preserve"> </w:t>
-      </w:r>
-      <w:r>
-        <w:t>A Thermal Sink is an area of the PCB which is entirely copper and is used to sink heat from high current devices</w:t>
+        <w:t xml:space="preserve"> I have chosen to export in SVG form as it is easy to describe using a programing language which will make the export stage easier.</w:t>
       </w:r>
     </w:p>
   </w:footnote>
@@ -2594,7 +2896,10 @@
         <w:footnoteRef/>
       </w:r>
       <w:r>
-        <w:t xml:space="preserve"> Isometric routing is where multiple routes are routed to be approximately the same length to reduce skew in parallel data transition. </w:t>
+        <w:t xml:space="preserve"> </w:t>
+      </w:r>
+      <w:r>
+        <w:t>A Thermal Sink is an area of the PCB which is entirely copper and is used to sink heat from high current devices</w:t>
       </w:r>
     </w:p>
   </w:footnote>
@@ -2610,11 +2915,35 @@
         <w:footnoteRef/>
       </w:r>
       <w:r>
-        <w:t xml:space="preserve"> KiCAD was chosen as the target platform as it is open source and so there is better documentation on the file structure. </w:t>
+        <w:t xml:space="preserve"> Isometric routing is where multiple routes are routed to be approximately the same length to reduce skew in parallel data transition. </w:t>
       </w:r>
     </w:p>
   </w:footnote>
   <w:footnote w:id="5">
+    <w:p>
+      <w:pPr>
+        <w:pStyle w:val="FootnoteText"/>
+      </w:pPr>
+      <w:r>
+        <w:rPr>
+          <w:rStyle w:val="FootnoteReference"/>
+        </w:rPr>
+        <w:footnoteRef/>
+      </w:r>
+      <w:r>
+        <w:t xml:space="preserve"> </w:t>
+      </w:r>
+      <w:proofErr w:type="spellStart"/>
+      <w:r>
+        <w:t>KiCAD</w:t>
+      </w:r>
+      <w:proofErr w:type="spellEnd"/>
+      <w:r>
+        <w:t xml:space="preserve"> was chosen as the target platform as it is open source and so there is better documentation on the file structure. </w:t>
+      </w:r>
+    </w:p>
+  </w:footnote>
+  <w:footnote w:id="6">
     <w:p>
       <w:pPr>
         <w:pStyle w:val="FootnoteText"/>
@@ -2674,7 +3003,7 @@
 </file>
 
 <file path=word/header1.xml><?xml version="1.0" encoding="utf-8"?>
-<w:hdr xmlns:wpc="http://schemas.microsoft.com/office/word/2010/wordprocessingCanvas" xmlns:cx="http://schemas.microsoft.com/office/drawing/2014/chartex" xmlns:cx1="http://schemas.microsoft.com/office/drawing/2015/9/8/chartex" xmlns:mc="http://schemas.openxmlformats.org/markup-compatibility/2006" xmlns:o="urn:schemas-microsoft-com:office:office" xmlns:r="http://schemas.openxmlformats.org/officeDocument/2006/relationships" xmlns:m="http://schemas.openxmlformats.org/officeDocument/2006/math" xmlns:v="urn:schemas-microsoft-com:vml" xmlns:wp14="http://schemas.microsoft.com/office/word/2010/wordprocessingDrawing" xmlns:wp="http://schemas.openxmlformats.org/drawingml/2006/wordprocessingDrawing" xmlns:w10="urn:schemas-microsoft-com:office:word" xmlns:w="http://schemas.openxmlformats.org/wordprocessingml/2006/main" xmlns:w14="http://schemas.microsoft.com/office/word/2010/wordml" xmlns:w15="http://schemas.microsoft.com/office/word/2012/wordml" xmlns:w16se="http://schemas.microsoft.com/office/word/2015/wordml/symex" xmlns:wpg="http://schemas.microsoft.com/office/word/2010/wordprocessingGroup" xmlns:wpi="http://schemas.microsoft.com/office/word/2010/wordprocessingInk" xmlns:wne="http://schemas.microsoft.com/office/word/2006/wordml" xmlns:wps="http://schemas.microsoft.com/office/word/2010/wordprocessingShape" mc:Ignorable="w14 w15 w16se wp14">
+<w:hdr xmlns:wpc="http://schemas.microsoft.com/office/word/2010/wordprocessingCanvas" xmlns:mc="http://schemas.openxmlformats.org/markup-compatibility/2006" xmlns:o="urn:schemas-microsoft-com:office:office" xmlns:r="http://schemas.openxmlformats.org/officeDocument/2006/relationships" xmlns:m="http://schemas.openxmlformats.org/officeDocument/2006/math" xmlns:v="urn:schemas-microsoft-com:vml" xmlns:wp14="http://schemas.microsoft.com/office/word/2010/wordprocessingDrawing" xmlns:wp="http://schemas.openxmlformats.org/drawingml/2006/wordprocessingDrawing" xmlns:w10="urn:schemas-microsoft-com:office:word" xmlns:w="http://schemas.openxmlformats.org/wordprocessingml/2006/main" xmlns:w14="http://schemas.microsoft.com/office/word/2010/wordml" xmlns:wpg="http://schemas.microsoft.com/office/word/2010/wordprocessingGroup" xmlns:wpi="http://schemas.microsoft.com/office/word/2010/wordprocessingInk" xmlns:wne="http://schemas.microsoft.com/office/word/2006/wordml" xmlns:wps="http://schemas.microsoft.com/office/word/2010/wordprocessingShape" mc:Ignorable="w14 wp14">
   <w:p>
     <w:pPr>
       <w:pStyle w:val="Header"/>
@@ -2705,8 +3034,8 @@
 </file>
 
 <file path=word/numbering.xml><?xml version="1.0" encoding="utf-8"?>
-<w:numbering xmlns:wpc="http://schemas.microsoft.com/office/word/2010/wordprocessingCanvas" xmlns:cx="http://schemas.microsoft.com/office/drawing/2014/chartex" xmlns:cx1="http://schemas.microsoft.com/office/drawing/2015/9/8/chartex" xmlns:mc="http://schemas.openxmlformats.org/markup-compatibility/2006" xmlns:o="urn:schemas-microsoft-com:office:office" xmlns:r="http://schemas.openxmlformats.org/officeDocument/2006/relationships" xmlns:m="http://schemas.openxmlformats.org/officeDocument/2006/math" xmlns:v="urn:schemas-microsoft-com:vml" xmlns:wp14="http://schemas.microsoft.com/office/word/2010/wordprocessingDrawing" xmlns:wp="http://schemas.openxmlformats.org/drawingml/2006/wordprocessingDrawing" xmlns:w10="urn:schemas-microsoft-com:office:word" xmlns:w="http://schemas.openxmlformats.org/wordprocessingml/2006/main" xmlns:w14="http://schemas.microsoft.com/office/word/2010/wordml" xmlns:w15="http://schemas.microsoft.com/office/word/2012/wordml" xmlns:w16se="http://schemas.microsoft.com/office/word/2015/wordml/symex" xmlns:wpg="http://schemas.microsoft.com/office/word/2010/wordprocessingGroup" xmlns:wpi="http://schemas.microsoft.com/office/word/2010/wordprocessingInk" xmlns:wne="http://schemas.microsoft.com/office/word/2006/wordml" xmlns:wps="http://schemas.microsoft.com/office/word/2010/wordprocessingShape" mc:Ignorable="w14 w15 w16se wp14">
-  <w:abstractNum w:abstractNumId="0" w15:restartNumberingAfterBreak="0">
+<w:numbering xmlns:wpc="http://schemas.microsoft.com/office/word/2010/wordprocessingCanvas" xmlns:mc="http://schemas.openxmlformats.org/markup-compatibility/2006" xmlns:o="urn:schemas-microsoft-com:office:office" xmlns:r="http://schemas.openxmlformats.org/officeDocument/2006/relationships" xmlns:m="http://schemas.openxmlformats.org/officeDocument/2006/math" xmlns:v="urn:schemas-microsoft-com:vml" xmlns:wp14="http://schemas.microsoft.com/office/word/2010/wordprocessingDrawing" xmlns:wp="http://schemas.openxmlformats.org/drawingml/2006/wordprocessingDrawing" xmlns:w10="urn:schemas-microsoft-com:office:word" xmlns:w="http://schemas.openxmlformats.org/wordprocessingml/2006/main" xmlns:w14="http://schemas.microsoft.com/office/word/2010/wordml" xmlns:wpg="http://schemas.microsoft.com/office/word/2010/wordprocessingGroup" xmlns:wpi="http://schemas.microsoft.com/office/word/2010/wordprocessingInk" xmlns:wne="http://schemas.microsoft.com/office/word/2006/wordml" xmlns:wps="http://schemas.microsoft.com/office/word/2010/wordprocessingShape" mc:Ignorable="w14 wp14">
+  <w:abstractNum w:abstractNumId="0">
     <w:nsid w:val="1A666C65"/>
     <w:multiLevelType w:val="hybridMultilevel"/>
     <w:tmpl w:val="45566348"/>
@@ -2819,7 +3148,120 @@
       </w:rPr>
     </w:lvl>
   </w:abstractNum>
-  <w:abstractNum w:abstractNumId="1" w15:restartNumberingAfterBreak="0">
+  <w:abstractNum w:abstractNumId="1">
+    <w:nsid w:val="1AF01A58"/>
+    <w:multiLevelType w:val="hybridMultilevel"/>
+    <w:tmpl w:val="A652343E"/>
+    <w:lvl w:ilvl="0" w:tplc="08090001">
+      <w:start w:val="1"/>
+      <w:numFmt w:val="bullet"/>
+      <w:lvlText w:val=""/>
+      <w:lvlJc w:val="left"/>
+      <w:pPr>
+        <w:ind w:left="720" w:hanging="360"/>
+      </w:pPr>
+      <w:rPr>
+        <w:rFonts w:ascii="Symbol" w:hAnsi="Symbol" w:hint="default"/>
+      </w:rPr>
+    </w:lvl>
+    <w:lvl w:ilvl="1" w:tplc="08090003">
+      <w:start w:val="1"/>
+      <w:numFmt w:val="bullet"/>
+      <w:lvlText w:val="o"/>
+      <w:lvlJc w:val="left"/>
+      <w:pPr>
+        <w:ind w:left="1440" w:hanging="360"/>
+      </w:pPr>
+      <w:rPr>
+        <w:rFonts w:ascii="Courier New" w:hAnsi="Courier New" w:cs="Courier New" w:hint="default"/>
+      </w:rPr>
+    </w:lvl>
+    <w:lvl w:ilvl="2" w:tplc="08090005" w:tentative="1">
+      <w:start w:val="1"/>
+      <w:numFmt w:val="bullet"/>
+      <w:lvlText w:val=""/>
+      <w:lvlJc w:val="left"/>
+      <w:pPr>
+        <w:ind w:left="2160" w:hanging="360"/>
+      </w:pPr>
+      <w:rPr>
+        <w:rFonts w:ascii="Wingdings" w:hAnsi="Wingdings" w:hint="default"/>
+      </w:rPr>
+    </w:lvl>
+    <w:lvl w:ilvl="3" w:tplc="08090001" w:tentative="1">
+      <w:start w:val="1"/>
+      <w:numFmt w:val="bullet"/>
+      <w:lvlText w:val=""/>
+      <w:lvlJc w:val="left"/>
+      <w:pPr>
+        <w:ind w:left="2880" w:hanging="360"/>
+      </w:pPr>
+      <w:rPr>
+        <w:rFonts w:ascii="Symbol" w:hAnsi="Symbol" w:hint="default"/>
+      </w:rPr>
+    </w:lvl>
+    <w:lvl w:ilvl="4" w:tplc="08090003" w:tentative="1">
+      <w:start w:val="1"/>
+      <w:numFmt w:val="bullet"/>
+      <w:lvlText w:val="o"/>
+      <w:lvlJc w:val="left"/>
+      <w:pPr>
+        <w:ind w:left="3600" w:hanging="360"/>
+      </w:pPr>
+      <w:rPr>
+        <w:rFonts w:ascii="Courier New" w:hAnsi="Courier New" w:cs="Courier New" w:hint="default"/>
+      </w:rPr>
+    </w:lvl>
+    <w:lvl w:ilvl="5" w:tplc="08090005" w:tentative="1">
+      <w:start w:val="1"/>
+      <w:numFmt w:val="bullet"/>
+      <w:lvlText w:val=""/>
+      <w:lvlJc w:val="left"/>
+      <w:pPr>
+        <w:ind w:left="4320" w:hanging="360"/>
+      </w:pPr>
+      <w:rPr>
+        <w:rFonts w:ascii="Wingdings" w:hAnsi="Wingdings" w:hint="default"/>
+      </w:rPr>
+    </w:lvl>
+    <w:lvl w:ilvl="6" w:tplc="08090001" w:tentative="1">
+      <w:start w:val="1"/>
+      <w:numFmt w:val="bullet"/>
+      <w:lvlText w:val=""/>
+      <w:lvlJc w:val="left"/>
+      <w:pPr>
+        <w:ind w:left="5040" w:hanging="360"/>
+      </w:pPr>
+      <w:rPr>
+        <w:rFonts w:ascii="Symbol" w:hAnsi="Symbol" w:hint="default"/>
+      </w:rPr>
+    </w:lvl>
+    <w:lvl w:ilvl="7" w:tplc="08090003" w:tentative="1">
+      <w:start w:val="1"/>
+      <w:numFmt w:val="bullet"/>
+      <w:lvlText w:val="o"/>
+      <w:lvlJc w:val="left"/>
+      <w:pPr>
+        <w:ind w:left="5760" w:hanging="360"/>
+      </w:pPr>
+      <w:rPr>
+        <w:rFonts w:ascii="Courier New" w:hAnsi="Courier New" w:cs="Courier New" w:hint="default"/>
+      </w:rPr>
+    </w:lvl>
+    <w:lvl w:ilvl="8" w:tplc="08090005" w:tentative="1">
+      <w:start w:val="1"/>
+      <w:numFmt w:val="bullet"/>
+      <w:lvlText w:val=""/>
+      <w:lvlJc w:val="left"/>
+      <w:pPr>
+        <w:ind w:left="6480" w:hanging="360"/>
+      </w:pPr>
+      <w:rPr>
+        <w:rFonts w:ascii="Wingdings" w:hAnsi="Wingdings" w:hint="default"/>
+      </w:rPr>
+    </w:lvl>
+  </w:abstractNum>
+  <w:abstractNum w:abstractNumId="2">
     <w:nsid w:val="1FB06560"/>
     <w:multiLevelType w:val="multilevel"/>
     <w:tmpl w:val="B7802D1C"/>
@@ -2968,7 +3410,7 @@
       </w:rPr>
     </w:lvl>
   </w:abstractNum>
-  <w:abstractNum w:abstractNumId="2" w15:restartNumberingAfterBreak="0">
+  <w:abstractNum w:abstractNumId="3">
     <w:nsid w:val="23A7643E"/>
     <w:multiLevelType w:val="hybridMultilevel"/>
     <w:tmpl w:val="C684331C"/>
@@ -3081,7 +3523,7 @@
       </w:rPr>
     </w:lvl>
   </w:abstractNum>
-  <w:abstractNum w:abstractNumId="3" w15:restartNumberingAfterBreak="0">
+  <w:abstractNum w:abstractNumId="4">
     <w:nsid w:val="2F1B5574"/>
     <w:multiLevelType w:val="multilevel"/>
     <w:tmpl w:val="0809001D"/>
@@ -3194,7 +3636,7 @@
       </w:rPr>
     </w:lvl>
   </w:abstractNum>
-  <w:abstractNum w:abstractNumId="4" w15:restartNumberingAfterBreak="0">
+  <w:abstractNum w:abstractNumId="5">
     <w:nsid w:val="2F2436CC"/>
     <w:multiLevelType w:val="hybridMultilevel"/>
     <w:tmpl w:val="22E2AD2E"/>
@@ -3307,7 +3749,7 @@
       </w:rPr>
     </w:lvl>
   </w:abstractNum>
-  <w:abstractNum w:abstractNumId="5" w15:restartNumberingAfterBreak="0">
+  <w:abstractNum w:abstractNumId="6">
     <w:nsid w:val="3C485CFD"/>
     <w:multiLevelType w:val="hybridMultilevel"/>
     <w:tmpl w:val="22E2AD2E"/>
@@ -3420,7 +3862,7 @@
       </w:rPr>
     </w:lvl>
   </w:abstractNum>
-  <w:abstractNum w:abstractNumId="6" w15:restartNumberingAfterBreak="0">
+  <w:abstractNum w:abstractNumId="7">
     <w:nsid w:val="553528C8"/>
     <w:multiLevelType w:val="hybridMultilevel"/>
     <w:tmpl w:val="56C66EDE"/>
@@ -3533,7 +3975,7 @@
       </w:rPr>
     </w:lvl>
   </w:abstractNum>
-  <w:abstractNum w:abstractNumId="7" w15:restartNumberingAfterBreak="0">
+  <w:abstractNum w:abstractNumId="8">
     <w:nsid w:val="60BB3B1F"/>
     <w:multiLevelType w:val="hybridMultilevel"/>
     <w:tmpl w:val="A47A4672"/>
@@ -3646,7 +4088,7 @@
       </w:rPr>
     </w:lvl>
   </w:abstractNum>
-  <w:abstractNum w:abstractNumId="8" w15:restartNumberingAfterBreak="0">
+  <w:abstractNum w:abstractNumId="9">
     <w:nsid w:val="63CD0BE6"/>
     <w:multiLevelType w:val="hybridMultilevel"/>
     <w:tmpl w:val="2E421B64"/>
@@ -3759,7 +4201,120 @@
       </w:rPr>
     </w:lvl>
   </w:abstractNum>
-  <w:abstractNum w:abstractNumId="9" w15:restartNumberingAfterBreak="0">
+  <w:abstractNum w:abstractNumId="10">
+    <w:nsid w:val="666F0B19"/>
+    <w:multiLevelType w:val="hybridMultilevel"/>
+    <w:tmpl w:val="D1E6201C"/>
+    <w:lvl w:ilvl="0" w:tplc="08090001">
+      <w:start w:val="1"/>
+      <w:numFmt w:val="bullet"/>
+      <w:lvlText w:val=""/>
+      <w:lvlJc w:val="left"/>
+      <w:pPr>
+        <w:ind w:left="720" w:hanging="360"/>
+      </w:pPr>
+      <w:rPr>
+        <w:rFonts w:ascii="Symbol" w:hAnsi="Symbol" w:hint="default"/>
+      </w:rPr>
+    </w:lvl>
+    <w:lvl w:ilvl="1" w:tplc="08090003">
+      <w:start w:val="1"/>
+      <w:numFmt w:val="bullet"/>
+      <w:lvlText w:val="o"/>
+      <w:lvlJc w:val="left"/>
+      <w:pPr>
+        <w:ind w:left="1440" w:hanging="360"/>
+      </w:pPr>
+      <w:rPr>
+        <w:rFonts w:ascii="Courier New" w:hAnsi="Courier New" w:cs="Courier New" w:hint="default"/>
+      </w:rPr>
+    </w:lvl>
+    <w:lvl w:ilvl="2" w:tplc="08090005" w:tentative="1">
+      <w:start w:val="1"/>
+      <w:numFmt w:val="bullet"/>
+      <w:lvlText w:val=""/>
+      <w:lvlJc w:val="left"/>
+      <w:pPr>
+        <w:ind w:left="2160" w:hanging="360"/>
+      </w:pPr>
+      <w:rPr>
+        <w:rFonts w:ascii="Wingdings" w:hAnsi="Wingdings" w:hint="default"/>
+      </w:rPr>
+    </w:lvl>
+    <w:lvl w:ilvl="3" w:tplc="08090001" w:tentative="1">
+      <w:start w:val="1"/>
+      <w:numFmt w:val="bullet"/>
+      <w:lvlText w:val=""/>
+      <w:lvlJc w:val="left"/>
+      <w:pPr>
+        <w:ind w:left="2880" w:hanging="360"/>
+      </w:pPr>
+      <w:rPr>
+        <w:rFonts w:ascii="Symbol" w:hAnsi="Symbol" w:hint="default"/>
+      </w:rPr>
+    </w:lvl>
+    <w:lvl w:ilvl="4" w:tplc="08090003" w:tentative="1">
+      <w:start w:val="1"/>
+      <w:numFmt w:val="bullet"/>
+      <w:lvlText w:val="o"/>
+      <w:lvlJc w:val="left"/>
+      <w:pPr>
+        <w:ind w:left="3600" w:hanging="360"/>
+      </w:pPr>
+      <w:rPr>
+        <w:rFonts w:ascii="Courier New" w:hAnsi="Courier New" w:cs="Courier New" w:hint="default"/>
+      </w:rPr>
+    </w:lvl>
+    <w:lvl w:ilvl="5" w:tplc="08090005" w:tentative="1">
+      <w:start w:val="1"/>
+      <w:numFmt w:val="bullet"/>
+      <w:lvlText w:val=""/>
+      <w:lvlJc w:val="left"/>
+      <w:pPr>
+        <w:ind w:left="4320" w:hanging="360"/>
+      </w:pPr>
+      <w:rPr>
+        <w:rFonts w:ascii="Wingdings" w:hAnsi="Wingdings" w:hint="default"/>
+      </w:rPr>
+    </w:lvl>
+    <w:lvl w:ilvl="6" w:tplc="08090001" w:tentative="1">
+      <w:start w:val="1"/>
+      <w:numFmt w:val="bullet"/>
+      <w:lvlText w:val=""/>
+      <w:lvlJc w:val="left"/>
+      <w:pPr>
+        <w:ind w:left="5040" w:hanging="360"/>
+      </w:pPr>
+      <w:rPr>
+        <w:rFonts w:ascii="Symbol" w:hAnsi="Symbol" w:hint="default"/>
+      </w:rPr>
+    </w:lvl>
+    <w:lvl w:ilvl="7" w:tplc="08090003" w:tentative="1">
+      <w:start w:val="1"/>
+      <w:numFmt w:val="bullet"/>
+      <w:lvlText w:val="o"/>
+      <w:lvlJc w:val="left"/>
+      <w:pPr>
+        <w:ind w:left="5760" w:hanging="360"/>
+      </w:pPr>
+      <w:rPr>
+        <w:rFonts w:ascii="Courier New" w:hAnsi="Courier New" w:cs="Courier New" w:hint="default"/>
+      </w:rPr>
+    </w:lvl>
+    <w:lvl w:ilvl="8" w:tplc="08090005" w:tentative="1">
+      <w:start w:val="1"/>
+      <w:numFmt w:val="bullet"/>
+      <w:lvlText w:val=""/>
+      <w:lvlJc w:val="left"/>
+      <w:pPr>
+        <w:ind w:left="6480" w:hanging="360"/>
+      </w:pPr>
+      <w:rPr>
+        <w:rFonts w:ascii="Wingdings" w:hAnsi="Wingdings" w:hint="default"/>
+      </w:rPr>
+    </w:lvl>
+  </w:abstractNum>
+  <w:abstractNum w:abstractNumId="11">
     <w:nsid w:val="668132FC"/>
     <w:multiLevelType w:val="multilevel"/>
     <w:tmpl w:val="4A3C75F4"/>
@@ -3909,40 +4464,46 @@
     </w:lvl>
   </w:abstractNum>
   <w:num w:numId="1">
+    <w:abstractNumId w:val="3"/>
+  </w:num>
+  <w:num w:numId="2">
     <w:abstractNumId w:val="2"/>
   </w:num>
-  <w:num w:numId="2">
-    <w:abstractNumId w:val="1"/>
-  </w:num>
   <w:num w:numId="3">
-    <w:abstractNumId w:val="9"/>
+    <w:abstractNumId w:val="11"/>
   </w:num>
   <w:num w:numId="4">
     <w:abstractNumId w:val="0"/>
   </w:num>
   <w:num w:numId="5">
+    <w:abstractNumId w:val="9"/>
+  </w:num>
+  <w:num w:numId="6">
+    <w:abstractNumId w:val="6"/>
+  </w:num>
+  <w:num w:numId="7">
+    <w:abstractNumId w:val="4"/>
+  </w:num>
+  <w:num w:numId="8">
+    <w:abstractNumId w:val="5"/>
+  </w:num>
+  <w:num w:numId="9">
     <w:abstractNumId w:val="8"/>
   </w:num>
-  <w:num w:numId="6">
-    <w:abstractNumId w:val="5"/>
-  </w:num>
-  <w:num w:numId="7">
-    <w:abstractNumId w:val="3"/>
-  </w:num>
-  <w:num w:numId="8">
-    <w:abstractNumId w:val="4"/>
-  </w:num>
-  <w:num w:numId="9">
+  <w:num w:numId="10">
     <w:abstractNumId w:val="7"/>
   </w:num>
-  <w:num w:numId="10">
-    <w:abstractNumId w:val="6"/>
+  <w:num w:numId="11">
+    <w:abstractNumId w:val="1"/>
+  </w:num>
+  <w:num w:numId="12">
+    <w:abstractNumId w:val="10"/>
   </w:num>
 </w:numbering>
 </file>
 
 <file path=word/styles.xml><?xml version="1.0" encoding="utf-8"?>
-<w:styles xmlns:mc="http://schemas.openxmlformats.org/markup-compatibility/2006" xmlns:r="http://schemas.openxmlformats.org/officeDocument/2006/relationships" xmlns:w="http://schemas.openxmlformats.org/wordprocessingml/2006/main" xmlns:w14="http://schemas.microsoft.com/office/word/2010/wordml" xmlns:w15="http://schemas.microsoft.com/office/word/2012/wordml" xmlns:w16se="http://schemas.microsoft.com/office/word/2015/wordml/symex" mc:Ignorable="w14 w15 w16se">
+<w:styles xmlns:mc="http://schemas.openxmlformats.org/markup-compatibility/2006" xmlns:r="http://schemas.openxmlformats.org/officeDocument/2006/relationships" xmlns:w="http://schemas.openxmlformats.org/wordprocessingml/2006/main" xmlns:w14="http://schemas.microsoft.com/office/word/2010/wordml" mc:Ignorable="w14">
   <w:docDefaults>
     <w:rPrDefault>
       <w:rPr>
@@ -3958,378 +4519,144 @@
       </w:pPr>
     </w:pPrDefault>
   </w:docDefaults>
-  <w:latentStyles w:defLockedState="0" w:defUIPriority="99" w:defSemiHidden="0" w:defUnhideWhenUsed="0" w:defQFormat="0" w:count="371">
-    <w:lsdException w:name="Normal" w:uiPriority="0" w:qFormat="1"/>
-    <w:lsdException w:name="heading 1" w:uiPriority="9" w:qFormat="1"/>
-    <w:lsdException w:name="heading 2" w:semiHidden="1" w:uiPriority="9" w:unhideWhenUsed="1" w:qFormat="1"/>
-    <w:lsdException w:name="heading 3" w:semiHidden="1" w:uiPriority="9" w:unhideWhenUsed="1" w:qFormat="1"/>
-    <w:lsdException w:name="heading 4" w:semiHidden="1" w:uiPriority="9" w:unhideWhenUsed="1" w:qFormat="1"/>
-    <w:lsdException w:name="heading 5" w:semiHidden="1" w:uiPriority="9" w:unhideWhenUsed="1" w:qFormat="1"/>
-    <w:lsdException w:name="heading 6" w:semiHidden="1" w:uiPriority="9" w:unhideWhenUsed="1" w:qFormat="1"/>
-    <w:lsdException w:name="heading 7" w:semiHidden="1" w:uiPriority="9" w:unhideWhenUsed="1" w:qFormat="1"/>
-    <w:lsdException w:name="heading 8" w:semiHidden="1" w:uiPriority="9" w:unhideWhenUsed="1" w:qFormat="1"/>
-    <w:lsdException w:name="heading 9" w:semiHidden="1" w:uiPriority="9" w:unhideWhenUsed="1" w:qFormat="1"/>
-    <w:lsdException w:name="index 1" w:semiHidden="1" w:unhideWhenUsed="1"/>
-    <w:lsdException w:name="index 2" w:semiHidden="1" w:unhideWhenUsed="1"/>
-    <w:lsdException w:name="index 3" w:semiHidden="1" w:unhideWhenUsed="1"/>
-    <w:lsdException w:name="index 4" w:semiHidden="1" w:unhideWhenUsed="1"/>
-    <w:lsdException w:name="index 5" w:semiHidden="1" w:unhideWhenUsed="1"/>
-    <w:lsdException w:name="index 6" w:semiHidden="1" w:unhideWhenUsed="1"/>
-    <w:lsdException w:name="index 7" w:semiHidden="1" w:unhideWhenUsed="1"/>
-    <w:lsdException w:name="index 8" w:semiHidden="1" w:unhideWhenUsed="1"/>
-    <w:lsdException w:name="index 9" w:semiHidden="1" w:unhideWhenUsed="1"/>
-    <w:lsdException w:name="toc 1" w:semiHidden="1" w:uiPriority="39" w:unhideWhenUsed="1"/>
-    <w:lsdException w:name="toc 2" w:semiHidden="1" w:uiPriority="39" w:unhideWhenUsed="1"/>
-    <w:lsdException w:name="toc 3" w:semiHidden="1" w:uiPriority="39" w:unhideWhenUsed="1"/>
-    <w:lsdException w:name="toc 4" w:semiHidden="1" w:uiPriority="39" w:unhideWhenUsed="1"/>
-    <w:lsdException w:name="toc 5" w:semiHidden="1" w:uiPriority="39" w:unhideWhenUsed="1"/>
-    <w:lsdException w:name="toc 6" w:semiHidden="1" w:uiPriority="39" w:unhideWhenUsed="1"/>
-    <w:lsdException w:name="toc 7" w:semiHidden="1" w:uiPriority="39" w:unhideWhenUsed="1"/>
-    <w:lsdException w:name="toc 8" w:semiHidden="1" w:uiPriority="39" w:unhideWhenUsed="1"/>
-    <w:lsdException w:name="toc 9" w:semiHidden="1" w:uiPriority="39" w:unhideWhenUsed="1"/>
-    <w:lsdException w:name="Normal Indent" w:semiHidden="1" w:unhideWhenUsed="1"/>
-    <w:lsdException w:name="footnote text" w:semiHidden="1" w:unhideWhenUsed="1"/>
-    <w:lsdException w:name="annotation text" w:semiHidden="1" w:unhideWhenUsed="1"/>
-    <w:lsdException w:name="header" w:semiHidden="1" w:unhideWhenUsed="1"/>
-    <w:lsdException w:name="footer" w:semiHidden="1" w:unhideWhenUsed="1"/>
-    <w:lsdException w:name="index heading" w:semiHidden="1" w:unhideWhenUsed="1"/>
-    <w:lsdException w:name="caption" w:semiHidden="1" w:uiPriority="35" w:unhideWhenUsed="1" w:qFormat="1"/>
-    <w:lsdException w:name="table of figures" w:semiHidden="1" w:unhideWhenUsed="1"/>
-    <w:lsdException w:name="envelope address" w:semiHidden="1" w:unhideWhenUsed="1"/>
-    <w:lsdException w:name="envelope return" w:semiHidden="1" w:unhideWhenUsed="1"/>
-    <w:lsdException w:name="footnote reference" w:semiHidden="1" w:unhideWhenUsed="1"/>
-    <w:lsdException w:name="annotation reference" w:semiHidden="1" w:unhideWhenUsed="1"/>
-    <w:lsdException w:name="line number" w:semiHidden="1" w:unhideWhenUsed="1"/>
-    <w:lsdException w:name="page number" w:semiHidden="1" w:unhideWhenUsed="1"/>
-    <w:lsdException w:name="endnote reference" w:semiHidden="1" w:unhideWhenUsed="1"/>
-    <w:lsdException w:name="endnote text" w:semiHidden="1" w:unhideWhenUsed="1"/>
-    <w:lsdException w:name="table of authorities" w:semiHidden="1" w:unhideWhenUsed="1"/>
-    <w:lsdException w:name="macro" w:semiHidden="1" w:unhideWhenUsed="1"/>
-    <w:lsdException w:name="toa heading" w:semiHidden="1" w:unhideWhenUsed="1"/>
-    <w:lsdException w:name="List" w:semiHidden="1" w:unhideWhenUsed="1"/>
-    <w:lsdException w:name="List Bullet" w:semiHidden="1" w:unhideWhenUsed="1"/>
-    <w:lsdException w:name="List Number" w:semiHidden="1" w:unhideWhenUsed="1"/>
-    <w:lsdException w:name="List 2" w:semiHidden="1" w:unhideWhenUsed="1"/>
-    <w:lsdException w:name="List 3" w:semiHidden="1" w:unhideWhenUsed="1"/>
-    <w:lsdException w:name="List 4" w:semiHidden="1" w:unhideWhenUsed="1"/>
-    <w:lsdException w:name="List 5" w:semiHidden="1" w:unhideWhenUsed="1"/>
-    <w:lsdException w:name="List Bullet 2" w:semiHidden="1" w:unhideWhenUsed="1"/>
-    <w:lsdException w:name="List Bullet 3" w:semiHidden="1" w:unhideWhenUsed="1"/>
-    <w:lsdException w:name="List Bullet 4" w:semiHidden="1" w:unhideWhenUsed="1"/>
-    <w:lsdException w:name="List Bullet 5" w:semiHidden="1" w:unhideWhenUsed="1"/>
-    <w:lsdException w:name="List Number 2" w:semiHidden="1" w:unhideWhenUsed="1"/>
-    <w:lsdException w:name="List Number 3" w:semiHidden="1" w:unhideWhenUsed="1"/>
-    <w:lsdException w:name="List Number 4" w:semiHidden="1" w:unhideWhenUsed="1"/>
-    <w:lsdException w:name="List Number 5" w:semiHidden="1" w:unhideWhenUsed="1"/>
-    <w:lsdException w:name="Title" w:uiPriority="10" w:qFormat="1"/>
-    <w:lsdException w:name="Closing" w:semiHidden="1" w:unhideWhenUsed="1"/>
-    <w:lsdException w:name="Signature" w:semiHidden="1" w:unhideWhenUsed="1"/>
-    <w:lsdException w:name="Default Paragraph Font" w:semiHidden="1" w:uiPriority="1" w:unhideWhenUsed="1"/>
-    <w:lsdException w:name="Body Text" w:semiHidden="1" w:unhideWhenUsed="1"/>
-    <w:lsdException w:name="Body Text Indent" w:semiHidden="1" w:unhideWhenUsed="1"/>
-    <w:lsdException w:name="List Continue" w:semiHidden="1" w:unhideWhenUsed="1"/>
-    <w:lsdException w:name="List Continue 2" w:semiHidden="1" w:unhideWhenUsed="1"/>
-    <w:lsdException w:name="List Continue 3" w:semiHidden="1" w:unhideWhenUsed="1"/>
-    <w:lsdException w:name="List Continue 4" w:semiHidden="1" w:unhideWhenUsed="1"/>
-    <w:lsdException w:name="List Continue 5" w:semiHidden="1" w:unhideWhenUsed="1"/>
-    <w:lsdException w:name="Message Header" w:semiHidden="1" w:unhideWhenUsed="1"/>
-    <w:lsdException w:name="Subtitle" w:uiPriority="11" w:qFormat="1"/>
-    <w:lsdException w:name="Salutation" w:semiHidden="1" w:unhideWhenUsed="1"/>
-    <w:lsdException w:name="Date" w:semiHidden="1" w:unhideWhenUsed="1"/>
-    <w:lsdException w:name="Body Text First Indent" w:semiHidden="1" w:unhideWhenUsed="1"/>
-    <w:lsdException w:name="Body Text First Indent 2" w:semiHidden="1" w:unhideWhenUsed="1"/>
-    <w:lsdException w:name="Note Heading" w:semiHidden="1" w:unhideWhenUsed="1"/>
-    <w:lsdException w:name="Body Text 2" w:semiHidden="1" w:unhideWhenUsed="1"/>
-    <w:lsdException w:name="Body Text 3" w:semiHidden="1" w:unhideWhenUsed="1"/>
-    <w:lsdException w:name="Body Text Indent 2" w:semiHidden="1" w:unhideWhenUsed="1"/>
-    <w:lsdException w:name="Body Text Indent 3" w:semiHidden="1" w:unhideWhenUsed="1"/>
-    <w:lsdException w:name="Block Text" w:semiHidden="1" w:unhideWhenUsed="1"/>
-    <w:lsdException w:name="Hyperlink" w:semiHidden="1" w:unhideWhenUsed="1"/>
-    <w:lsdException w:name="FollowedHyperlink" w:semiHidden="1" w:unhideWhenUsed="1"/>
-    <w:lsdException w:name="Strong" w:uiPriority="22" w:qFormat="1"/>
-    <w:lsdException w:name="Emphasis" w:uiPriority="20" w:qFormat="1"/>
-    <w:lsdException w:name="Document Map" w:semiHidden="1" w:unhideWhenUsed="1"/>
-    <w:lsdException w:name="Plain Text" w:semiHidden="1" w:unhideWhenUsed="1"/>
-    <w:lsdException w:name="E-mail Signature" w:semiHidden="1" w:unhideWhenUsed="1"/>
-    <w:lsdException w:name="HTML Top of Form" w:semiHidden="1" w:unhideWhenUsed="1"/>
-    <w:lsdException w:name="HTML Bottom of Form" w:semiHidden="1" w:unhideWhenUsed="1"/>
-    <w:lsdException w:name="Normal (Web)" w:semiHidden="1" w:unhideWhenUsed="1"/>
-    <w:lsdException w:name="HTML Acronym" w:semiHidden="1" w:unhideWhenUsed="1"/>
-    <w:lsdException w:name="HTML Address" w:semiHidden="1" w:unhideWhenUsed="1"/>
-    <w:lsdException w:name="HTML Cite" w:semiHidden="1" w:unhideWhenUsed="1"/>
-    <w:lsdException w:name="HTML Code" w:semiHidden="1" w:unhideWhenUsed="1"/>
-    <w:lsdException w:name="HTML Definition" w:semiHidden="1" w:unhideWhenUsed="1"/>
-    <w:lsdException w:name="HTML Keyboard" w:semiHidden="1" w:unhideWhenUsed="1"/>
-    <w:lsdException w:name="HTML Preformatted" w:semiHidden="1" w:unhideWhenUsed="1"/>
-    <w:lsdException w:name="HTML Sample" w:semiHidden="1" w:unhideWhenUsed="1"/>
-    <w:lsdException w:name="HTML Typewriter" w:semiHidden="1" w:unhideWhenUsed="1"/>
-    <w:lsdException w:name="HTML Variable" w:semiHidden="1" w:unhideWhenUsed="1"/>
-    <w:lsdException w:name="Normal Table" w:semiHidden="1" w:unhideWhenUsed="1"/>
-    <w:lsdException w:name="annotation subject" w:semiHidden="1" w:unhideWhenUsed="1"/>
-    <w:lsdException w:name="No List" w:semiHidden="1" w:unhideWhenUsed="1"/>
-    <w:lsdException w:name="Outline List 1" w:semiHidden="1" w:unhideWhenUsed="1"/>
-    <w:lsdException w:name="Outline List 2" w:semiHidden="1" w:unhideWhenUsed="1"/>
-    <w:lsdException w:name="Outline List 3" w:semiHidden="1" w:unhideWhenUsed="1"/>
-    <w:lsdException w:name="Table Simple 1" w:semiHidden="1" w:unhideWhenUsed="1"/>
-    <w:lsdException w:name="Table Simple 2" w:semiHidden="1" w:unhideWhenUsed="1"/>
-    <w:lsdException w:name="Table Simple 3" w:semiHidden="1" w:unhideWhenUsed="1"/>
-    <w:lsdException w:name="Table Classic 1" w:semiHidden="1" w:unhideWhenUsed="1"/>
-    <w:lsdException w:name="Table Classic 2" w:semiHidden="1" w:unhideWhenUsed="1"/>
-    <w:lsdException w:name="Table Classic 3" w:semiHidden="1" w:unhideWhenUsed="1"/>
-    <w:lsdException w:name="Table Classic 4" w:semiHidden="1" w:unhideWhenUsed="1"/>
-    <w:lsdException w:name="Table Colorful 1" w:semiHidden="1" w:unhideWhenUsed="1"/>
-    <w:lsdException w:name="Table Colorful 2" w:semiHidden="1" w:unhideWhenUsed="1"/>
-    <w:lsdException w:name="Table Colorful 3" w:semiHidden="1" w:unhideWhenUsed="1"/>
-    <w:lsdException w:name="Table Columns 1" w:semiHidden="1" w:unhideWhenUsed="1"/>
-    <w:lsdException w:name="Table Columns 2" w:semiHidden="1" w:unhideWhenUsed="1"/>
-    <w:lsdException w:name="Table Columns 3" w:semiHidden="1" w:unhideWhenUsed="1"/>
-    <w:lsdException w:name="Table Columns 4" w:semiHidden="1" w:unhideWhenUsed="1"/>
-    <w:lsdException w:name="Table Columns 5" w:semiHidden="1" w:unhideWhenUsed="1"/>
-    <w:lsdException w:name="Table Grid 1" w:semiHidden="1" w:unhideWhenUsed="1"/>
-    <w:lsdException w:name="Table Grid 2" w:semiHidden="1" w:unhideWhenUsed="1"/>
-    <w:lsdException w:name="Table Grid 3" w:semiHidden="1" w:unhideWhenUsed="1"/>
-    <w:lsdException w:name="Table Grid 4" w:semiHidden="1" w:unhideWhenUsed="1"/>
-    <w:lsdException w:name="Table Grid 5" w:semiHidden="1" w:unhideWhenUsed="1"/>
-    <w:lsdException w:name="Table Grid 6" w:semiHidden="1" w:unhideWhenUsed="1"/>
-    <w:lsdException w:name="Table Grid 7" w:semiHidden="1" w:unhideWhenUsed="1"/>
-    <w:lsdException w:name="Table Grid 8" w:semiHidden="1" w:unhideWhenUsed="1"/>
-    <w:lsdException w:name="Table List 1" w:semiHidden="1" w:unhideWhenUsed="1"/>
-    <w:lsdException w:name="Table List 2" w:semiHidden="1" w:unhideWhenUsed="1"/>
-    <w:lsdException w:name="Table List 3" w:semiHidden="1" w:unhideWhenUsed="1"/>
-    <w:lsdException w:name="Table List 4" w:semiHidden="1" w:unhideWhenUsed="1"/>
-    <w:lsdException w:name="Table List 5" w:semiHidden="1" w:unhideWhenUsed="1"/>
-    <w:lsdException w:name="Table List 6" w:semiHidden="1" w:unhideWhenUsed="1"/>
-    <w:lsdException w:name="Table List 7" w:semiHidden="1" w:unhideWhenUsed="1"/>
-    <w:lsdException w:name="Table List 8" w:semiHidden="1" w:unhideWhenUsed="1"/>
-    <w:lsdException w:name="Table 3D effects 1" w:semiHidden="1" w:unhideWhenUsed="1"/>
-    <w:lsdException w:name="Table 3D effects 2" w:semiHidden="1" w:unhideWhenUsed="1"/>
-    <w:lsdException w:name="Table 3D effects 3" w:semiHidden="1" w:unhideWhenUsed="1"/>
-    <w:lsdException w:name="Table Contemporary" w:semiHidden="1" w:unhideWhenUsed="1"/>
-    <w:lsdException w:name="Table Elegant" w:semiHidden="1" w:unhideWhenUsed="1"/>
-    <w:lsdException w:name="Table Professional" w:semiHidden="1" w:unhideWhenUsed="1"/>
-    <w:lsdException w:name="Table Subtle 1" w:semiHidden="1" w:unhideWhenUsed="1"/>
-    <w:lsdException w:name="Table Subtle 2" w:semiHidden="1" w:unhideWhenUsed="1"/>
-    <w:lsdException w:name="Table Web 1" w:semiHidden="1" w:unhideWhenUsed="1"/>
-    <w:lsdException w:name="Table Web 2" w:semiHidden="1" w:unhideWhenUsed="1"/>
-    <w:lsdException w:name="Table Web 3" w:semiHidden="1" w:unhideWhenUsed="1"/>
-    <w:lsdException w:name="Balloon Text" w:semiHidden="1" w:unhideWhenUsed="1"/>
-    <w:lsdException w:name="Table Grid" w:uiPriority="39"/>
-    <w:lsdException w:name="Table Theme" w:semiHidden="1" w:unhideWhenUsed="1"/>
-    <w:lsdException w:name="Placeholder Text" w:semiHidden="1"/>
-    <w:lsdException w:name="No Spacing" w:uiPriority="1" w:qFormat="1"/>
-    <w:lsdException w:name="Light Shading" w:uiPriority="60"/>
-    <w:lsdException w:name="Light List" w:uiPriority="61"/>
-    <w:lsdException w:name="Light Grid" w:uiPriority="62"/>
-    <w:lsdException w:name="Medium Shading 1" w:uiPriority="63"/>
-    <w:lsdException w:name="Medium Shading 2" w:uiPriority="64"/>
-    <w:lsdException w:name="Medium List 1" w:uiPriority="65"/>
-    <w:lsdException w:name="Medium List 2" w:uiPriority="66"/>
-    <w:lsdException w:name="Medium Grid 1" w:uiPriority="67"/>
-    <w:lsdException w:name="Medium Grid 2" w:uiPriority="68"/>
-    <w:lsdException w:name="Medium Grid 3" w:uiPriority="69"/>
-    <w:lsdException w:name="Dark List" w:uiPriority="70"/>
-    <w:lsdException w:name="Colorful Shading" w:uiPriority="71"/>
-    <w:lsdException w:name="Colorful List" w:uiPriority="72"/>
-    <w:lsdException w:name="Colorful Grid" w:uiPriority="73"/>
-    <w:lsdException w:name="Light Shading Accent 1" w:uiPriority="60"/>
-    <w:lsdException w:name="Light List Accent 1" w:uiPriority="61"/>
-    <w:lsdException w:name="Light Grid Accent 1" w:uiPriority="62"/>
-    <w:lsdException w:name="Medium Shading 1 Accent 1" w:uiPriority="63"/>
-    <w:lsdException w:name="Medium Shading 2 Accent 1" w:uiPriority="64"/>
-    <w:lsdException w:name="Medium List 1 Accent 1" w:uiPriority="65"/>
-    <w:lsdException w:name="Revision" w:semiHidden="1"/>
-    <w:lsdException w:name="List Paragraph" w:uiPriority="34" w:qFormat="1"/>
-    <w:lsdException w:name="Quote" w:uiPriority="29" w:qFormat="1"/>
-    <w:lsdException w:name="Intense Quote" w:uiPriority="30" w:qFormat="1"/>
-    <w:lsdException w:name="Medium List 2 Accent 1" w:uiPriority="66"/>
-    <w:lsdException w:name="Medium Grid 1 Accent 1" w:uiPriority="67"/>
-    <w:lsdException w:name="Medium Grid 2 Accent 1" w:uiPriority="68"/>
-    <w:lsdException w:name="Medium Grid 3 Accent 1" w:uiPriority="69"/>
-    <w:lsdException w:name="Dark List Accent 1" w:uiPriority="70"/>
-    <w:lsdException w:name="Colorful Shading Accent 1" w:uiPriority="71"/>
-    <w:lsdException w:name="Colorful List Accent 1" w:uiPriority="72"/>
-    <w:lsdException w:name="Colorful Grid Accent 1" w:uiPriority="73"/>
-    <w:lsdException w:name="Light Shading Accent 2" w:uiPriority="60"/>
-    <w:lsdException w:name="Light List Accent 2" w:uiPriority="61"/>
-    <w:lsdException w:name="Light Grid Accent 2" w:uiPriority="62"/>
-    <w:lsdException w:name="Medium Shading 1 Accent 2" w:uiPriority="63"/>
-    <w:lsdException w:name="Medium Shading 2 Accent 2" w:uiPriority="64"/>
-    <w:lsdException w:name="Medium List 1 Accent 2" w:uiPriority="65"/>
-    <w:lsdException w:name="Medium List 2 Accent 2" w:uiPriority="66"/>
-    <w:lsdException w:name="Medium Grid 1 Accent 2" w:uiPriority="67"/>
-    <w:lsdException w:name="Medium Grid 2 Accent 2" w:uiPriority="68"/>
-    <w:lsdException w:name="Medium Grid 3 Accent 2" w:uiPriority="69"/>
-    <w:lsdException w:name="Dark List Accent 2" w:uiPriority="70"/>
-    <w:lsdException w:name="Colorful Shading Accent 2" w:uiPriority="71"/>
-    <w:lsdException w:name="Colorful List Accent 2" w:uiPriority="72"/>
-    <w:lsdException w:name="Colorful Grid Accent 2" w:uiPriority="73"/>
-    <w:lsdException w:name="Light Shading Accent 3" w:uiPriority="60"/>
-    <w:lsdException w:name="Light List Accent 3" w:uiPriority="61"/>
-    <w:lsdException w:name="Light Grid Accent 3" w:uiPriority="62"/>
-    <w:lsdException w:name="Medium Shading 1 Accent 3" w:uiPriority="63"/>
-    <w:lsdException w:name="Medium Shading 2 Accent 3" w:uiPriority="64"/>
-    <w:lsdException w:name="Medium List 1 Accent 3" w:uiPriority="65"/>
-    <w:lsdException w:name="Medium List 2 Accent 3" w:uiPriority="66"/>
-    <w:lsdException w:name="Medium Grid 1 Accent 3" w:uiPriority="67"/>
-    <w:lsdException w:name="Medium Grid 2 Accent 3" w:uiPriority="68"/>
-    <w:lsdException w:name="Medium Grid 3 Accent 3" w:uiPriority="69"/>
-    <w:lsdException w:name="Dark List Accent 3" w:uiPriority="70"/>
-    <w:lsdException w:name="Colorful Shading Accent 3" w:uiPriority="71"/>
-    <w:lsdException w:name="Colorful List Accent 3" w:uiPriority="72"/>
-    <w:lsdException w:name="Colorful Grid Accent 3" w:uiPriority="73"/>
-    <w:lsdException w:name="Light Shading Accent 4" w:uiPriority="60"/>
-    <w:lsdException w:name="Light List Accent 4" w:uiPriority="61"/>
-    <w:lsdException w:name="Light Grid Accent 4" w:uiPriority="62"/>
-    <w:lsdException w:name="Medium Shading 1 Accent 4" w:uiPriority="63"/>
-    <w:lsdException w:name="Medium Shading 2 Accent 4" w:uiPriority="64"/>
-    <w:lsdException w:name="Medium List 1 Accent 4" w:uiPriority="65"/>
-    <w:lsdException w:name="Medium List 2 Accent 4" w:uiPriority="66"/>
-    <w:lsdException w:name="Medium Grid 1 Accent 4" w:uiPriority="67"/>
-    <w:lsdException w:name="Medium Grid 2 Accent 4" w:uiPriority="68"/>
-    <w:lsdException w:name="Medium Grid 3 Accent 4" w:uiPriority="69"/>
-    <w:lsdException w:name="Dark List Accent 4" w:uiPriority="70"/>
-    <w:lsdException w:name="Colorful Shading Accent 4" w:uiPriority="71"/>
-    <w:lsdException w:name="Colorful List Accent 4" w:uiPriority="72"/>
-    <w:lsdException w:name="Colorful Grid Accent 4" w:uiPriority="73"/>
-    <w:lsdException w:name="Light Shading Accent 5" w:uiPriority="60"/>
-    <w:lsdException w:name="Light List Accent 5" w:uiPriority="61"/>
-    <w:lsdException w:name="Light Grid Accent 5" w:uiPriority="62"/>
-    <w:lsdException w:name="Medium Shading 1 Accent 5" w:uiPriority="63"/>
-    <w:lsdException w:name="Medium Shading 2 Accent 5" w:uiPriority="64"/>
-    <w:lsdException w:name="Medium List 1 Accent 5" w:uiPriority="65"/>
-    <w:lsdException w:name="Medium List 2 Accent 5" w:uiPriority="66"/>
-    <w:lsdException w:name="Medium Grid 1 Accent 5" w:uiPriority="67"/>
-    <w:lsdException w:name="Medium Grid 2 Accent 5" w:uiPriority="68"/>
-    <w:lsdException w:name="Medium Grid 3 Accent 5" w:uiPriority="69"/>
-    <w:lsdException w:name="Dark List Accent 5" w:uiPriority="70"/>
-    <w:lsdException w:name="Colorful Shading Accent 5" w:uiPriority="71"/>
-    <w:lsdException w:name="Colorful List Accent 5" w:uiPriority="72"/>
-    <w:lsdException w:name="Colorful Grid Accent 5" w:uiPriority="73"/>
-    <w:lsdException w:name="Light Shading Accent 6" w:uiPriority="60"/>
-    <w:lsdException w:name="Light List Accent 6" w:uiPriority="61"/>
-    <w:lsdException w:name="Light Grid Accent 6" w:uiPriority="62"/>
-    <w:lsdException w:name="Medium Shading 1 Accent 6" w:uiPriority="63"/>
-    <w:lsdException w:name="Medium Shading 2 Accent 6" w:uiPriority="64"/>
-    <w:lsdException w:name="Medium List 1 Accent 6" w:uiPriority="65"/>
-    <w:lsdException w:name="Medium List 2 Accent 6" w:uiPriority="66"/>
-    <w:lsdException w:name="Medium Grid 1 Accent 6" w:uiPriority="67"/>
-    <w:lsdException w:name="Medium Grid 2 Accent 6" w:uiPriority="68"/>
-    <w:lsdException w:name="Medium Grid 3 Accent 6" w:uiPriority="69"/>
-    <w:lsdException w:name="Dark List Accent 6" w:uiPriority="70"/>
-    <w:lsdException w:name="Colorful Shading Accent 6" w:uiPriority="71"/>
-    <w:lsdException w:name="Colorful List Accent 6" w:uiPriority="72"/>
-    <w:lsdException w:name="Colorful Grid Accent 6" w:uiPriority="73"/>
-    <w:lsdException w:name="Subtle Emphasis" w:uiPriority="19" w:qFormat="1"/>
-    <w:lsdException w:name="Intense Emphasis" w:uiPriority="21" w:qFormat="1"/>
-    <w:lsdException w:name="Subtle Reference" w:uiPriority="31" w:qFormat="1"/>
-    <w:lsdException w:name="Intense Reference" w:uiPriority="32" w:qFormat="1"/>
-    <w:lsdException w:name="Book Title" w:uiPriority="33" w:qFormat="1"/>
-    <w:lsdException w:name="Bibliography" w:semiHidden="1" w:uiPriority="37" w:unhideWhenUsed="1"/>
-    <w:lsdException w:name="TOC Heading" w:semiHidden="1" w:uiPriority="39" w:unhideWhenUsed="1" w:qFormat="1"/>
-    <w:lsdException w:name="Plain Table 1" w:uiPriority="41"/>
-    <w:lsdException w:name="Plain Table 2" w:uiPriority="42"/>
-    <w:lsdException w:name="Plain Table 3" w:uiPriority="43"/>
-    <w:lsdException w:name="Plain Table 4" w:uiPriority="44"/>
-    <w:lsdException w:name="Plain Table 5" w:uiPriority="45"/>
-    <w:lsdException w:name="Grid Table Light" w:uiPriority="40"/>
-    <w:lsdException w:name="Grid Table 1 Light" w:uiPriority="46"/>
-    <w:lsdException w:name="Grid Table 2" w:uiPriority="47"/>
-    <w:lsdException w:name="Grid Table 3" w:uiPriority="48"/>
-    <w:lsdException w:name="Grid Table 4" w:uiPriority="49"/>
-    <w:lsdException w:name="Grid Table 5 Dark" w:uiPriority="50"/>
-    <w:lsdException w:name="Grid Table 6 Colorful" w:uiPriority="51"/>
-    <w:lsdException w:name="Grid Table 7 Colorful" w:uiPriority="52"/>
-    <w:lsdException w:name="Grid Table 1 Light Accent 1" w:uiPriority="46"/>
-    <w:lsdException w:name="Grid Table 2 Accent 1" w:uiPriority="47"/>
-    <w:lsdException w:name="Grid Table 3 Accent 1" w:uiPriority="48"/>
-    <w:lsdException w:name="Grid Table 4 Accent 1" w:uiPriority="49"/>
-    <w:lsdException w:name="Grid Table 5 Dark Accent 1" w:uiPriority="50"/>
-    <w:lsdException w:name="Grid Table 6 Colorful Accent 1" w:uiPriority="51"/>
-    <w:lsdException w:name="Grid Table 7 Colorful Accent 1" w:uiPriority="52"/>
-    <w:lsdException w:name="Grid Table 1 Light Accent 2" w:uiPriority="46"/>
-    <w:lsdException w:name="Grid Table 2 Accent 2" w:uiPriority="47"/>
-    <w:lsdException w:name="Grid Table 3 Accent 2" w:uiPriority="48"/>
-    <w:lsdException w:name="Grid Table 4 Accent 2" w:uiPriority="49"/>
-    <w:lsdException w:name="Grid Table 5 Dark Accent 2" w:uiPriority="50"/>
-    <w:lsdException w:name="Grid Table 6 Colorful Accent 2" w:uiPriority="51"/>
-    <w:lsdException w:name="Grid Table 7 Colorful Accent 2" w:uiPriority="52"/>
-    <w:lsdException w:name="Grid Table 1 Light Accent 3" w:uiPriority="46"/>
-    <w:lsdException w:name="Grid Table 2 Accent 3" w:uiPriority="47"/>
-    <w:lsdException w:name="Grid Table 3 Accent 3" w:uiPriority="48"/>
-    <w:lsdException w:name="Grid Table 4 Accent 3" w:uiPriority="49"/>
-    <w:lsdException w:name="Grid Table 5 Dark Accent 3" w:uiPriority="50"/>
-    <w:lsdException w:name="Grid Table 6 Colorful Accent 3" w:uiPriority="51"/>
-    <w:lsdException w:name="Grid Table 7 Colorful Accent 3" w:uiPriority="52"/>
-    <w:lsdException w:name="Grid Table 1 Light Accent 4" w:uiPriority="46"/>
-    <w:lsdException w:name="Grid Table 2 Accent 4" w:uiPriority="47"/>
-    <w:lsdException w:name="Grid Table 3 Accent 4" w:uiPriority="48"/>
-    <w:lsdException w:name="Grid Table 4 Accent 4" w:uiPriority="49"/>
-    <w:lsdException w:name="Grid Table 5 Dark Accent 4" w:uiPriority="50"/>
-    <w:lsdException w:name="Grid Table 6 Colorful Accent 4" w:uiPriority="51"/>
-    <w:lsdException w:name="Grid Table 7 Colorful Accent 4" w:uiPriority="52"/>
-    <w:lsdException w:name="Grid Table 1 Light Accent 5" w:uiPriority="46"/>
-    <w:lsdException w:name="Grid Table 2 Accent 5" w:uiPriority="47"/>
-    <w:lsdException w:name="Grid Table 3 Accent 5" w:uiPriority="48"/>
-    <w:lsdException w:name="Grid Table 4 Accent 5" w:uiPriority="49"/>
-    <w:lsdException w:name="Grid Table 5 Dark Accent 5" w:uiPriority="50"/>
-    <w:lsdException w:name="Grid Table 6 Colorful Accent 5" w:uiPriority="51"/>
-    <w:lsdException w:name="Grid Table 7 Colorful Accent 5" w:uiPriority="52"/>
-    <w:lsdException w:name="Grid Table 1 Light Accent 6" w:uiPriority="46"/>
-    <w:lsdException w:name="Grid Table 2 Accent 6" w:uiPriority="47"/>
-    <w:lsdException w:name="Grid Table 3 Accent 6" w:uiPriority="48"/>
-    <w:lsdException w:name="Grid Table 4 Accent 6" w:uiPriority="49"/>
-    <w:lsdException w:name="Grid Table 5 Dark Accent 6" w:uiPriority="50"/>
-    <w:lsdException w:name="Grid Table 6 Colorful Accent 6" w:uiPriority="51"/>
-    <w:lsdException w:name="Grid Table 7 Colorful Accent 6" w:uiPriority="52"/>
-    <w:lsdException w:name="List Table 1 Light" w:uiPriority="46"/>
-    <w:lsdException w:name="List Table 2" w:uiPriority="47"/>
-    <w:lsdException w:name="List Table 3" w:uiPriority="48"/>
-    <w:lsdException w:name="List Table 4" w:uiPriority="49"/>
-    <w:lsdException w:name="List Table 5 Dark" w:uiPriority="50"/>
-    <w:lsdException w:name="List Table 6 Colorful" w:uiPriority="51"/>
-    <w:lsdException w:name="List Table 7 Colorful" w:uiPriority="52"/>
-    <w:lsdException w:name="List Table 1 Light Accent 1" w:uiPriority="46"/>
-    <w:lsdException w:name="List Table 2 Accent 1" w:uiPriority="47"/>
-    <w:lsdException w:name="List Table 3 Accent 1" w:uiPriority="48"/>
-    <w:lsdException w:name="List Table 4 Accent 1" w:uiPriority="49"/>
-    <w:lsdException w:name="List Table 5 Dark Accent 1" w:uiPriority="50"/>
-    <w:lsdException w:name="List Table 6 Colorful Accent 1" w:uiPriority="51"/>
-    <w:lsdException w:name="List Table 7 Colorful Accent 1" w:uiPriority="52"/>
-    <w:lsdException w:name="List Table 1 Light Accent 2" w:uiPriority="46"/>
-    <w:lsdException w:name="List Table 2 Accent 2" w:uiPriority="47"/>
-    <w:lsdException w:name="List Table 3 Accent 2" w:uiPriority="48"/>
-    <w:lsdException w:name="List Table 4 Accent 2" w:uiPriority="49"/>
-    <w:lsdException w:name="List Table 5 Dark Accent 2" w:uiPriority="50"/>
-    <w:lsdException w:name="List Table 6 Colorful Accent 2" w:uiPriority="51"/>
-    <w:lsdException w:name="List Table 7 Colorful Accent 2" w:uiPriority="52"/>
-    <w:lsdException w:name="List Table 1 Light Accent 3" w:uiPriority="46"/>
-    <w:lsdException w:name="List Table 2 Accent 3" w:uiPriority="47"/>
-    <w:lsdException w:name="List Table 3 Accent 3" w:uiPriority="48"/>
-    <w:lsdException w:name="List Table 4 Accent 3" w:uiPriority="49"/>
-    <w:lsdException w:name="List Table 5 Dark Accent 3" w:uiPriority="50"/>
-    <w:lsdException w:name="List Table 6 Colorful Accent 3" w:uiPriority="51"/>
-    <w:lsdException w:name="List Table 7 Colorful Accent 3" w:uiPriority="52"/>
-    <w:lsdException w:name="List Table 1 Light Accent 4" w:uiPriority="46"/>
-    <w:lsdException w:name="List Table 2 Accent 4" w:uiPriority="47"/>
-    <w:lsdException w:name="List Table 3 Accent 4" w:uiPriority="48"/>
-    <w:lsdException w:name="List Table 4 Accent 4" w:uiPriority="49"/>
-    <w:lsdException w:name="List Table 5 Dark Accent 4" w:uiPriority="50"/>
-    <w:lsdException w:name="List Table 6 Colorful Accent 4" w:uiPriority="51"/>
-    <w:lsdException w:name="List Table 7 Colorful Accent 4" w:uiPriority="52"/>
-    <w:lsdException w:name="List Table 1 Light Accent 5" w:uiPriority="46"/>
-    <w:lsdException w:name="List Table 2 Accent 5" w:uiPriority="47"/>
-    <w:lsdException w:name="List Table 3 Accent 5" w:uiPriority="48"/>
-    <w:lsdException w:name="List Table 4 Accent 5" w:uiPriority="49"/>
-    <w:lsdException w:name="List Table 5 Dark Accent 5" w:uiPriority="50"/>
-    <w:lsdException w:name="List Table 6 Colorful Accent 5" w:uiPriority="51"/>
-    <w:lsdException w:name="List Table 7 Colorful Accent 5" w:uiPriority="52"/>
-    <w:lsdException w:name="List Table 1 Light Accent 6" w:uiPriority="46"/>
-    <w:lsdException w:name="List Table 2 Accent 6" w:uiPriority="47"/>
-    <w:lsdException w:name="List Table 3 Accent 6" w:uiPriority="48"/>
-    <w:lsdException w:name="List Table 4 Accent 6" w:uiPriority="49"/>
-    <w:lsdException w:name="List Table 5 Dark Accent 6" w:uiPriority="50"/>
-    <w:lsdException w:name="List Table 6 Colorful Accent 6" w:uiPriority="51"/>
-    <w:lsdException w:name="List Table 7 Colorful Accent 6" w:uiPriority="52"/>
+  <w:latentStyles w:defLockedState="0" w:defUIPriority="99" w:defSemiHidden="1" w:defUnhideWhenUsed="1" w:defQFormat="0" w:count="267">
+    <w:lsdException w:name="Normal" w:semiHidden="0" w:uiPriority="0" w:unhideWhenUsed="0" w:qFormat="1"/>
+    <w:lsdException w:name="heading 1" w:semiHidden="0" w:uiPriority="9" w:unhideWhenUsed="0" w:qFormat="1"/>
+    <w:lsdException w:name="heading 2" w:uiPriority="9" w:qFormat="1"/>
+    <w:lsdException w:name="heading 3" w:uiPriority="9" w:qFormat="1"/>
+    <w:lsdException w:name="heading 4" w:uiPriority="9" w:qFormat="1"/>
+    <w:lsdException w:name="heading 5" w:uiPriority="9" w:qFormat="1"/>
+    <w:lsdException w:name="heading 6" w:uiPriority="9" w:qFormat="1"/>
+    <w:lsdException w:name="heading 7" w:uiPriority="9" w:qFormat="1"/>
+    <w:lsdException w:name="heading 8" w:uiPriority="9" w:qFormat="1"/>
+    <w:lsdException w:name="heading 9" w:uiPriority="9" w:qFormat="1"/>
+    <w:lsdException w:name="toc 1" w:uiPriority="39"/>
+    <w:lsdException w:name="toc 2" w:uiPriority="39"/>
+    <w:lsdException w:name="toc 3" w:uiPriority="39"/>
+    <w:lsdException w:name="toc 4" w:uiPriority="39"/>
+    <w:lsdException w:name="toc 5" w:uiPriority="39"/>
+    <w:lsdException w:name="toc 6" w:uiPriority="39"/>
+    <w:lsdException w:name="toc 7" w:uiPriority="39"/>
+    <w:lsdException w:name="toc 8" w:uiPriority="39"/>
+    <w:lsdException w:name="toc 9" w:uiPriority="39"/>
+    <w:lsdException w:name="caption" w:uiPriority="35" w:qFormat="1"/>
+    <w:lsdException w:name="Title" w:semiHidden="0" w:uiPriority="10" w:unhideWhenUsed="0" w:qFormat="1"/>
+    <w:lsdException w:name="Default Paragraph Font" w:uiPriority="1"/>
+    <w:lsdException w:name="Subtitle" w:semiHidden="0" w:uiPriority="11" w:unhideWhenUsed="0" w:qFormat="1"/>
+    <w:lsdException w:name="Strong" w:semiHidden="0" w:uiPriority="22" w:unhideWhenUsed="0" w:qFormat="1"/>
+    <w:lsdException w:name="Emphasis" w:semiHidden="0" w:uiPriority="20" w:unhideWhenUsed="0" w:qFormat="1"/>
+    <w:lsdException w:name="Table Grid" w:semiHidden="0" w:uiPriority="39" w:unhideWhenUsed="0"/>
+    <w:lsdException w:name="Placeholder Text" w:unhideWhenUsed="0"/>
+    <w:lsdException w:name="No Spacing" w:semiHidden="0" w:uiPriority="1" w:unhideWhenUsed="0" w:qFormat="1"/>
+    <w:lsdException w:name="Light Shading" w:semiHidden="0" w:uiPriority="60" w:unhideWhenUsed="0"/>
+    <w:lsdException w:name="Light List" w:semiHidden="0" w:uiPriority="61" w:unhideWhenUsed="0"/>
+    <w:lsdException w:name="Light Grid" w:semiHidden="0" w:uiPriority="62" w:unhideWhenUsed="0"/>
+    <w:lsdException w:name="Medium Shading 1" w:semiHidden="0" w:uiPriority="63" w:unhideWhenUsed="0"/>
+    <w:lsdException w:name="Medium Shading 2" w:semiHidden="0" w:uiPriority="64" w:unhideWhenUsed="0"/>
+    <w:lsdException w:name="Medium List 1" w:semiHidden="0" w:uiPriority="65" w:unhideWhenUsed="0"/>
+    <w:lsdException w:name="Medium List 2" w:semiHidden="0" w:uiPriority="66" w:unhideWhenUsed="0"/>
+    <w:lsdException w:name="Medium Grid 1" w:semiHidden="0" w:uiPriority="67" w:unhideWhenUsed="0"/>
+    <w:lsdException w:name="Medium Grid 2" w:semiHidden="0" w:uiPriority="68" w:unhideWhenUsed="0"/>
+    <w:lsdException w:name="Medium Grid 3" w:semiHidden="0" w:uiPriority="69" w:unhideWhenUsed="0"/>
+    <w:lsdException w:name="Dark List" w:semiHidden="0" w:uiPriority="70" w:unhideWhenUsed="0"/>
+    <w:lsdException w:name="Colorful Shading" w:semiHidden="0" w:uiPriority="71" w:unhideWhenUsed="0"/>
+    <w:lsdException w:name="Colorful List" w:semiHidden="0" w:uiPriority="72" w:unhideWhenUsed="0"/>
+    <w:lsdException w:name="Colorful Grid" w:semiHidden="0" w:uiPriority="73" w:unhideWhenUsed="0"/>
+    <w:lsdException w:name="Light Shading Accent 1" w:semiHidden="0" w:uiPriority="60" w:unhideWhenUsed="0"/>
+    <w:lsdException w:name="Light List Accent 1" w:semiHidden="0" w:uiPriority="61" w:unhideWhenUsed="0"/>
+    <w:lsdException w:name="Light Grid Accent 1" w:semiHidden="0" w:uiPriority="62" w:unhideWhenUsed="0"/>
+    <w:lsdException w:name="Medium Shading 1 Accent 1" w:semiHidden="0" w:uiPriority="63" w:unhideWhenUsed="0"/>
+    <w:lsdException w:name="Medium Shading 2 Accent 1" w:semiHidden="0" w:uiPriority="64" w:unhideWhenUsed="0"/>
+    <w:lsdException w:name="Medium List 1 Accent 1" w:semiHidden="0" w:uiPriority="65" w:unhideWhenUsed="0"/>
+    <w:lsdException w:name="Revision" w:unhideWhenUsed="0"/>
+    <w:lsdException w:name="List Paragraph" w:semiHidden="0" w:uiPriority="34" w:unhideWhenUsed="0" w:qFormat="1"/>
+    <w:lsdException w:name="Quote" w:semiHidden="0" w:uiPriority="29" w:unhideWhenUsed="0" w:qFormat="1"/>
+    <w:lsdException w:name="Intense Quote" w:semiHidden="0" w:uiPriority="30" w:unhideWhenUsed="0" w:qFormat="1"/>
+    <w:lsdException w:name="Medium List 2 Accent 1" w:semiHidden="0" w:uiPriority="66" w:unhideWhenUsed="0"/>
+    <w:lsdException w:name="Medium Grid 1 Accent 1" w:semiHidden="0" w:uiPriority="67" w:unhideWhenUsed="0"/>
+    <w:lsdException w:name="Medium Grid 2 Accent 1" w:semiHidden="0" w:uiPriority="68" w:unhideWhenUsed="0"/>
+    <w:lsdException w:name="Medium Grid 3 Accent 1" w:semiHidden="0" w:uiPriority="69" w:unhideWhenUsed="0"/>
+    <w:lsdException w:name="Dark List Accent 1" w:semiHidden="0" w:uiPriority="70" w:unhideWhenUsed="0"/>
+    <w:lsdException w:name="Colorful Shading Accent 1" w:semiHidden="0" w:uiPriority="71" w:unhideWhenUsed="0"/>
+    <w:lsdException w:name="Colorful List Accent 1" w:semiHidden="0" w:uiPriority="72" w:unhideWhenUsed="0"/>
+    <w:lsdException w:name="Colorful Grid Accent 1" w:semiHidden="0" w:uiPriority="73" w:unhideWhenUsed="0"/>
+    <w:lsdException w:name="Light Shading Accent 2" w:semiHidden="0" w:uiPriority="60" w:unhideWhenUsed="0"/>
+    <w:lsdException w:name="Light List Accent 2" w:semiHidden="0" w:uiPriority="61" w:unhideWhenUsed="0"/>
+    <w:lsdException w:name="Light Grid Accent 2" w:semiHidden="0" w:uiPriority="62" w:unhideWhenUsed="0"/>
+    <w:lsdException w:name="Medium Shading 1 Accent 2" w:semiHidden="0" w:uiPriority="63" w:unhideWhenUsed="0"/>
+    <w:lsdException w:name="Medium Shading 2 Accent 2" w:semiHidden="0" w:uiPriority="64" w:unhideWhenUsed="0"/>
+    <w:lsdException w:name="Medium List 1 Accent 2" w:semiHidden="0" w:uiPriority="65" w:unhideWhenUsed="0"/>
+    <w:lsdException w:name="Medium List 2 Accent 2" w:semiHidden="0" w:uiPriority="66" w:unhideWhenUsed="0"/>
+    <w:lsdException w:name="Medium Grid 1 Accent 2" w:semiHidden="0" w:uiPriority="67" w:unhideWhenUsed="0"/>
+    <w:lsdException w:name="Medium Grid 2 Accent 2" w:semiHidden="0" w:uiPriority="68" w:unhideWhenUsed="0"/>
+    <w:lsdException w:name="Medium Grid 3 Accent 2" w:semiHidden="0" w:uiPriority="69" w:unhideWhenUsed="0"/>
+    <w:lsdException w:name="Dark List Accent 2" w:semiHidden="0" w:uiPriority="70" w:unhideWhenUsed="0"/>
+    <w:lsdException w:name="Colorful Shading Accent 2" w:semiHidden="0" w:uiPriority="71" w:unhideWhenUsed="0"/>
+    <w:lsdException w:name="Colorful List Accent 2" w:semiHidden="0" w:uiPriority="72" w:unhideWhenUsed="0"/>
+    <w:lsdException w:name="Colorful Grid Accent 2" w:semiHidden="0" w:uiPriority="73" w:unhideWhenUsed="0"/>
+    <w:lsdException w:name="Light Shading Accent 3" w:semiHidden="0" w:uiPriority="60" w:unhideWhenUsed="0"/>
+    <w:lsdException w:name="Light List Accent 3" w:semiHidden="0" w:uiPriority="61" w:unhideWhenUsed="0"/>
+    <w:lsdException w:name="Light Grid Accent 3" w:semiHidden="0" w:uiPriority="62" w:unhideWhenUsed="0"/>
+    <w:lsdException w:name="Medium Shading 1 Accent 3" w:semiHidden="0" w:uiPriority="63" w:unhideWhenUsed="0"/>
+    <w:lsdException w:name="Medium Shading 2 Accent 3" w:semiHidden="0" w:uiPriority="64" w:unhideWhenUsed="0"/>
+    <w:lsdException w:name="Medium List 1 Accent 3" w:semiHidden="0" w:uiPriority="65" w:unhideWhenUsed="0"/>
+    <w:lsdException w:name="Medium List 2 Accent 3" w:semiHidden="0" w:uiPriority="66" w:unhideWhenUsed="0"/>
+    <w:lsdException w:name="Medium Grid 1 Accent 3" w:semiHidden="0" w:uiPriority="67" w:unhideWhenUsed="0"/>
+    <w:lsdException w:name="Medium Grid 2 Accent 3" w:semiHidden="0" w:uiPriority="68" w:unhideWhenUsed="0"/>
+    <w:lsdException w:name="Medium Grid 3 Accent 3" w:semiHidden="0" w:uiPriority="69" w:unhideWhenUsed="0"/>
+    <w:lsdException w:name="Dark List Accent 3" w:semiHidden="0" w:uiPriority="70" w:unhideWhenUsed="0"/>
+    <w:lsdException w:name="Colorful Shading Accent 3" w:semiHidden="0" w:uiPriority="71" w:unhideWhenUsed="0"/>
+    <w:lsdException w:name="Colorful List Accent 3" w:semiHidden="0" w:uiPriority="72" w:unhideWhenUsed="0"/>
+    <w:lsdException w:name="Colorful Grid Accent 3" w:semiHidden="0" w:uiPriority="73" w:unhideWhenUsed="0"/>
+    <w:lsdException w:name="Light Shading Accent 4" w:semiHidden="0" w:uiPriority="60" w:unhideWhenUsed="0"/>
+    <w:lsdException w:name="Light List Accent 4" w:semiHidden="0" w:uiPriority="61" w:unhideWhenUsed="0"/>
+    <w:lsdException w:name="Light Grid Accent 4" w:semiHidden="0" w:uiPriority="62" w:unhideWhenUsed="0"/>
+    <w:lsdException w:name="Medium Shading 1 Accent 4" w:semiHidden="0" w:uiPriority="63" w:unhideWhenUsed="0"/>
+    <w:lsdException w:name="Medium Shading 2 Accent 4" w:semiHidden="0" w:uiPriority="64" w:unhideWhenUsed="0"/>
+    <w:lsdException w:name="Medium List 1 Accent 4" w:semiHidden="0" w:uiPriority="65" w:unhideWhenUsed="0"/>
+    <w:lsdException w:name="Medium List 2 Accent 4" w:semiHidden="0" w:uiPriority="66" w:unhideWhenUsed="0"/>
+    <w:lsdException w:name="Medium Grid 1 Accent 4" w:semiHidden="0" w:uiPriority="67" w:unhideWhenUsed="0"/>
+    <w:lsdException w:name="Medium Grid 2 Accent 4" w:semiHidden="0" w:uiPriority="68" w:unhideWhenUsed="0"/>
+    <w:lsdException w:name="Medium Grid 3 Accent 4" w:semiHidden="0" w:uiPriority="69" w:unhideWhenUsed="0"/>
+    <w:lsdException w:name="Dark List Accent 4" w:semiHidden="0" w:uiPriority="70" w:unhideWhenUsed="0"/>
+    <w:lsdException w:name="Colorful Shading Accent 4" w:semiHidden="0" w:uiPriority="71" w:unhideWhenUsed="0"/>
+    <w:lsdException w:name="Colorful List Accent 4" w:semiHidden="0" w:uiPriority="72" w:unhideWhenUsed="0"/>
+    <w:lsdException w:name="Colorful Grid Accent 4" w:semiHidden="0" w:uiPriority="73" w:unhideWhenUsed="0"/>
+    <w:lsdException w:name="Light Shading Accent 5" w:semiHidden="0" w:uiPriority="60" w:unhideWhenUsed="0"/>
+    <w:lsdException w:name="Light List Accent 5" w:semiHidden="0" w:uiPriority="61" w:unhideWhenUsed="0"/>
+    <w:lsdException w:name="Light Grid Accent 5" w:semiHidden="0" w:uiPriority="62" w:unhideWhenUsed="0"/>
+    <w:lsdException w:name="Medium Shading 1 Accent 5" w:semiHidden="0" w:uiPriority="63" w:unhideWhenUsed="0"/>
+    <w:lsdException w:name="Medium Shading 2 Accent 5" w:semiHidden="0" w:uiPriority="64" w:unhideWhenUsed="0"/>
+    <w:lsdException w:name="Medium List 1 Accent 5" w:semiHidden="0" w:uiPriority="65" w:unhideWhenUsed="0"/>
+    <w:lsdException w:name="Medium List 2 Accent 5" w:semiHidden="0" w:uiPriority="66" w:unhideWhenUsed="0"/>
+    <w:lsdException w:name="Medium Grid 1 Accent 5" w:semiHidden="0" w:uiPriority="67" w:unhideWhenUsed="0"/>
+    <w:lsdException w:name="Medium Grid 2 Accent 5" w:semiHidden="0" w:uiPriority="68" w:unhideWhenUsed="0"/>
+    <w:lsdException w:name="Medium Grid 3 Accent 5" w:semiHidden="0" w:uiPriority="69" w:unhideWhenUsed="0"/>
+    <w:lsdException w:name="Dark List Accent 5" w:semiHidden="0" w:uiPriority="70" w:unhideWhenUsed="0"/>
+    <w:lsdException w:name="Colorful Shading Accent 5" w:semiHidden="0" w:uiPriority="71" w:unhideWhenUsed="0"/>
+    <w:lsdException w:name="Colorful List Accent 5" w:semiHidden="0" w:uiPriority="72" w:unhideWhenUsed="0"/>
+    <w:lsdException w:name="Colorful Grid Accent 5" w:semiHidden="0" w:uiPriority="73" w:unhideWhenUsed="0"/>
+    <w:lsdException w:name="Light Shading Accent 6" w:semiHidden="0" w:uiPriority="60" w:unhideWhenUsed="0"/>
+    <w:lsdException w:name="Light List Accent 6" w:semiHidden="0" w:uiPriority="61" w:unhideWhenUsed="0"/>
+    <w:lsdException w:name="Light Grid Accent 6" w:semiHidden="0" w:uiPriority="62" w:unhideWhenUsed="0"/>
+    <w:lsdException w:name="Medium Shading 1 Accent 6" w:semiHidden="0" w:uiPriority="63" w:unhideWhenUsed="0"/>
+    <w:lsdException w:name="Medium Shading 2 Accent 6" w:semiHidden="0" w:uiPriority="64" w:unhideWhenUsed="0"/>
+    <w:lsdException w:name="Medium List 1 Accent 6" w:semiHidden="0" w:uiPriority="65" w:unhideWhenUsed="0"/>
+    <w:lsdException w:name="Medium List 2 Accent 6" w:semiHidden="0" w:uiPriority="66" w:unhideWhenUsed="0"/>
+    <w:lsdException w:name="Medium Grid 1 Accent 6" w:semiHidden="0" w:uiPriority="67" w:unhideWhenUsed="0"/>
+    <w:lsdException w:name="Medium Grid 2 Accent 6" w:semiHidden="0" w:uiPriority="68" w:unhideWhenUsed="0"/>
+    <w:lsdException w:name="Medium Grid 3 Accent 6" w:semiHidden="0" w:uiPriority="69" w:unhideWhenUsed="0"/>
+    <w:lsdException w:name="Dark List Accent 6" w:semiHidden="0" w:uiPriority="70" w:unhideWhenUsed="0"/>
+    <w:lsdException w:name="Colorful Shading Accent 6" w:semiHidden="0" w:uiPriority="71" w:unhideWhenUsed="0"/>
+    <w:lsdException w:name="Colorful List Accent 6" w:semiHidden="0" w:uiPriority="72" w:unhideWhenUsed="0"/>
+    <w:lsdException w:name="Colorful Grid Accent 6" w:semiHidden="0" w:uiPriority="73" w:unhideWhenUsed="0"/>
+    <w:lsdException w:name="Subtle Emphasis" w:semiHidden="0" w:uiPriority="19" w:unhideWhenUsed="0" w:qFormat="1"/>
+    <w:lsdException w:name="Intense Emphasis" w:semiHidden="0" w:uiPriority="21" w:unhideWhenUsed="0" w:qFormat="1"/>
+    <w:lsdException w:name="Subtle Reference" w:semiHidden="0" w:uiPriority="31" w:unhideWhenUsed="0" w:qFormat="1"/>
+    <w:lsdException w:name="Intense Reference" w:semiHidden="0" w:uiPriority="32" w:unhideWhenUsed="0" w:qFormat="1"/>
+    <w:lsdException w:name="Book Title" w:semiHidden="0" w:uiPriority="33" w:unhideWhenUsed="0" w:qFormat="1"/>
+    <w:lsdException w:name="Bibliography" w:uiPriority="37"/>
+    <w:lsdException w:name="TOC Heading" w:uiPriority="39" w:qFormat="1"/>
   </w:latentStyles>
   <w:style w:type="paragraph" w:default="1" w:styleId="Normal">
     <w:name w:val="Normal"/>
@@ -4841,149 +5168,15 @@
 </w:styles>
 </file>
 
-<file path=word/glossary/document.xml><?xml version="1.0" encoding="utf-8"?>
-<w:glossaryDocument xmlns:wpc="http://schemas.microsoft.com/office/word/2010/wordprocessingCanvas" xmlns:cx="http://schemas.microsoft.com/office/drawing/2014/chartex" xmlns:cx1="http://schemas.microsoft.com/office/drawing/2015/9/8/chartex" xmlns:mc="http://schemas.openxmlformats.org/markup-compatibility/2006" xmlns:o="urn:schemas-microsoft-com:office:office" xmlns:r="http://schemas.openxmlformats.org/officeDocument/2006/relationships" xmlns:m="http://schemas.openxmlformats.org/officeDocument/2006/math" xmlns:v="urn:schemas-microsoft-com:vml" xmlns:wp14="http://schemas.microsoft.com/office/word/2010/wordprocessingDrawing" xmlns:wp="http://schemas.openxmlformats.org/drawingml/2006/wordprocessingDrawing" xmlns:w10="urn:schemas-microsoft-com:office:word" xmlns:w="http://schemas.openxmlformats.org/wordprocessingml/2006/main" xmlns:w14="http://schemas.microsoft.com/office/word/2010/wordml" xmlns:w15="http://schemas.microsoft.com/office/word/2012/wordml" xmlns:w16se="http://schemas.microsoft.com/office/word/2015/wordml/symex" xmlns:wpg="http://schemas.microsoft.com/office/word/2010/wordprocessingGroup" xmlns:wpi="http://schemas.microsoft.com/office/word/2010/wordprocessingInk" xmlns:wne="http://schemas.microsoft.com/office/word/2006/wordml" xmlns:wps="http://schemas.microsoft.com/office/word/2010/wordprocessingShape" mc:Ignorable="w14 w15 w16se wp14"/>
-</file>
-
-<file path=word/glossary/fontTable.xml><?xml version="1.0" encoding="utf-8"?>
-<w:fonts xmlns:mc="http://schemas.openxmlformats.org/markup-compatibility/2006" xmlns:r="http://schemas.openxmlformats.org/officeDocument/2006/relationships" xmlns:w="http://schemas.openxmlformats.org/wordprocessingml/2006/main" xmlns:w14="http://schemas.microsoft.com/office/word/2010/wordml" xmlns:w15="http://schemas.microsoft.com/office/word/2012/wordml" xmlns:w16se="http://schemas.microsoft.com/office/word/2015/wordml/symex" mc:Ignorable="w14 w15 w16se">
-  <w:font w:name="Times New Roman">
-    <w:panose1 w:val="02020603050405020304"/>
-    <w:charset w:val="00"/>
-    <w:family w:val="roman"/>
-    <w:pitch w:val="variable"/>
-    <w:sig w:usb0="E0002EFF" w:usb1="C000785B" w:usb2="00000009" w:usb3="00000000" w:csb0="000001FF" w:csb1="00000000"/>
-  </w:font>
-  <w:font w:name="Courier New">
-    <w:panose1 w:val="02070309020205020404"/>
-    <w:charset w:val="00"/>
-    <w:family w:val="modern"/>
-    <w:pitch w:val="fixed"/>
-    <w:sig w:usb0="E0002EFF" w:usb1="C0007843" w:usb2="00000009" w:usb3="00000000" w:csb0="000001FF" w:csb1="00000000"/>
-  </w:font>
-  <w:font w:name="Wingdings">
-    <w:panose1 w:val="05000000000000000000"/>
-    <w:charset w:val="02"/>
-    <w:family w:val="auto"/>
-    <w:pitch w:val="variable"/>
-    <w:sig w:usb0="00000000" w:usb1="10000000" w:usb2="00000000" w:usb3="00000000" w:csb0="80000000" w:csb1="00000000"/>
-  </w:font>
-  <w:font w:name="Symbol">
-    <w:panose1 w:val="05050102010706020507"/>
-    <w:charset w:val="02"/>
-    <w:family w:val="roman"/>
-    <w:pitch w:val="variable"/>
-    <w:sig w:usb0="00000000" w:usb1="10000000" w:usb2="00000000" w:usb3="00000000" w:csb0="80000000" w:csb1="00000000"/>
-  </w:font>
-  <w:font w:name="Calibri">
-    <w:panose1 w:val="020F0502020204030204"/>
-    <w:charset w:val="00"/>
-    <w:family w:val="swiss"/>
-    <w:pitch w:val="variable"/>
-    <w:sig w:usb0="E0002AFF" w:usb1="C000247B" w:usb2="00000009" w:usb3="00000000" w:csb0="000001FF" w:csb1="00000000"/>
-  </w:font>
-  <w:font w:name="SimSun">
-    <w:altName w:val="宋体"/>
-    <w:panose1 w:val="02010600030101010101"/>
-    <w:charset w:val="86"/>
-    <w:family w:val="auto"/>
-    <w:pitch w:val="variable"/>
-    <w:sig w:usb0="00000003" w:usb1="288F0000" w:usb2="00000016" w:usb3="00000000" w:csb0="00040001" w:csb1="00000000"/>
-  </w:font>
-  <w:font w:name="Calibri Light">
-    <w:panose1 w:val="020F0302020204030204"/>
-    <w:charset w:val="00"/>
-    <w:family w:val="swiss"/>
-    <w:pitch w:val="variable"/>
-    <w:sig w:usb0="E0002AFF" w:usb1="C000247B" w:usb2="00000009" w:usb3="00000000" w:csb0="000001FF" w:csb1="00000000"/>
-  </w:font>
-  <w:font w:name="Yu Gothic Light">
-    <w:altName w:val="游ゴシック Light"/>
-    <w:panose1 w:val="020B0300000000000000"/>
-    <w:charset w:val="80"/>
-    <w:family w:val="swiss"/>
-    <w:pitch w:val="variable"/>
-    <w:sig w:usb0="E00002FF" w:usb1="2AC7FDFF" w:usb2="00000016" w:usb3="00000000" w:csb0="0002009F" w:csb1="00000000"/>
-  </w:font>
-  <w:font w:name="Yu Mincho">
-    <w:altName w:val="游明朝"/>
-    <w:panose1 w:val="00000000000000000000"/>
-    <w:charset w:val="80"/>
-    <w:family w:val="roman"/>
-    <w:notTrueType/>
-    <w:pitch w:val="default"/>
-  </w:font>
-  <w:font w:name="Tahoma">
-    <w:panose1 w:val="020B0604030504040204"/>
-    <w:charset w:val="00"/>
-    <w:family w:val="swiss"/>
-    <w:pitch w:val="variable"/>
-    <w:sig w:usb0="E1002EFF" w:usb1="C000605B" w:usb2="00000029" w:usb3="00000000" w:csb0="000101FF" w:csb1="00000000"/>
-  </w:font>
-  <w:font w:name="Arial">
-    <w:panose1 w:val="020B0604020202020204"/>
-    <w:charset w:val="00"/>
-    <w:family w:val="swiss"/>
-    <w:pitch w:val="variable"/>
-    <w:sig w:usb0="E0002EFF" w:usb1="C0007843" w:usb2="00000009" w:usb3="00000000" w:csb0="000001FF" w:csb1="00000000"/>
-  </w:font>
-  <w:font w:name="Cambria Math">
-    <w:panose1 w:val="02040503050406030204"/>
-    <w:charset w:val="01"/>
-    <w:family w:val="roman"/>
-    <w:pitch w:val="variable"/>
-    <w:sig w:usb0="E00002FF" w:usb1="420024FF" w:usb2="00000000" w:usb3="00000000" w:csb0="0000019F" w:csb1="00000000"/>
-  </w:font>
-</w:fonts>
-</file>
-
-<file path=word/glossary/settings.xml><?xml version="1.0" encoding="utf-8"?>
-<w:settings xmlns:mc="http://schemas.openxmlformats.org/markup-compatibility/2006" xmlns:o="urn:schemas-microsoft-com:office:office" xmlns:r="http://schemas.openxmlformats.org/officeDocument/2006/relationships" xmlns:m="http://schemas.openxmlformats.org/officeDocument/2006/math" xmlns:v="urn:schemas-microsoft-com:vml" xmlns:w10="urn:schemas-microsoft-com:office:word" xmlns:w="http://schemas.openxmlformats.org/wordprocessingml/2006/main" xmlns:w14="http://schemas.microsoft.com/office/word/2010/wordml" xmlns:w15="http://schemas.microsoft.com/office/word/2012/wordml" xmlns:w16se="http://schemas.microsoft.com/office/word/2015/wordml/symex" xmlns:sl="http://schemas.openxmlformats.org/schemaLibrary/2006/main" mc:Ignorable="w14 w15 w16se">
-  <w:view w:val="normal"/>
-  <w:defaultTabStop w:val="720"/>
-  <w:characterSpacingControl w:val="doNotCompress"/>
-  <w:compat>
-    <w:useFELayout/>
-    <w:compatSetting w:name="compatibilityMode" w:uri="http://schemas.microsoft.com/office/word" w:val="15"/>
-    <w:compatSetting w:name="overrideTableStyleFontSizeAndJustification" w:uri="http://schemas.microsoft.com/office/word" w:val="1"/>
-    <w:compatSetting w:name="enableOpenTypeFeatures" w:uri="http://schemas.microsoft.com/office/word" w:val="1"/>
-    <w:compatSetting w:name="doNotFlipMirrorIndents" w:uri="http://schemas.microsoft.com/office/word" w:val="1"/>
-    <w:compatSetting w:name="differentiateMultirowTableHeaders" w:uri="http://schemas.microsoft.com/office/word" w:val="1"/>
-  </w:compat>
-  <w:rsids>
-    <w:rsidRoot w:val="00C65D5E"/>
-    <w:rsid w:val="00C65D5E"/>
-  </w:rsids>
-  <m:mathPr>
-    <m:mathFont m:val="Cambria Math"/>
-    <m:brkBin m:val="before"/>
-    <m:brkBinSub m:val="--"/>
-    <m:smallFrac m:val="0"/>
-    <m:dispDef/>
-    <m:lMargin m:val="0"/>
-    <m:rMargin m:val="0"/>
-    <m:defJc m:val="centerGroup"/>
-    <m:wrapIndent m:val="1440"/>
-    <m:intLim m:val="subSup"/>
-    <m:naryLim m:val="undOvr"/>
-  </m:mathPr>
-  <w:themeFontLang w:val="en-GB"/>
-  <w:clrSchemeMapping w:bg1="light1" w:t1="dark1" w:bg2="light2" w:t2="dark2" w:accent1="accent1" w:accent2="accent2" w:accent3="accent3" w:accent4="accent4" w:accent5="accent5" w:accent6="accent6" w:hyperlink="hyperlink" w:followedHyperlink="followedHyperlink"/>
-  <w:decimalSymbol w:val="."/>
-  <w:listSeparator w:val=","/>
-  <w15:chartTrackingRefBased/>
-</w:settings>
-</file>
-
-<file path=word/glossary/styles.xml><?xml version="1.0" encoding="utf-8"?>
-<w:styles xmlns:mc="http://schemas.openxmlformats.org/markup-compatibility/2006" xmlns:r="http://schemas.openxmlformats.org/officeDocument/2006/relationships" xmlns:w="http://schemas.openxmlformats.org/wordprocessingml/2006/main" xmlns:w14="http://schemas.microsoft.com/office/word/2010/wordml" xmlns:w15="http://schemas.microsoft.com/office/word/2012/wordml" xmlns:w16se="http://schemas.microsoft.com/office/word/2015/wordml/symex" mc:Ignorable="w14 w15 w16se">
+<file path=word/stylesWithEffects.xml><?xml version="1.0" encoding="utf-8"?>
+<w:styles xmlns:wpc="http://schemas.microsoft.com/office/word/2010/wordprocessingCanvas" xmlns:mc="http://schemas.openxmlformats.org/markup-compatibility/2006" xmlns:o="urn:schemas-microsoft-com:office:office" xmlns:r="http://schemas.openxmlformats.org/officeDocument/2006/relationships" xmlns:m="http://schemas.openxmlformats.org/officeDocument/2006/math" xmlns:v="urn:schemas-microsoft-com:vml" xmlns:wp14="http://schemas.microsoft.com/office/word/2010/wordprocessingDrawing" xmlns:wp="http://schemas.openxmlformats.org/drawingml/2006/wordprocessingDrawing" xmlns:w10="urn:schemas-microsoft-com:office:word" xmlns:w="http://schemas.openxmlformats.org/wordprocessingml/2006/main" xmlns:w14="http://schemas.microsoft.com/office/word/2010/wordml" xmlns:wpg="http://schemas.microsoft.com/office/word/2010/wordprocessingGroup" xmlns:wpi="http://schemas.microsoft.com/office/word/2010/wordprocessingInk" xmlns:wne="http://schemas.microsoft.com/office/word/2006/wordml" xmlns:wps="http://schemas.microsoft.com/office/word/2010/wordprocessingShape" mc:Ignorable="w14 wp14">
   <w:docDefaults>
     <w:rPrDefault>
       <w:rPr>
-        <w:rFonts w:asciiTheme="minorHAnsi" w:eastAsiaTheme="minorEastAsia" w:hAnsiTheme="minorHAnsi" w:cstheme="minorBidi"/>
+        <w:rFonts w:asciiTheme="minorHAnsi" w:eastAsia="SimSun" w:hAnsiTheme="minorHAnsi" w:cstheme="minorBidi"/>
         <w:sz w:val="22"/>
         <w:szCs w:val="22"/>
-        <w:lang w:val="en-GB" w:eastAsia="en-GB" w:bidi="ar-SA"/>
+        <w:lang w:val="en-GB" w:eastAsia="en-US" w:bidi="ar-SA"/>
       </w:rPr>
     </w:rPrDefault>
     <w:pPrDefault>
@@ -4992,387 +5185,230 @@
       </w:pPr>
     </w:pPrDefault>
   </w:docDefaults>
-  <w:latentStyles w:defLockedState="0" w:defUIPriority="99" w:defSemiHidden="0" w:defUnhideWhenUsed="0" w:defQFormat="0" w:count="371">
-    <w:lsdException w:name="Normal" w:uiPriority="0" w:qFormat="1"/>
-    <w:lsdException w:name="heading 1" w:uiPriority="9" w:qFormat="1"/>
-    <w:lsdException w:name="heading 2" w:semiHidden="1" w:uiPriority="9" w:unhideWhenUsed="1" w:qFormat="1"/>
-    <w:lsdException w:name="heading 3" w:semiHidden="1" w:uiPriority="9" w:unhideWhenUsed="1" w:qFormat="1"/>
-    <w:lsdException w:name="heading 4" w:semiHidden="1" w:uiPriority="9" w:unhideWhenUsed="1" w:qFormat="1"/>
-    <w:lsdException w:name="heading 5" w:semiHidden="1" w:uiPriority="9" w:unhideWhenUsed="1" w:qFormat="1"/>
-    <w:lsdException w:name="heading 6" w:semiHidden="1" w:uiPriority="9" w:unhideWhenUsed="1" w:qFormat="1"/>
-    <w:lsdException w:name="heading 7" w:semiHidden="1" w:uiPriority="9" w:unhideWhenUsed="1" w:qFormat="1"/>
-    <w:lsdException w:name="heading 8" w:semiHidden="1" w:uiPriority="9" w:unhideWhenUsed="1" w:qFormat="1"/>
-    <w:lsdException w:name="heading 9" w:semiHidden="1" w:uiPriority="9" w:unhideWhenUsed="1" w:qFormat="1"/>
-    <w:lsdException w:name="index 1" w:semiHidden="1" w:unhideWhenUsed="1"/>
-    <w:lsdException w:name="index 2" w:semiHidden="1" w:unhideWhenUsed="1"/>
-    <w:lsdException w:name="index 3" w:semiHidden="1" w:unhideWhenUsed="1"/>
-    <w:lsdException w:name="index 4" w:semiHidden="1" w:unhideWhenUsed="1"/>
-    <w:lsdException w:name="index 5" w:semiHidden="1" w:unhideWhenUsed="1"/>
-    <w:lsdException w:name="index 6" w:semiHidden="1" w:unhideWhenUsed="1"/>
-    <w:lsdException w:name="index 7" w:semiHidden="1" w:unhideWhenUsed="1"/>
-    <w:lsdException w:name="index 8" w:semiHidden="1" w:unhideWhenUsed="1"/>
-    <w:lsdException w:name="index 9" w:semiHidden="1" w:unhideWhenUsed="1"/>
-    <w:lsdException w:name="toc 1" w:semiHidden="1" w:uiPriority="39" w:unhideWhenUsed="1"/>
-    <w:lsdException w:name="toc 2" w:semiHidden="1" w:uiPriority="39" w:unhideWhenUsed="1"/>
-    <w:lsdException w:name="toc 3" w:semiHidden="1" w:uiPriority="39" w:unhideWhenUsed="1"/>
-    <w:lsdException w:name="toc 4" w:semiHidden="1" w:uiPriority="39" w:unhideWhenUsed="1"/>
-    <w:lsdException w:name="toc 5" w:semiHidden="1" w:uiPriority="39" w:unhideWhenUsed="1"/>
-    <w:lsdException w:name="toc 6" w:semiHidden="1" w:uiPriority="39" w:unhideWhenUsed="1"/>
-    <w:lsdException w:name="toc 7" w:semiHidden="1" w:uiPriority="39" w:unhideWhenUsed="1"/>
-    <w:lsdException w:name="toc 8" w:semiHidden="1" w:uiPriority="39" w:unhideWhenUsed="1"/>
-    <w:lsdException w:name="toc 9" w:semiHidden="1" w:uiPriority="39" w:unhideWhenUsed="1"/>
-    <w:lsdException w:name="Normal Indent" w:semiHidden="1" w:unhideWhenUsed="1"/>
-    <w:lsdException w:name="footnote text" w:semiHidden="1" w:unhideWhenUsed="1"/>
-    <w:lsdException w:name="annotation text" w:semiHidden="1" w:unhideWhenUsed="1"/>
-    <w:lsdException w:name="header" w:semiHidden="1" w:unhideWhenUsed="1"/>
-    <w:lsdException w:name="footer" w:semiHidden="1" w:unhideWhenUsed="1"/>
-    <w:lsdException w:name="index heading" w:semiHidden="1" w:unhideWhenUsed="1"/>
-    <w:lsdException w:name="caption" w:semiHidden="1" w:uiPriority="35" w:unhideWhenUsed="1" w:qFormat="1"/>
-    <w:lsdException w:name="table of figures" w:semiHidden="1" w:unhideWhenUsed="1"/>
-    <w:lsdException w:name="envelope address" w:semiHidden="1" w:unhideWhenUsed="1"/>
-    <w:lsdException w:name="envelope return" w:semiHidden="1" w:unhideWhenUsed="1"/>
-    <w:lsdException w:name="footnote reference" w:semiHidden="1" w:unhideWhenUsed="1"/>
-    <w:lsdException w:name="annotation reference" w:semiHidden="1" w:unhideWhenUsed="1"/>
-    <w:lsdException w:name="line number" w:semiHidden="1" w:unhideWhenUsed="1"/>
-    <w:lsdException w:name="page number" w:semiHidden="1" w:unhideWhenUsed="1"/>
-    <w:lsdException w:name="endnote reference" w:semiHidden="1" w:unhideWhenUsed="1"/>
-    <w:lsdException w:name="endnote text" w:semiHidden="1" w:unhideWhenUsed="1"/>
-    <w:lsdException w:name="table of authorities" w:semiHidden="1" w:unhideWhenUsed="1"/>
-    <w:lsdException w:name="macro" w:semiHidden="1" w:unhideWhenUsed="1"/>
-    <w:lsdException w:name="toa heading" w:semiHidden="1" w:unhideWhenUsed="1"/>
-    <w:lsdException w:name="List" w:semiHidden="1" w:unhideWhenUsed="1"/>
-    <w:lsdException w:name="List Bullet" w:semiHidden="1" w:unhideWhenUsed="1"/>
-    <w:lsdException w:name="List Number" w:semiHidden="1" w:unhideWhenUsed="1"/>
-    <w:lsdException w:name="List 2" w:semiHidden="1" w:unhideWhenUsed="1"/>
-    <w:lsdException w:name="List 3" w:semiHidden="1" w:unhideWhenUsed="1"/>
-    <w:lsdException w:name="List 4" w:semiHidden="1" w:unhideWhenUsed="1"/>
-    <w:lsdException w:name="List 5" w:semiHidden="1" w:unhideWhenUsed="1"/>
-    <w:lsdException w:name="List Bullet 2" w:semiHidden="1" w:unhideWhenUsed="1"/>
-    <w:lsdException w:name="List Bullet 3" w:semiHidden="1" w:unhideWhenUsed="1"/>
-    <w:lsdException w:name="List Bullet 4" w:semiHidden="1" w:unhideWhenUsed="1"/>
-    <w:lsdException w:name="List Bullet 5" w:semiHidden="1" w:unhideWhenUsed="1"/>
-    <w:lsdException w:name="List Number 2" w:semiHidden="1" w:unhideWhenUsed="1"/>
-    <w:lsdException w:name="List Number 3" w:semiHidden="1" w:unhideWhenUsed="1"/>
-    <w:lsdException w:name="List Number 4" w:semiHidden="1" w:unhideWhenUsed="1"/>
-    <w:lsdException w:name="List Number 5" w:semiHidden="1" w:unhideWhenUsed="1"/>
-    <w:lsdException w:name="Title" w:uiPriority="10" w:qFormat="1"/>
-    <w:lsdException w:name="Closing" w:semiHidden="1" w:unhideWhenUsed="1"/>
-    <w:lsdException w:name="Signature" w:semiHidden="1" w:unhideWhenUsed="1"/>
-    <w:lsdException w:name="Default Paragraph Font" w:semiHidden="1" w:uiPriority="1" w:unhideWhenUsed="1"/>
-    <w:lsdException w:name="Body Text" w:semiHidden="1" w:unhideWhenUsed="1"/>
-    <w:lsdException w:name="Body Text Indent" w:semiHidden="1" w:unhideWhenUsed="1"/>
-    <w:lsdException w:name="List Continue" w:semiHidden="1" w:unhideWhenUsed="1"/>
-    <w:lsdException w:name="List Continue 2" w:semiHidden="1" w:unhideWhenUsed="1"/>
-    <w:lsdException w:name="List Continue 3" w:semiHidden="1" w:unhideWhenUsed="1"/>
-    <w:lsdException w:name="List Continue 4" w:semiHidden="1" w:unhideWhenUsed="1"/>
-    <w:lsdException w:name="List Continue 5" w:semiHidden="1" w:unhideWhenUsed="1"/>
-    <w:lsdException w:name="Message Header" w:semiHidden="1" w:unhideWhenUsed="1"/>
-    <w:lsdException w:name="Subtitle" w:uiPriority="11" w:qFormat="1"/>
-    <w:lsdException w:name="Salutation" w:semiHidden="1" w:unhideWhenUsed="1"/>
-    <w:lsdException w:name="Date" w:semiHidden="1" w:unhideWhenUsed="1"/>
-    <w:lsdException w:name="Body Text First Indent" w:semiHidden="1" w:unhideWhenUsed="1"/>
-    <w:lsdException w:name="Body Text First Indent 2" w:semiHidden="1" w:unhideWhenUsed="1"/>
-    <w:lsdException w:name="Note Heading" w:semiHidden="1" w:unhideWhenUsed="1"/>
-    <w:lsdException w:name="Body Text 2" w:semiHidden="1" w:unhideWhenUsed="1"/>
-    <w:lsdException w:name="Body Text 3" w:semiHidden="1" w:unhideWhenUsed="1"/>
-    <w:lsdException w:name="Body Text Indent 2" w:semiHidden="1" w:unhideWhenUsed="1"/>
-    <w:lsdException w:name="Body Text Indent 3" w:semiHidden="1" w:unhideWhenUsed="1"/>
-    <w:lsdException w:name="Block Text" w:semiHidden="1" w:unhideWhenUsed="1"/>
-    <w:lsdException w:name="Hyperlink" w:semiHidden="1" w:unhideWhenUsed="1"/>
-    <w:lsdException w:name="FollowedHyperlink" w:semiHidden="1" w:unhideWhenUsed="1"/>
-    <w:lsdException w:name="Strong" w:uiPriority="22" w:qFormat="1"/>
-    <w:lsdException w:name="Emphasis" w:uiPriority="20" w:qFormat="1"/>
-    <w:lsdException w:name="Document Map" w:semiHidden="1" w:unhideWhenUsed="1"/>
-    <w:lsdException w:name="Plain Text" w:semiHidden="1" w:unhideWhenUsed="1"/>
-    <w:lsdException w:name="E-mail Signature" w:semiHidden="1" w:unhideWhenUsed="1"/>
-    <w:lsdException w:name="HTML Top of Form" w:semiHidden="1" w:unhideWhenUsed="1"/>
-    <w:lsdException w:name="HTML Bottom of Form" w:semiHidden="1" w:unhideWhenUsed="1"/>
-    <w:lsdException w:name="Normal (Web)" w:semiHidden="1" w:unhideWhenUsed="1"/>
-    <w:lsdException w:name="HTML Acronym" w:semiHidden="1" w:unhideWhenUsed="1"/>
-    <w:lsdException w:name="HTML Address" w:semiHidden="1" w:unhideWhenUsed="1"/>
-    <w:lsdException w:name="HTML Cite" w:semiHidden="1" w:unhideWhenUsed="1"/>
-    <w:lsdException w:name="HTML Code" w:semiHidden="1" w:unhideWhenUsed="1"/>
-    <w:lsdException w:name="HTML Definition" w:semiHidden="1" w:unhideWhenUsed="1"/>
-    <w:lsdException w:name="HTML Keyboard" w:semiHidden="1" w:unhideWhenUsed="1"/>
-    <w:lsdException w:name="HTML Preformatted" w:semiHidden="1" w:unhideWhenUsed="1"/>
-    <w:lsdException w:name="HTML Sample" w:semiHidden="1" w:unhideWhenUsed="1"/>
-    <w:lsdException w:name="HTML Typewriter" w:semiHidden="1" w:unhideWhenUsed="1"/>
-    <w:lsdException w:name="HTML Variable" w:semiHidden="1" w:unhideWhenUsed="1"/>
-    <w:lsdException w:name="Normal Table" w:semiHidden="1" w:unhideWhenUsed="1"/>
-    <w:lsdException w:name="annotation subject" w:semiHidden="1" w:unhideWhenUsed="1"/>
-    <w:lsdException w:name="No List" w:semiHidden="1" w:unhideWhenUsed="1"/>
-    <w:lsdException w:name="Outline List 1" w:semiHidden="1" w:unhideWhenUsed="1"/>
-    <w:lsdException w:name="Outline List 2" w:semiHidden="1" w:unhideWhenUsed="1"/>
-    <w:lsdException w:name="Outline List 3" w:semiHidden="1" w:unhideWhenUsed="1"/>
-    <w:lsdException w:name="Table Simple 1" w:semiHidden="1" w:unhideWhenUsed="1"/>
-    <w:lsdException w:name="Table Simple 2" w:semiHidden="1" w:unhideWhenUsed="1"/>
-    <w:lsdException w:name="Table Simple 3" w:semiHidden="1" w:unhideWhenUsed="1"/>
-    <w:lsdException w:name="Table Classic 1" w:semiHidden="1" w:unhideWhenUsed="1"/>
-    <w:lsdException w:name="Table Classic 2" w:semiHidden="1" w:unhideWhenUsed="1"/>
-    <w:lsdException w:name="Table Classic 3" w:semiHidden="1" w:unhideWhenUsed="1"/>
-    <w:lsdException w:name="Table Classic 4" w:semiHidden="1" w:unhideWhenUsed="1"/>
-    <w:lsdException w:name="Table Colorful 1" w:semiHidden="1" w:unhideWhenUsed="1"/>
-    <w:lsdException w:name="Table Colorful 2" w:semiHidden="1" w:unhideWhenUsed="1"/>
-    <w:lsdException w:name="Table Colorful 3" w:semiHidden="1" w:unhideWhenUsed="1"/>
-    <w:lsdException w:name="Table Columns 1" w:semiHidden="1" w:unhideWhenUsed="1"/>
-    <w:lsdException w:name="Table Columns 2" w:semiHidden="1" w:unhideWhenUsed="1"/>
-    <w:lsdException w:name="Table Columns 3" w:semiHidden="1" w:unhideWhenUsed="1"/>
-    <w:lsdException w:name="Table Columns 4" w:semiHidden="1" w:unhideWhenUsed="1"/>
-    <w:lsdException w:name="Table Columns 5" w:semiHidden="1" w:unhideWhenUsed="1"/>
-    <w:lsdException w:name="Table Grid 1" w:semiHidden="1" w:unhideWhenUsed="1"/>
-    <w:lsdException w:name="Table Grid 2" w:semiHidden="1" w:unhideWhenUsed="1"/>
-    <w:lsdException w:name="Table Grid 3" w:semiHidden="1" w:unhideWhenUsed="1"/>
-    <w:lsdException w:name="Table Grid 4" w:semiHidden="1" w:unhideWhenUsed="1"/>
-    <w:lsdException w:name="Table Grid 5" w:semiHidden="1" w:unhideWhenUsed="1"/>
-    <w:lsdException w:name="Table Grid 6" w:semiHidden="1" w:unhideWhenUsed="1"/>
-    <w:lsdException w:name="Table Grid 7" w:semiHidden="1" w:unhideWhenUsed="1"/>
-    <w:lsdException w:name="Table Grid 8" w:semiHidden="1" w:unhideWhenUsed="1"/>
-    <w:lsdException w:name="Table List 1" w:semiHidden="1" w:unhideWhenUsed="1"/>
-    <w:lsdException w:name="Table List 2" w:semiHidden="1" w:unhideWhenUsed="1"/>
-    <w:lsdException w:name="Table List 3" w:semiHidden="1" w:unhideWhenUsed="1"/>
-    <w:lsdException w:name="Table List 4" w:semiHidden="1" w:unhideWhenUsed="1"/>
-    <w:lsdException w:name="Table List 5" w:semiHidden="1" w:unhideWhenUsed="1"/>
-    <w:lsdException w:name="Table List 6" w:semiHidden="1" w:unhideWhenUsed="1"/>
-    <w:lsdException w:name="Table List 7" w:semiHidden="1" w:unhideWhenUsed="1"/>
-    <w:lsdException w:name="Table List 8" w:semiHidden="1" w:unhideWhenUsed="1"/>
-    <w:lsdException w:name="Table 3D effects 1" w:semiHidden="1" w:unhideWhenUsed="1"/>
-    <w:lsdException w:name="Table 3D effects 2" w:semiHidden="1" w:unhideWhenUsed="1"/>
-    <w:lsdException w:name="Table 3D effects 3" w:semiHidden="1" w:unhideWhenUsed="1"/>
-    <w:lsdException w:name="Table Contemporary" w:semiHidden="1" w:unhideWhenUsed="1"/>
-    <w:lsdException w:name="Table Elegant" w:semiHidden="1" w:unhideWhenUsed="1"/>
-    <w:lsdException w:name="Table Professional" w:semiHidden="1" w:unhideWhenUsed="1"/>
-    <w:lsdException w:name="Table Subtle 1" w:semiHidden="1" w:unhideWhenUsed="1"/>
-    <w:lsdException w:name="Table Subtle 2" w:semiHidden="1" w:unhideWhenUsed="1"/>
-    <w:lsdException w:name="Table Web 1" w:semiHidden="1" w:unhideWhenUsed="1"/>
-    <w:lsdException w:name="Table Web 2" w:semiHidden="1" w:unhideWhenUsed="1"/>
-    <w:lsdException w:name="Table Web 3" w:semiHidden="1" w:unhideWhenUsed="1"/>
-    <w:lsdException w:name="Balloon Text" w:semiHidden="1" w:unhideWhenUsed="1"/>
-    <w:lsdException w:name="Table Grid" w:uiPriority="39"/>
-    <w:lsdException w:name="Table Theme" w:semiHidden="1" w:unhideWhenUsed="1"/>
-    <w:lsdException w:name="Placeholder Text" w:semiHidden="1"/>
-    <w:lsdException w:name="No Spacing" w:uiPriority="1" w:qFormat="1"/>
-    <w:lsdException w:name="Light Shading" w:uiPriority="60"/>
-    <w:lsdException w:name="Light List" w:uiPriority="61"/>
-    <w:lsdException w:name="Light Grid" w:uiPriority="62"/>
-    <w:lsdException w:name="Medium Shading 1" w:uiPriority="63"/>
-    <w:lsdException w:name="Medium Shading 2" w:uiPriority="64"/>
-    <w:lsdException w:name="Medium List 1" w:uiPriority="65"/>
-    <w:lsdException w:name="Medium List 2" w:uiPriority="66"/>
-    <w:lsdException w:name="Medium Grid 1" w:uiPriority="67"/>
-    <w:lsdException w:name="Medium Grid 2" w:uiPriority="68"/>
-    <w:lsdException w:name="Medium Grid 3" w:uiPriority="69"/>
-    <w:lsdException w:name="Dark List" w:uiPriority="70"/>
-    <w:lsdException w:name="Colorful Shading" w:uiPriority="71"/>
-    <w:lsdException w:name="Colorful List" w:uiPriority="72"/>
-    <w:lsdException w:name="Colorful Grid" w:uiPriority="73"/>
-    <w:lsdException w:name="Light Shading Accent 1" w:uiPriority="60"/>
-    <w:lsdException w:name="Light List Accent 1" w:uiPriority="61"/>
-    <w:lsdException w:name="Light Grid Accent 1" w:uiPriority="62"/>
-    <w:lsdException w:name="Medium Shading 1 Accent 1" w:uiPriority="63"/>
-    <w:lsdException w:name="Medium Shading 2 Accent 1" w:uiPriority="64"/>
-    <w:lsdException w:name="Medium List 1 Accent 1" w:uiPriority="65"/>
-    <w:lsdException w:name="Revision" w:semiHidden="1"/>
-    <w:lsdException w:name="List Paragraph" w:uiPriority="34" w:qFormat="1"/>
-    <w:lsdException w:name="Quote" w:uiPriority="29" w:qFormat="1"/>
-    <w:lsdException w:name="Intense Quote" w:uiPriority="30" w:qFormat="1"/>
-    <w:lsdException w:name="Medium List 2 Accent 1" w:uiPriority="66"/>
-    <w:lsdException w:name="Medium Grid 1 Accent 1" w:uiPriority="67"/>
-    <w:lsdException w:name="Medium Grid 2 Accent 1" w:uiPriority="68"/>
-    <w:lsdException w:name="Medium Grid 3 Accent 1" w:uiPriority="69"/>
-    <w:lsdException w:name="Dark List Accent 1" w:uiPriority="70"/>
-    <w:lsdException w:name="Colorful Shading Accent 1" w:uiPriority="71"/>
-    <w:lsdException w:name="Colorful List Accent 1" w:uiPriority="72"/>
-    <w:lsdException w:name="Colorful Grid Accent 1" w:uiPriority="73"/>
-    <w:lsdException w:name="Light Shading Accent 2" w:uiPriority="60"/>
-    <w:lsdException w:name="Light List Accent 2" w:uiPriority="61"/>
-    <w:lsdException w:name="Light Grid Accent 2" w:uiPriority="62"/>
-    <w:lsdException w:name="Medium Shading 1 Accent 2" w:uiPriority="63"/>
-    <w:lsdException w:name="Medium Shading 2 Accent 2" w:uiPriority="64"/>
-    <w:lsdException w:name="Medium List 1 Accent 2" w:uiPriority="65"/>
-    <w:lsdException w:name="Medium List 2 Accent 2" w:uiPriority="66"/>
-    <w:lsdException w:name="Medium Grid 1 Accent 2" w:uiPriority="67"/>
-    <w:lsdException w:name="Medium Grid 2 Accent 2" w:uiPriority="68"/>
-    <w:lsdException w:name="Medium Grid 3 Accent 2" w:uiPriority="69"/>
-    <w:lsdException w:name="Dark List Accent 2" w:uiPriority="70"/>
-    <w:lsdException w:name="Colorful Shading Accent 2" w:uiPriority="71"/>
-    <w:lsdException w:name="Colorful List Accent 2" w:uiPriority="72"/>
-    <w:lsdException w:name="Colorful Grid Accent 2" w:uiPriority="73"/>
-    <w:lsdException w:name="Light Shading Accent 3" w:uiPriority="60"/>
-    <w:lsdException w:name="Light List Accent 3" w:uiPriority="61"/>
-    <w:lsdException w:name="Light Grid Accent 3" w:uiPriority="62"/>
-    <w:lsdException w:name="Medium Shading 1 Accent 3" w:uiPriority="63"/>
-    <w:lsdException w:name="Medium Shading 2 Accent 3" w:uiPriority="64"/>
-    <w:lsdException w:name="Medium List 1 Accent 3" w:uiPriority="65"/>
-    <w:lsdException w:name="Medium List 2 Accent 3" w:uiPriority="66"/>
-    <w:lsdException w:name="Medium Grid 1 Accent 3" w:uiPriority="67"/>
-    <w:lsdException w:name="Medium Grid 2 Accent 3" w:uiPriority="68"/>
-    <w:lsdException w:name="Medium Grid 3 Accent 3" w:uiPriority="69"/>
-    <w:lsdException w:name="Dark List Accent 3" w:uiPriority="70"/>
-    <w:lsdException w:name="Colorful Shading Accent 3" w:uiPriority="71"/>
-    <w:lsdException w:name="Colorful List Accent 3" w:uiPriority="72"/>
-    <w:lsdException w:name="Colorful Grid Accent 3" w:uiPriority="73"/>
-    <w:lsdException w:name="Light Shading Accent 4" w:uiPriority="60"/>
-    <w:lsdException w:name="Light List Accent 4" w:uiPriority="61"/>
-    <w:lsdException w:name="Light Grid Accent 4" w:uiPriority="62"/>
-    <w:lsdException w:name="Medium Shading 1 Accent 4" w:uiPriority="63"/>
-    <w:lsdException w:name="Medium Shading 2 Accent 4" w:uiPriority="64"/>
-    <w:lsdException w:name="Medium List 1 Accent 4" w:uiPriority="65"/>
-    <w:lsdException w:name="Medium List 2 Accent 4" w:uiPriority="66"/>
-    <w:lsdException w:name="Medium Grid 1 Accent 4" w:uiPriority="67"/>
-    <w:lsdException w:name="Medium Grid 2 Accent 4" w:uiPriority="68"/>
-    <w:lsdException w:name="Medium Grid 3 Accent 4" w:uiPriority="69"/>
-    <w:lsdException w:name="Dark List Accent 4" w:uiPriority="70"/>
-    <w:lsdException w:name="Colorful Shading Accent 4" w:uiPriority="71"/>
-    <w:lsdException w:name="Colorful List Accent 4" w:uiPriority="72"/>
-    <w:lsdException w:name="Colorful Grid Accent 4" w:uiPriority="73"/>
-    <w:lsdException w:name="Light Shading Accent 5" w:uiPriority="60"/>
-    <w:lsdException w:name="Light List Accent 5" w:uiPriority="61"/>
-    <w:lsdException w:name="Light Grid Accent 5" w:uiPriority="62"/>
-    <w:lsdException w:name="Medium Shading 1 Accent 5" w:uiPriority="63"/>
-    <w:lsdException w:name="Medium Shading 2 Accent 5" w:uiPriority="64"/>
-    <w:lsdException w:name="Medium List 1 Accent 5" w:uiPriority="65"/>
-    <w:lsdException w:name="Medium List 2 Accent 5" w:uiPriority="66"/>
-    <w:lsdException w:name="Medium Grid 1 Accent 5" w:uiPriority="67"/>
-    <w:lsdException w:name="Medium Grid 2 Accent 5" w:uiPriority="68"/>
-    <w:lsdException w:name="Medium Grid 3 Accent 5" w:uiPriority="69"/>
-    <w:lsdException w:name="Dark List Accent 5" w:uiPriority="70"/>
-    <w:lsdException w:name="Colorful Shading Accent 5" w:uiPriority="71"/>
-    <w:lsdException w:name="Colorful List Accent 5" w:uiPriority="72"/>
-    <w:lsdException w:name="Colorful Grid Accent 5" w:uiPriority="73"/>
-    <w:lsdException w:name="Light Shading Accent 6" w:uiPriority="60"/>
-    <w:lsdException w:name="Light List Accent 6" w:uiPriority="61"/>
-    <w:lsdException w:name="Light Grid Accent 6" w:uiPriority="62"/>
-    <w:lsdException w:name="Medium Shading 1 Accent 6" w:uiPriority="63"/>
-    <w:lsdException w:name="Medium Shading 2 Accent 6" w:uiPriority="64"/>
-    <w:lsdException w:name="Medium List 1 Accent 6" w:uiPriority="65"/>
-    <w:lsdException w:name="Medium List 2 Accent 6" w:uiPriority="66"/>
-    <w:lsdException w:name="Medium Grid 1 Accent 6" w:uiPriority="67"/>
-    <w:lsdException w:name="Medium Grid 2 Accent 6" w:uiPriority="68"/>
-    <w:lsdException w:name="Medium Grid 3 Accent 6" w:uiPriority="69"/>
-    <w:lsdException w:name="Dark List Accent 6" w:uiPriority="70"/>
-    <w:lsdException w:name="Colorful Shading Accent 6" w:uiPriority="71"/>
-    <w:lsdException w:name="Colorful List Accent 6" w:uiPriority="72"/>
-    <w:lsdException w:name="Colorful Grid Accent 6" w:uiPriority="73"/>
-    <w:lsdException w:name="Subtle Emphasis" w:uiPriority="19" w:qFormat="1"/>
-    <w:lsdException w:name="Intense Emphasis" w:uiPriority="21" w:qFormat="1"/>
-    <w:lsdException w:name="Subtle Reference" w:uiPriority="31" w:qFormat="1"/>
-    <w:lsdException w:name="Intense Reference" w:uiPriority="32" w:qFormat="1"/>
-    <w:lsdException w:name="Book Title" w:uiPriority="33" w:qFormat="1"/>
-    <w:lsdException w:name="Bibliography" w:semiHidden="1" w:uiPriority="37" w:unhideWhenUsed="1"/>
-    <w:lsdException w:name="TOC Heading" w:semiHidden="1" w:uiPriority="39" w:unhideWhenUsed="1" w:qFormat="1"/>
-    <w:lsdException w:name="Plain Table 1" w:uiPriority="41"/>
-    <w:lsdException w:name="Plain Table 2" w:uiPriority="42"/>
-    <w:lsdException w:name="Plain Table 3" w:uiPriority="43"/>
-    <w:lsdException w:name="Plain Table 4" w:uiPriority="44"/>
-    <w:lsdException w:name="Plain Table 5" w:uiPriority="45"/>
-    <w:lsdException w:name="Grid Table Light" w:uiPriority="40"/>
-    <w:lsdException w:name="Grid Table 1 Light" w:uiPriority="46"/>
-    <w:lsdException w:name="Grid Table 2" w:uiPriority="47"/>
-    <w:lsdException w:name="Grid Table 3" w:uiPriority="48"/>
-    <w:lsdException w:name="Grid Table 4" w:uiPriority="49"/>
-    <w:lsdException w:name="Grid Table 5 Dark" w:uiPriority="50"/>
-    <w:lsdException w:name="Grid Table 6 Colorful" w:uiPriority="51"/>
-    <w:lsdException w:name="Grid Table 7 Colorful" w:uiPriority="52"/>
-    <w:lsdException w:name="Grid Table 1 Light Accent 1" w:uiPriority="46"/>
-    <w:lsdException w:name="Grid Table 2 Accent 1" w:uiPriority="47"/>
-    <w:lsdException w:name="Grid Table 3 Accent 1" w:uiPriority="48"/>
-    <w:lsdException w:name="Grid Table 4 Accent 1" w:uiPriority="49"/>
-    <w:lsdException w:name="Grid Table 5 Dark Accent 1" w:uiPriority="50"/>
-    <w:lsdException w:name="Grid Table 6 Colorful Accent 1" w:uiPriority="51"/>
-    <w:lsdException w:name="Grid Table 7 Colorful Accent 1" w:uiPriority="52"/>
-    <w:lsdException w:name="Grid Table 1 Light Accent 2" w:uiPriority="46"/>
-    <w:lsdException w:name="Grid Table 2 Accent 2" w:uiPriority="47"/>
-    <w:lsdException w:name="Grid Table 3 Accent 2" w:uiPriority="48"/>
-    <w:lsdException w:name="Grid Table 4 Accent 2" w:uiPriority="49"/>
-    <w:lsdException w:name="Grid Table 5 Dark Accent 2" w:uiPriority="50"/>
-    <w:lsdException w:name="Grid Table 6 Colorful Accent 2" w:uiPriority="51"/>
-    <w:lsdException w:name="Grid Table 7 Colorful Accent 2" w:uiPriority="52"/>
-    <w:lsdException w:name="Grid Table 1 Light Accent 3" w:uiPriority="46"/>
-    <w:lsdException w:name="Grid Table 2 Accent 3" w:uiPriority="47"/>
-    <w:lsdException w:name="Grid Table 3 Accent 3" w:uiPriority="48"/>
-    <w:lsdException w:name="Grid Table 4 Accent 3" w:uiPriority="49"/>
-    <w:lsdException w:name="Grid Table 5 Dark Accent 3" w:uiPriority="50"/>
-    <w:lsdException w:name="Grid Table 6 Colorful Accent 3" w:uiPriority="51"/>
-    <w:lsdException w:name="Grid Table 7 Colorful Accent 3" w:uiPriority="52"/>
-    <w:lsdException w:name="Grid Table 1 Light Accent 4" w:uiPriority="46"/>
-    <w:lsdException w:name="Grid Table 2 Accent 4" w:uiPriority="47"/>
-    <w:lsdException w:name="Grid Table 3 Accent 4" w:uiPriority="48"/>
-    <w:lsdException w:name="Grid Table 4 Accent 4" w:uiPriority="49"/>
-    <w:lsdException w:name="Grid Table 5 Dark Accent 4" w:uiPriority="50"/>
-    <w:lsdException w:name="Grid Table 6 Colorful Accent 4" w:uiPriority="51"/>
-    <w:lsdException w:name="Grid Table 7 Colorful Accent 4" w:uiPriority="52"/>
-    <w:lsdException w:name="Grid Table 1 Light Accent 5" w:uiPriority="46"/>
-    <w:lsdException w:name="Grid Table 2 Accent 5" w:uiPriority="47"/>
-    <w:lsdException w:name="Grid Table 3 Accent 5" w:uiPriority="48"/>
-    <w:lsdException w:name="Grid Table 4 Accent 5" w:uiPriority="49"/>
-    <w:lsdException w:name="Grid Table 5 Dark Accent 5" w:uiPriority="50"/>
-    <w:lsdException w:name="Grid Table 6 Colorful Accent 5" w:uiPriority="51"/>
-    <w:lsdException w:name="Grid Table 7 Colorful Accent 5" w:uiPriority="52"/>
-    <w:lsdException w:name="Grid Table 1 Light Accent 6" w:uiPriority="46"/>
-    <w:lsdException w:name="Grid Table 2 Accent 6" w:uiPriority="47"/>
-    <w:lsdException w:name="Grid Table 3 Accent 6" w:uiPriority="48"/>
-    <w:lsdException w:name="Grid Table 4 Accent 6" w:uiPriority="49"/>
-    <w:lsdException w:name="Grid Table 5 Dark Accent 6" w:uiPriority="50"/>
-    <w:lsdException w:name="Grid Table 6 Colorful Accent 6" w:uiPriority="51"/>
-    <w:lsdException w:name="Grid Table 7 Colorful Accent 6" w:uiPriority="52"/>
-    <w:lsdException w:name="List Table 1 Light" w:uiPriority="46"/>
-    <w:lsdException w:name="List Table 2" w:uiPriority="47"/>
-    <w:lsdException w:name="List Table 3" w:uiPriority="48"/>
-    <w:lsdException w:name="List Table 4" w:uiPriority="49"/>
-    <w:lsdException w:name="List Table 5 Dark" w:uiPriority="50"/>
-    <w:lsdException w:name="List Table 6 Colorful" w:uiPriority="51"/>
-    <w:lsdException w:name="List Table 7 Colorful" w:uiPriority="52"/>
-    <w:lsdException w:name="List Table 1 Light Accent 1" w:uiPriority="46"/>
-    <w:lsdException w:name="List Table 2 Accent 1" w:uiPriority="47"/>
-    <w:lsdException w:name="List Table 3 Accent 1" w:uiPriority="48"/>
-    <w:lsdException w:name="List Table 4 Accent 1" w:uiPriority="49"/>
-    <w:lsdException w:name="List Table 5 Dark Accent 1" w:uiPriority="50"/>
-    <w:lsdException w:name="List Table 6 Colorful Accent 1" w:uiPriority="51"/>
-    <w:lsdException w:name="List Table 7 Colorful Accent 1" w:uiPriority="52"/>
-    <w:lsdException w:name="List Table 1 Light Accent 2" w:uiPriority="46"/>
-    <w:lsdException w:name="List Table 2 Accent 2" w:uiPriority="47"/>
-    <w:lsdException w:name="List Table 3 Accent 2" w:uiPriority="48"/>
-    <w:lsdException w:name="List Table 4 Accent 2" w:uiPriority="49"/>
-    <w:lsdException w:name="List Table 5 Dark Accent 2" w:uiPriority="50"/>
-    <w:lsdException w:name="List Table 6 Colorful Accent 2" w:uiPriority="51"/>
-    <w:lsdException w:name="List Table 7 Colorful Accent 2" w:uiPriority="52"/>
-    <w:lsdException w:name="List Table 1 Light Accent 3" w:uiPriority="46"/>
-    <w:lsdException w:name="List Table 2 Accent 3" w:uiPriority="47"/>
-    <w:lsdException w:name="List Table 3 Accent 3" w:uiPriority="48"/>
-    <w:lsdException w:name="List Table 4 Accent 3" w:uiPriority="49"/>
-    <w:lsdException w:name="List Table 5 Dark Accent 3" w:uiPriority="50"/>
-    <w:lsdException w:name="List Table 6 Colorful Accent 3" w:uiPriority="51"/>
-    <w:lsdException w:name="List Table 7 Colorful Accent 3" w:uiPriority="52"/>
-    <w:lsdException w:name="List Table 1 Light Accent 4" w:uiPriority="46"/>
-    <w:lsdException w:name="List Table 2 Accent 4" w:uiPriority="47"/>
-    <w:lsdException w:name="List Table 3 Accent 4" w:uiPriority="48"/>
-    <w:lsdException w:name="List Table 4 Accent 4" w:uiPriority="49"/>
-    <w:lsdException w:name="List Table 5 Dark Accent 4" w:uiPriority="50"/>
-    <w:lsdException w:name="List Table 6 Colorful Accent 4" w:uiPriority="51"/>
-    <w:lsdException w:name="List Table 7 Colorful Accent 4" w:uiPriority="52"/>
-    <w:lsdException w:name="List Table 1 Light Accent 5" w:uiPriority="46"/>
-    <w:lsdException w:name="List Table 2 Accent 5" w:uiPriority="47"/>
-    <w:lsdException w:name="List Table 3 Accent 5" w:uiPriority="48"/>
-    <w:lsdException w:name="List Table 4 Accent 5" w:uiPriority="49"/>
-    <w:lsdException w:name="List Table 5 Dark Accent 5" w:uiPriority="50"/>
-    <w:lsdException w:name="List Table 6 Colorful Accent 5" w:uiPriority="51"/>
-    <w:lsdException w:name="List Table 7 Colorful Accent 5" w:uiPriority="52"/>
-    <w:lsdException w:name="List Table 1 Light Accent 6" w:uiPriority="46"/>
-    <w:lsdException w:name="List Table 2 Accent 6" w:uiPriority="47"/>
-    <w:lsdException w:name="List Table 3 Accent 6" w:uiPriority="48"/>
-    <w:lsdException w:name="List Table 4 Accent 6" w:uiPriority="49"/>
-    <w:lsdException w:name="List Table 5 Dark Accent 6" w:uiPriority="50"/>
-    <w:lsdException w:name="List Table 6 Colorful Accent 6" w:uiPriority="51"/>
-    <w:lsdException w:name="List Table 7 Colorful Accent 6" w:uiPriority="52"/>
+  <w:latentStyles w:defLockedState="0" w:defUIPriority="99" w:defSemiHidden="1" w:defUnhideWhenUsed="1" w:defQFormat="0" w:count="267">
+    <w:lsdException w:name="Normal" w:semiHidden="0" w:uiPriority="0" w:unhideWhenUsed="0" w:qFormat="1"/>
+    <w:lsdException w:name="heading 1" w:semiHidden="0" w:uiPriority="9" w:unhideWhenUsed="0" w:qFormat="1"/>
+    <w:lsdException w:name="heading 2" w:uiPriority="9" w:qFormat="1"/>
+    <w:lsdException w:name="heading 3" w:uiPriority="9" w:qFormat="1"/>
+    <w:lsdException w:name="heading 4" w:uiPriority="9" w:qFormat="1"/>
+    <w:lsdException w:name="heading 5" w:uiPriority="9" w:qFormat="1"/>
+    <w:lsdException w:name="heading 6" w:uiPriority="9" w:qFormat="1"/>
+    <w:lsdException w:name="heading 7" w:uiPriority="9" w:qFormat="1"/>
+    <w:lsdException w:name="heading 8" w:uiPriority="9" w:qFormat="1"/>
+    <w:lsdException w:name="heading 9" w:uiPriority="9" w:qFormat="1"/>
+    <w:lsdException w:name="toc 1" w:uiPriority="39"/>
+    <w:lsdException w:name="toc 2" w:uiPriority="39"/>
+    <w:lsdException w:name="toc 3" w:uiPriority="39"/>
+    <w:lsdException w:name="toc 4" w:uiPriority="39"/>
+    <w:lsdException w:name="toc 5" w:uiPriority="39"/>
+    <w:lsdException w:name="toc 6" w:uiPriority="39"/>
+    <w:lsdException w:name="toc 7" w:uiPriority="39"/>
+    <w:lsdException w:name="toc 8" w:uiPriority="39"/>
+    <w:lsdException w:name="toc 9" w:uiPriority="39"/>
+    <w:lsdException w:name="caption" w:uiPriority="35" w:qFormat="1"/>
+    <w:lsdException w:name="Title" w:semiHidden="0" w:uiPriority="10" w:unhideWhenUsed="0" w:qFormat="1"/>
+    <w:lsdException w:name="Default Paragraph Font" w:uiPriority="1"/>
+    <w:lsdException w:name="Subtitle" w:semiHidden="0" w:uiPriority="11" w:unhideWhenUsed="0" w:qFormat="1"/>
+    <w:lsdException w:name="Strong" w:semiHidden="0" w:uiPriority="22" w:unhideWhenUsed="0" w:qFormat="1"/>
+    <w:lsdException w:name="Emphasis" w:semiHidden="0" w:uiPriority="20" w:unhideWhenUsed="0" w:qFormat="1"/>
+    <w:lsdException w:name="Table Grid" w:semiHidden="0" w:uiPriority="39" w:unhideWhenUsed="0"/>
+    <w:lsdException w:name="Placeholder Text" w:unhideWhenUsed="0"/>
+    <w:lsdException w:name="No Spacing" w:semiHidden="0" w:uiPriority="1" w:unhideWhenUsed="0" w:qFormat="1"/>
+    <w:lsdException w:name="Light Shading" w:semiHidden="0" w:uiPriority="60" w:unhideWhenUsed="0"/>
+    <w:lsdException w:name="Light List" w:semiHidden="0" w:uiPriority="61" w:unhideWhenUsed="0"/>
+    <w:lsdException w:name="Light Grid" w:semiHidden="0" w:uiPriority="62" w:unhideWhenUsed="0"/>
+    <w:lsdException w:name="Medium Shading 1" w:semiHidden="0" w:uiPriority="63" w:unhideWhenUsed="0"/>
+    <w:lsdException w:name="Medium Shading 2" w:semiHidden="0" w:uiPriority="64" w:unhideWhenUsed="0"/>
+    <w:lsdException w:name="Medium List 1" w:semiHidden="0" w:uiPriority="65" w:unhideWhenUsed="0"/>
+    <w:lsdException w:name="Medium List 2" w:semiHidden="0" w:uiPriority="66" w:unhideWhenUsed="0"/>
+    <w:lsdException w:name="Medium Grid 1" w:semiHidden="0" w:uiPriority="67" w:unhideWhenUsed="0"/>
+    <w:lsdException w:name="Medium Grid 2" w:semiHidden="0" w:uiPriority="68" w:unhideWhenUsed="0"/>
+    <w:lsdException w:name="Medium Grid 3" w:semiHidden="0" w:uiPriority="69" w:unhideWhenUsed="0"/>
+    <w:lsdException w:name="Dark List" w:semiHidden="0" w:uiPriority="70" w:unhideWhenUsed="0"/>
+    <w:lsdException w:name="Colorful Shading" w:semiHidden="0" w:uiPriority="71" w:unhideWhenUsed="0"/>
+    <w:lsdException w:name="Colorful List" w:semiHidden="0" w:uiPriority="72" w:unhideWhenUsed="0"/>
+    <w:lsdException w:name="Colorful Grid" w:semiHidden="0" w:uiPriority="73" w:unhideWhenUsed="0"/>
+    <w:lsdException w:name="Light Shading Accent 1" w:semiHidden="0" w:uiPriority="60" w:unhideWhenUsed="0"/>
+    <w:lsdException w:name="Light List Accent 1" w:semiHidden="0" w:uiPriority="61" w:unhideWhenUsed="0"/>
+    <w:lsdException w:name="Light Grid Accent 1" w:semiHidden="0" w:uiPriority="62" w:unhideWhenUsed="0"/>
+    <w:lsdException w:name="Medium Shading 1 Accent 1" w:semiHidden="0" w:uiPriority="63" w:unhideWhenUsed="0"/>
+    <w:lsdException w:name="Medium Shading 2 Accent 1" w:semiHidden="0" w:uiPriority="64" w:unhideWhenUsed="0"/>
+    <w:lsdException w:name="Medium List 1 Accent 1" w:semiHidden="0" w:uiPriority="65" w:unhideWhenUsed="0"/>
+    <w:lsdException w:name="Revision" w:unhideWhenUsed="0"/>
+    <w:lsdException w:name="List Paragraph" w:semiHidden="0" w:uiPriority="34" w:unhideWhenUsed="0" w:qFormat="1"/>
+    <w:lsdException w:name="Quote" w:semiHidden="0" w:uiPriority="29" w:unhideWhenUsed="0" w:qFormat="1"/>
+    <w:lsdException w:name="Intense Quote" w:semiHidden="0" w:uiPriority="30" w:unhideWhenUsed="0" w:qFormat="1"/>
+    <w:lsdException w:name="Medium List 2 Accent 1" w:semiHidden="0" w:uiPriority="66" w:unhideWhenUsed="0"/>
+    <w:lsdException w:name="Medium Grid 1 Accent 1" w:semiHidden="0" w:uiPriority="67" w:unhideWhenUsed="0"/>
+    <w:lsdException w:name="Medium Grid 2 Accent 1" w:semiHidden="0" w:uiPriority="68" w:unhideWhenUsed="0"/>
+    <w:lsdException w:name="Medium Grid 3 Accent 1" w:semiHidden="0" w:uiPriority="69" w:unhideWhenUsed="0"/>
+    <w:lsdException w:name="Dark List Accent 1" w:semiHidden="0" w:uiPriority="70" w:unhideWhenUsed="0"/>
+    <w:lsdException w:name="Colorful Shading Accent 1" w:semiHidden="0" w:uiPriority="71" w:unhideWhenUsed="0"/>
+    <w:lsdException w:name="Colorful List Accent 1" w:semiHidden="0" w:uiPriority="72" w:unhideWhenUsed="0"/>
+    <w:lsdException w:name="Colorful Grid Accent 1" w:semiHidden="0" w:uiPriority="73" w:unhideWhenUsed="0"/>
+    <w:lsdException w:name="Light Shading Accent 2" w:semiHidden="0" w:uiPriority="60" w:unhideWhenUsed="0"/>
+    <w:lsdException w:name="Light List Accent 2" w:semiHidden="0" w:uiPriority="61" w:unhideWhenUsed="0"/>
+    <w:lsdException w:name="Light Grid Accent 2" w:semiHidden="0" w:uiPriority="62" w:unhideWhenUsed="0"/>
+    <w:lsdException w:name="Medium Shading 1 Accent 2" w:semiHidden="0" w:uiPriority="63" w:unhideWhenUsed="0"/>
+    <w:lsdException w:name="Medium Shading 2 Accent 2" w:semiHidden="0" w:uiPriority="64" w:unhideWhenUsed="0"/>
+    <w:lsdException w:name="Medium List 1 Accent 2" w:semiHidden="0" w:uiPriority="65" w:unhideWhenUsed="0"/>
+    <w:lsdException w:name="Medium List 2 Accent 2" w:semiHidden="0" w:uiPriority="66" w:unhideWhenUsed="0"/>
+    <w:lsdException w:name="Medium Grid 1 Accent 2" w:semiHidden="0" w:uiPriority="67" w:unhideWhenUsed="0"/>
+    <w:lsdException w:name="Medium Grid 2 Accent 2" w:semiHidden="0" w:uiPriority="68" w:unhideWhenUsed="0"/>
+    <w:lsdException w:name="Medium Grid 3 Accent 2" w:semiHidden="0" w:uiPriority="69" w:unhideWhenUsed="0"/>
+    <w:lsdException w:name="Dark List Accent 2" w:semiHidden="0" w:uiPriority="70" w:unhideWhenUsed="0"/>
+    <w:lsdException w:name="Colorful Shading Accent 2" w:semiHidden="0" w:uiPriority="71" w:unhideWhenUsed="0"/>
+    <w:lsdException w:name="Colorful List Accent 2" w:semiHidden="0" w:uiPriority="72" w:unhideWhenUsed="0"/>
+    <w:lsdException w:name="Colorful Grid Accent 2" w:semiHidden="0" w:uiPriority="73" w:unhideWhenUsed="0"/>
+    <w:lsdException w:name="Light Shading Accent 3" w:semiHidden="0" w:uiPriority="60" w:unhideWhenUsed="0"/>
+    <w:lsdException w:name="Light List Accent 3" w:semiHidden="0" w:uiPriority="61" w:unhideWhenUsed="0"/>
+    <w:lsdException w:name="Light Grid Accent 3" w:semiHidden="0" w:uiPriority="62" w:unhideWhenUsed="0"/>
+    <w:lsdException w:name="Medium Shading 1 Accent 3" w:semiHidden="0" w:uiPriority="63" w:unhideWhenUsed="0"/>
+    <w:lsdException w:name="Medium Shading 2 Accent 3" w:semiHidden="0" w:uiPriority="64" w:unhideWhenUsed="0"/>
+    <w:lsdException w:name="Medium List 1 Accent 3" w:semiHidden="0" w:uiPriority="65" w:unhideWhenUsed="0"/>
+    <w:lsdException w:name="Medium List 2 Accent 3" w:semiHidden="0" w:uiPriority="66" w:unhideWhenUsed="0"/>
+    <w:lsdException w:name="Medium Grid 1 Accent 3" w:semiHidden="0" w:uiPriority="67" w:unhideWhenUsed="0"/>
+    <w:lsdException w:name="Medium Grid 2 Accent 3" w:semiHidden="0" w:uiPriority="68" w:unhideWhenUsed="0"/>
+    <w:lsdException w:name="Medium Grid 3 Accent 3" w:semiHidden="0" w:uiPriority="69" w:unhideWhenUsed="0"/>
+    <w:lsdException w:name="Dark List Accent 3" w:semiHidden="0" w:uiPriority="70" w:unhideWhenUsed="0"/>
+    <w:lsdException w:name="Colorful Shading Accent 3" w:semiHidden="0" w:uiPriority="71" w:unhideWhenUsed="0"/>
+    <w:lsdException w:name="Colorful List Accent 3" w:semiHidden="0" w:uiPriority="72" w:unhideWhenUsed="0"/>
+    <w:lsdException w:name="Colorful Grid Accent 3" w:semiHidden="0" w:uiPriority="73" w:unhideWhenUsed="0"/>
+    <w:lsdException w:name="Light Shading Accent 4" w:semiHidden="0" w:uiPriority="60" w:unhideWhenUsed="0"/>
+    <w:lsdException w:name="Light List Accent 4" w:semiHidden="0" w:uiPriority="61" w:unhideWhenUsed="0"/>
+    <w:lsdException w:name="Light Grid Accent 4" w:semiHidden="0" w:uiPriority="62" w:unhideWhenUsed="0"/>
+    <w:lsdException w:name="Medium Shading 1 Accent 4" w:semiHidden="0" w:uiPriority="63" w:unhideWhenUsed="0"/>
+    <w:lsdException w:name="Medium Shading 2 Accent 4" w:semiHidden="0" w:uiPriority="64" w:unhideWhenUsed="0"/>
+    <w:lsdException w:name="Medium List 1 Accent 4" w:semiHidden="0" w:uiPriority="65" w:unhideWhenUsed="0"/>
+    <w:lsdException w:name="Medium List 2 Accent 4" w:semiHidden="0" w:uiPriority="66" w:unhideWhenUsed="0"/>
+    <w:lsdException w:name="Medium Grid 1 Accent 4" w:semiHidden="0" w:uiPriority="67" w:unhideWhenUsed="0"/>
+    <w:lsdException w:name="Medium Grid 2 Accent 4" w:semiHidden="0" w:uiPriority="68" w:unhideWhenUsed="0"/>
+    <w:lsdException w:name="Medium Grid 3 Accent 4" w:semiHidden="0" w:uiPriority="69" w:unhideWhenUsed="0"/>
+    <w:lsdException w:name="Dark List Accent 4" w:semiHidden="0" w:uiPriority="70" w:unhideWhenUsed="0"/>
+    <w:lsdException w:name="Colorful Shading Accent 4" w:semiHidden="0" w:uiPriority="71" w:unhideWhenUsed="0"/>
+    <w:lsdException w:name="Colorful List Accent 4" w:semiHidden="0" w:uiPriority="72" w:unhideWhenUsed="0"/>
+    <w:lsdException w:name="Colorful Grid Accent 4" w:semiHidden="0" w:uiPriority="73" w:unhideWhenUsed="0"/>
+    <w:lsdException w:name="Light Shading Accent 5" w:semiHidden="0" w:uiPriority="60" w:unhideWhenUsed="0"/>
+    <w:lsdException w:name="Light List Accent 5" w:semiHidden="0" w:uiPriority="61" w:unhideWhenUsed="0"/>
+    <w:lsdException w:name="Light Grid Accent 5" w:semiHidden="0" w:uiPriority="62" w:unhideWhenUsed="0"/>
+    <w:lsdException w:name="Medium Shading 1 Accent 5" w:semiHidden="0" w:uiPriority="63" w:unhideWhenUsed="0"/>
+    <w:lsdException w:name="Medium Shading 2 Accent 5" w:semiHidden="0" w:uiPriority="64" w:unhideWhenUsed="0"/>
+    <w:lsdException w:name="Medium List 1 Accent 5" w:semiHidden="0" w:uiPriority="65" w:unhideWhenUsed="0"/>
+    <w:lsdException w:name="Medium List 2 Accent 5" w:semiHidden="0" w:uiPriority="66" w:unhideWhenUsed="0"/>
+    <w:lsdException w:name="Medium Grid 1 Accent 5" w:semiHidden="0" w:uiPriority="67" w:unhideWhenUsed="0"/>
+    <w:lsdException w:name="Medium Grid 2 Accent 5" w:semiHidden="0" w:uiPriority="68" w:unhideWhenUsed="0"/>
+    <w:lsdException w:name="Medium Grid 3 Accent 5" w:semiHidden="0" w:uiPriority="69" w:unhideWhenUsed="0"/>
+    <w:lsdException w:name="Dark List Accent 5" w:semiHidden="0" w:uiPriority="70" w:unhideWhenUsed="0"/>
+    <w:lsdException w:name="Colorful Shading Accent 5" w:semiHidden="0" w:uiPriority="71" w:unhideWhenUsed="0"/>
+    <w:lsdException w:name="Colorful List Accent 5" w:semiHidden="0" w:uiPriority="72" w:unhideWhenUsed="0"/>
+    <w:lsdException w:name="Colorful Grid Accent 5" w:semiHidden="0" w:uiPriority="73" w:unhideWhenUsed="0"/>
+    <w:lsdException w:name="Light Shading Accent 6" w:semiHidden="0" w:uiPriority="60" w:unhideWhenUsed="0"/>
+    <w:lsdException w:name="Light List Accent 6" w:semiHidden="0" w:uiPriority="61" w:unhideWhenUsed="0"/>
+    <w:lsdException w:name="Light Grid Accent 6" w:semiHidden="0" w:uiPriority="62" w:unhideWhenUsed="0"/>
+    <w:lsdException w:name="Medium Shading 1 Accent 6" w:semiHidden="0" w:uiPriority="63" w:unhideWhenUsed="0"/>
+    <w:lsdException w:name="Medium Shading 2 Accent 6" w:semiHidden="0" w:uiPriority="64" w:unhideWhenUsed="0"/>
+    <w:lsdException w:name="Medium List 1 Accent 6" w:semiHidden="0" w:uiPriority="65" w:unhideWhenUsed="0"/>
+    <w:lsdException w:name="Medium List 2 Accent 6" w:semiHidden="0" w:uiPriority="66" w:unhideWhenUsed="0"/>
+    <w:lsdException w:name="Medium Grid 1 Accent 6" w:semiHidden="0" w:uiPriority="67" w:unhideWhenUsed="0"/>
+    <w:lsdException w:name="Medium Grid 2 Accent 6" w:semiHidden="0" w:uiPriority="68" w:unhideWhenUsed="0"/>
+    <w:lsdException w:name="Medium Grid 3 Accent 6" w:semiHidden="0" w:uiPriority="69" w:unhideWhenUsed="0"/>
+    <w:lsdException w:name="Dark List Accent 6" w:semiHidden="0" w:uiPriority="70" w:unhideWhenUsed="0"/>
+    <w:lsdException w:name="Colorful Shading Accent 6" w:semiHidden="0" w:uiPriority="71" w:unhideWhenUsed="0"/>
+    <w:lsdException w:name="Colorful List Accent 6" w:semiHidden="0" w:uiPriority="72" w:unhideWhenUsed="0"/>
+    <w:lsdException w:name="Colorful Grid Accent 6" w:semiHidden="0" w:uiPriority="73" w:unhideWhenUsed="0"/>
+    <w:lsdException w:name="Subtle Emphasis" w:semiHidden="0" w:uiPriority="19" w:unhideWhenUsed="0" w:qFormat="1"/>
+    <w:lsdException w:name="Intense Emphasis" w:semiHidden="0" w:uiPriority="21" w:unhideWhenUsed="0" w:qFormat="1"/>
+    <w:lsdException w:name="Subtle Reference" w:semiHidden="0" w:uiPriority="31" w:unhideWhenUsed="0" w:qFormat="1"/>
+    <w:lsdException w:name="Intense Reference" w:semiHidden="0" w:uiPriority="32" w:unhideWhenUsed="0" w:qFormat="1"/>
+    <w:lsdException w:name="Book Title" w:semiHidden="0" w:uiPriority="33" w:unhideWhenUsed="0" w:qFormat="1"/>
+    <w:lsdException w:name="Bibliography" w:uiPriority="37"/>
+    <w:lsdException w:name="TOC Heading" w:uiPriority="39" w:qFormat="1"/>
   </w:latentStyles>
   <w:style w:type="paragraph" w:default="1" w:styleId="Normal">
     <w:name w:val="Normal"/>
     <w:qFormat/>
-    <w:rsid w:val="00C65D5E"/>
+  </w:style>
+  <w:style w:type="paragraph" w:styleId="Heading1">
+    <w:name w:val="heading 1"/>
+    <w:basedOn w:val="Normal"/>
+    <w:next w:val="Normal"/>
+    <w:link w:val="Heading1Char"/>
+    <w:uiPriority w:val="9"/>
+    <w:qFormat/>
+    <w:rsid w:val="00D2160F"/>
+    <w:pPr>
+      <w:keepNext/>
+      <w:keepLines/>
+      <w:spacing w:before="240" w:after="0"/>
+      <w:outlineLvl w:val="0"/>
+    </w:pPr>
     <w:rPr>
-      <w:rFonts w:cs="Times New Roman"/>
-      <w:sz w:val="3276"/>
-      <w:szCs w:val="3276"/>
+      <w:rFonts w:asciiTheme="majorHAnsi" w:eastAsiaTheme="majorEastAsia" w:hAnsiTheme="majorHAnsi" w:cstheme="majorBidi"/>
+      <w:sz w:val="32"/>
+      <w:szCs w:val="32"/>
+    </w:rPr>
+  </w:style>
+  <w:style w:type="paragraph" w:styleId="Heading2">
+    <w:name w:val="heading 2"/>
+    <w:basedOn w:val="Normal"/>
+    <w:next w:val="Normal"/>
+    <w:link w:val="Heading2Char"/>
+    <w:uiPriority w:val="9"/>
+    <w:unhideWhenUsed/>
+    <w:qFormat/>
+    <w:rsid w:val="00D2160F"/>
+    <w:pPr>
+      <w:keepNext/>
+      <w:keepLines/>
+      <w:spacing w:before="40" w:after="0"/>
+      <w:outlineLvl w:val="1"/>
+    </w:pPr>
+    <w:rPr>
+      <w:rFonts w:asciiTheme="majorHAnsi" w:eastAsiaTheme="majorEastAsia" w:hAnsiTheme="majorHAnsi" w:cstheme="majorBidi"/>
+      <w:sz w:val="26"/>
+      <w:szCs w:val="26"/>
+    </w:rPr>
+  </w:style>
+  <w:style w:type="paragraph" w:styleId="Heading3">
+    <w:name w:val="heading 3"/>
+    <w:basedOn w:val="Normal"/>
+    <w:next w:val="Normal"/>
+    <w:link w:val="Heading3Char"/>
+    <w:uiPriority w:val="9"/>
+    <w:unhideWhenUsed/>
+    <w:qFormat/>
+    <w:rsid w:val="00D2160F"/>
+    <w:pPr>
+      <w:keepNext/>
+      <w:keepLines/>
+      <w:spacing w:after="240"/>
+      <w:outlineLvl w:val="2"/>
+    </w:pPr>
+    <w:rPr>
+      <w:rFonts w:asciiTheme="majorHAnsi" w:eastAsiaTheme="majorEastAsia" w:hAnsiTheme="majorHAnsi" w:cstheme="majorBidi"/>
+      <w:b/>
+      <w:bCs/>
+    </w:rPr>
+  </w:style>
+  <w:style w:type="paragraph" w:styleId="Heading4">
+    <w:name w:val="heading 4"/>
+    <w:basedOn w:val="Normal"/>
+    <w:next w:val="Normal"/>
+    <w:link w:val="Heading4Char"/>
+    <w:uiPriority w:val="9"/>
+    <w:unhideWhenUsed/>
+    <w:qFormat/>
+    <w:rsid w:val="00D00D64"/>
+    <w:pPr>
+      <w:keepNext/>
+      <w:keepLines/>
+      <w:spacing w:before="40" w:after="0"/>
+      <w:outlineLvl w:val="3"/>
+    </w:pPr>
+    <w:rPr>
+      <w:rFonts w:asciiTheme="majorHAnsi" w:eastAsiaTheme="majorEastAsia" w:hAnsiTheme="majorHAnsi" w:cstheme="majorBidi"/>
+      <w:i/>
+      <w:iCs/>
     </w:rPr>
   </w:style>
   <w:style w:type="character" w:default="1" w:styleId="DefaultParagraphFont">
@@ -5380,7 +5416,6 @@
     <w:uiPriority w:val="1"/>
     <w:semiHidden/>
     <w:unhideWhenUsed/>
-    <w:rsid w:val="00C65D5E"/>
   </w:style>
   <w:style w:type="table" w:default="1" w:styleId="TableNormal">
     <w:name w:val="Normal Table"/>
@@ -5403,24 +5438,400 @@
     <w:semiHidden/>
     <w:unhideWhenUsed/>
   </w:style>
+  <w:style w:type="paragraph" w:styleId="Title">
+    <w:name w:val="Title"/>
+    <w:basedOn w:val="Normal"/>
+    <w:next w:val="Normal"/>
+    <w:link w:val="TitleChar"/>
+    <w:uiPriority w:val="10"/>
+    <w:qFormat/>
+    <w:rsid w:val="002149F9"/>
+    <w:pPr>
+      <w:spacing w:after="0" w:line="240" w:lineRule="auto"/>
+      <w:contextualSpacing/>
+    </w:pPr>
+    <w:rPr>
+      <w:rFonts w:asciiTheme="majorHAnsi" w:eastAsiaTheme="majorEastAsia" w:hAnsiTheme="majorHAnsi" w:cstheme="majorBidi"/>
+      <w:spacing w:val="-10"/>
+      <w:kern w:val="28"/>
+      <w:sz w:val="56"/>
+      <w:szCs w:val="56"/>
+    </w:rPr>
+  </w:style>
+  <w:style w:type="character" w:customStyle="1" w:styleId="TitleChar">
+    <w:name w:val="Title Char"/>
+    <w:basedOn w:val="DefaultParagraphFont"/>
+    <w:link w:val="Title"/>
+    <w:uiPriority w:val="10"/>
+    <w:rsid w:val="002149F9"/>
+    <w:rPr>
+      <w:rFonts w:asciiTheme="majorHAnsi" w:eastAsiaTheme="majorEastAsia" w:hAnsiTheme="majorHAnsi" w:cstheme="majorBidi"/>
+      <w:spacing w:val="-10"/>
+      <w:kern w:val="28"/>
+      <w:sz w:val="56"/>
+      <w:szCs w:val="56"/>
+    </w:rPr>
+  </w:style>
+  <w:style w:type="character" w:styleId="Emphasis">
+    <w:name w:val="Emphasis"/>
+    <w:basedOn w:val="DefaultParagraphFont"/>
+    <w:uiPriority w:val="20"/>
+    <w:qFormat/>
+    <w:rsid w:val="002149F9"/>
+    <w:rPr>
+      <w:i/>
+      <w:iCs/>
+    </w:rPr>
+  </w:style>
+  <w:style w:type="character" w:styleId="SubtleEmphasis">
+    <w:name w:val="Subtle Emphasis"/>
+    <w:basedOn w:val="DefaultParagraphFont"/>
+    <w:uiPriority w:val="19"/>
+    <w:qFormat/>
+    <w:rsid w:val="002149F9"/>
+    <w:rPr>
+      <w:i/>
+      <w:iCs/>
+      <w:color w:val="404040" w:themeColor="text1" w:themeTint="BF"/>
+    </w:rPr>
+  </w:style>
+  <w:style w:type="paragraph" w:styleId="Subtitle">
+    <w:name w:val="Subtitle"/>
+    <w:basedOn w:val="Normal"/>
+    <w:next w:val="Normal"/>
+    <w:link w:val="SubtitleChar"/>
+    <w:uiPriority w:val="11"/>
+    <w:qFormat/>
+    <w:rsid w:val="002149F9"/>
+    <w:pPr>
+      <w:numPr>
+        <w:ilvl w:val="1"/>
+      </w:numPr>
+    </w:pPr>
+    <w:rPr>
+      <w:rFonts w:eastAsiaTheme="minorEastAsia"/>
+      <w:color w:val="5A5A5A" w:themeColor="text1" w:themeTint="A5"/>
+      <w:spacing w:val="15"/>
+    </w:rPr>
+  </w:style>
+  <w:style w:type="character" w:customStyle="1" w:styleId="SubtitleChar">
+    <w:name w:val="Subtitle Char"/>
+    <w:basedOn w:val="DefaultParagraphFont"/>
+    <w:link w:val="Subtitle"/>
+    <w:uiPriority w:val="11"/>
+    <w:rsid w:val="002149F9"/>
+    <w:rPr>
+      <w:rFonts w:eastAsiaTheme="minorEastAsia"/>
+      <w:color w:val="5A5A5A" w:themeColor="text1" w:themeTint="A5"/>
+      <w:spacing w:val="15"/>
+    </w:rPr>
+  </w:style>
+  <w:style w:type="character" w:customStyle="1" w:styleId="Heading1Char">
+    <w:name w:val="Heading 1 Char"/>
+    <w:basedOn w:val="DefaultParagraphFont"/>
+    <w:link w:val="Heading1"/>
+    <w:uiPriority w:val="9"/>
+    <w:rsid w:val="00D2160F"/>
+    <w:rPr>
+      <w:rFonts w:asciiTheme="majorHAnsi" w:eastAsiaTheme="majorEastAsia" w:hAnsiTheme="majorHAnsi" w:cstheme="majorBidi"/>
+      <w:sz w:val="32"/>
+      <w:szCs w:val="32"/>
+    </w:rPr>
+  </w:style>
+  <w:style w:type="paragraph" w:styleId="Caption">
+    <w:name w:val="caption"/>
+    <w:basedOn w:val="Normal"/>
+    <w:next w:val="Normal"/>
+    <w:uiPriority w:val="35"/>
+    <w:unhideWhenUsed/>
+    <w:qFormat/>
+    <w:rsid w:val="002149F9"/>
+    <w:pPr>
+      <w:spacing w:after="200" w:line="240" w:lineRule="auto"/>
+    </w:pPr>
+    <w:rPr>
+      <w:i/>
+      <w:iCs/>
+      <w:color w:val="44546A" w:themeColor="text2"/>
+      <w:sz w:val="18"/>
+      <w:szCs w:val="18"/>
+    </w:rPr>
+  </w:style>
+  <w:style w:type="character" w:customStyle="1" w:styleId="Heading2Char">
+    <w:name w:val="Heading 2 Char"/>
+    <w:basedOn w:val="DefaultParagraphFont"/>
+    <w:link w:val="Heading2"/>
+    <w:uiPriority w:val="9"/>
+    <w:rsid w:val="00D2160F"/>
+    <w:rPr>
+      <w:rFonts w:asciiTheme="majorHAnsi" w:eastAsiaTheme="majorEastAsia" w:hAnsiTheme="majorHAnsi" w:cstheme="majorBidi"/>
+      <w:sz w:val="26"/>
+      <w:szCs w:val="26"/>
+    </w:rPr>
+  </w:style>
+  <w:style w:type="character" w:styleId="Hyperlink">
+    <w:name w:val="Hyperlink"/>
+    <w:basedOn w:val="DefaultParagraphFont"/>
+    <w:uiPriority w:val="99"/>
+    <w:unhideWhenUsed/>
+    <w:rsid w:val="00B5112F"/>
+    <w:rPr>
+      <w:color w:val="0563C1" w:themeColor="hyperlink"/>
+      <w:u w:val="single"/>
+    </w:rPr>
+  </w:style>
+  <w:style w:type="paragraph" w:styleId="ListParagraph">
+    <w:name w:val="List Paragraph"/>
+    <w:basedOn w:val="Normal"/>
+    <w:uiPriority w:val="34"/>
+    <w:qFormat/>
+    <w:rsid w:val="00DC1B1F"/>
+    <w:pPr>
+      <w:ind w:left="720"/>
+      <w:contextualSpacing/>
+    </w:pPr>
+  </w:style>
+  <w:style w:type="character" w:styleId="Strong">
+    <w:name w:val="Strong"/>
+    <w:basedOn w:val="DefaultParagraphFont"/>
+    <w:uiPriority w:val="22"/>
+    <w:qFormat/>
+    <w:rsid w:val="0015069C"/>
+    <w:rPr>
+      <w:b/>
+      <w:bCs/>
+    </w:rPr>
+  </w:style>
+  <w:style w:type="paragraph" w:styleId="NormalWeb">
+    <w:name w:val="Normal (Web)"/>
+    <w:basedOn w:val="Normal"/>
+    <w:uiPriority w:val="99"/>
+    <w:unhideWhenUsed/>
+    <w:rsid w:val="0015069C"/>
+    <w:pPr>
+      <w:spacing w:before="100" w:beforeAutospacing="1" w:after="100" w:afterAutospacing="1" w:line="240" w:lineRule="auto"/>
+    </w:pPr>
+    <w:rPr>
+      <w:rFonts w:ascii="Times New Roman" w:eastAsia="Times New Roman" w:hAnsi="Times New Roman" w:cs="Times New Roman"/>
+      <w:sz w:val="24"/>
+      <w:szCs w:val="24"/>
+      <w:lang w:eastAsia="ja-JP"/>
+    </w:rPr>
+  </w:style>
+  <w:style w:type="paragraph" w:styleId="BalloonText">
+    <w:name w:val="Balloon Text"/>
+    <w:basedOn w:val="Normal"/>
+    <w:link w:val="BalloonTextChar"/>
+    <w:uiPriority w:val="99"/>
+    <w:semiHidden/>
+    <w:unhideWhenUsed/>
+    <w:rsid w:val="00AC5A5C"/>
+    <w:pPr>
+      <w:spacing w:after="0" w:line="240" w:lineRule="auto"/>
+    </w:pPr>
+    <w:rPr>
+      <w:rFonts w:ascii="Tahoma" w:hAnsi="Tahoma" w:cs="Tahoma"/>
+      <w:sz w:val="16"/>
+      <w:szCs w:val="16"/>
+    </w:rPr>
+  </w:style>
+  <w:style w:type="character" w:customStyle="1" w:styleId="BalloonTextChar">
+    <w:name w:val="Balloon Text Char"/>
+    <w:basedOn w:val="DefaultParagraphFont"/>
+    <w:link w:val="BalloonText"/>
+    <w:uiPriority w:val="99"/>
+    <w:semiHidden/>
+    <w:rsid w:val="00AC5A5C"/>
+    <w:rPr>
+      <w:rFonts w:ascii="Tahoma" w:hAnsi="Tahoma" w:cs="Tahoma"/>
+      <w:sz w:val="16"/>
+      <w:szCs w:val="16"/>
+    </w:rPr>
+  </w:style>
+  <w:style w:type="paragraph" w:styleId="Bibliography">
+    <w:name w:val="Bibliography"/>
+    <w:basedOn w:val="Normal"/>
+    <w:next w:val="Normal"/>
+    <w:uiPriority w:val="37"/>
+    <w:unhideWhenUsed/>
+    <w:rsid w:val="00AC5A5C"/>
+  </w:style>
+  <w:style w:type="paragraph" w:styleId="TOCHeading">
+    <w:name w:val="TOC Heading"/>
+    <w:basedOn w:val="Heading1"/>
+    <w:next w:val="Normal"/>
+    <w:uiPriority w:val="39"/>
+    <w:unhideWhenUsed/>
+    <w:qFormat/>
+    <w:rsid w:val="00AC5A5C"/>
+    <w:pPr>
+      <w:spacing w:before="480" w:line="276" w:lineRule="auto"/>
+      <w:outlineLvl w:val="9"/>
+    </w:pPr>
+    <w:rPr>
+      <w:b/>
+      <w:bCs/>
+      <w:sz w:val="28"/>
+      <w:szCs w:val="28"/>
+      <w:lang w:val="en-US" w:eastAsia="ja-JP"/>
+    </w:rPr>
+  </w:style>
+  <w:style w:type="paragraph" w:styleId="TOC1">
+    <w:name w:val="toc 1"/>
+    <w:basedOn w:val="Normal"/>
+    <w:next w:val="Normal"/>
+    <w:autoRedefine/>
+    <w:uiPriority w:val="39"/>
+    <w:unhideWhenUsed/>
+    <w:rsid w:val="00AC5A5C"/>
+    <w:pPr>
+      <w:spacing w:after="100"/>
+    </w:pPr>
+  </w:style>
+  <w:style w:type="paragraph" w:styleId="TOC2">
+    <w:name w:val="toc 2"/>
+    <w:basedOn w:val="Normal"/>
+    <w:next w:val="Normal"/>
+    <w:autoRedefine/>
+    <w:uiPriority w:val="39"/>
+    <w:unhideWhenUsed/>
+    <w:rsid w:val="00AC5A5C"/>
+    <w:pPr>
+      <w:spacing w:after="100"/>
+      <w:ind w:left="220"/>
+    </w:pPr>
+  </w:style>
+  <w:style w:type="character" w:customStyle="1" w:styleId="Heading3Char">
+    <w:name w:val="Heading 3 Char"/>
+    <w:basedOn w:val="DefaultParagraphFont"/>
+    <w:link w:val="Heading3"/>
+    <w:uiPriority w:val="9"/>
+    <w:rsid w:val="00D2160F"/>
+    <w:rPr>
+      <w:rFonts w:asciiTheme="majorHAnsi" w:eastAsiaTheme="majorEastAsia" w:hAnsiTheme="majorHAnsi" w:cstheme="majorBidi"/>
+      <w:b/>
+      <w:bCs/>
+    </w:rPr>
+  </w:style>
+  <w:style w:type="paragraph" w:styleId="TOC3">
+    <w:name w:val="toc 3"/>
+    <w:basedOn w:val="Normal"/>
+    <w:next w:val="Normal"/>
+    <w:autoRedefine/>
+    <w:uiPriority w:val="39"/>
+    <w:unhideWhenUsed/>
+    <w:rsid w:val="00AC5A5C"/>
+    <w:pPr>
+      <w:spacing w:after="100"/>
+      <w:ind w:left="440"/>
+    </w:pPr>
+  </w:style>
+  <w:style w:type="paragraph" w:styleId="Header">
+    <w:name w:val="header"/>
+    <w:basedOn w:val="Normal"/>
+    <w:link w:val="HeaderChar"/>
+    <w:uiPriority w:val="99"/>
+    <w:unhideWhenUsed/>
+    <w:rsid w:val="00AC5A5C"/>
+    <w:pPr>
+      <w:tabs>
+        <w:tab w:val="center" w:pos="4513"/>
+        <w:tab w:val="right" w:pos="9026"/>
+      </w:tabs>
+      <w:spacing w:after="0" w:line="240" w:lineRule="auto"/>
+    </w:pPr>
+  </w:style>
+  <w:style w:type="character" w:customStyle="1" w:styleId="HeaderChar">
+    <w:name w:val="Header Char"/>
+    <w:basedOn w:val="DefaultParagraphFont"/>
+    <w:link w:val="Header"/>
+    <w:uiPriority w:val="99"/>
+    <w:rsid w:val="00AC5A5C"/>
+  </w:style>
+  <w:style w:type="paragraph" w:styleId="Footer">
+    <w:name w:val="footer"/>
+    <w:basedOn w:val="Normal"/>
+    <w:link w:val="FooterChar"/>
+    <w:uiPriority w:val="99"/>
+    <w:unhideWhenUsed/>
+    <w:rsid w:val="00AC5A5C"/>
+    <w:pPr>
+      <w:tabs>
+        <w:tab w:val="center" w:pos="4513"/>
+        <w:tab w:val="right" w:pos="9026"/>
+      </w:tabs>
+      <w:spacing w:after="0" w:line="240" w:lineRule="auto"/>
+    </w:pPr>
+  </w:style>
+  <w:style w:type="character" w:customStyle="1" w:styleId="FooterChar">
+    <w:name w:val="Footer Char"/>
+    <w:basedOn w:val="DefaultParagraphFont"/>
+    <w:link w:val="Footer"/>
+    <w:uiPriority w:val="99"/>
+    <w:rsid w:val="00AC5A5C"/>
+  </w:style>
+  <w:style w:type="paragraph" w:styleId="FootnoteText">
+    <w:name w:val="footnote text"/>
+    <w:basedOn w:val="Normal"/>
+    <w:link w:val="FootnoteTextChar"/>
+    <w:uiPriority w:val="99"/>
+    <w:semiHidden/>
+    <w:unhideWhenUsed/>
+    <w:rsid w:val="00F970A9"/>
+    <w:pPr>
+      <w:spacing w:after="0" w:line="240" w:lineRule="auto"/>
+    </w:pPr>
+    <w:rPr>
+      <w:sz w:val="20"/>
+      <w:szCs w:val="20"/>
+    </w:rPr>
+  </w:style>
+  <w:style w:type="character" w:customStyle="1" w:styleId="FootnoteTextChar">
+    <w:name w:val="Footnote Text Char"/>
+    <w:basedOn w:val="DefaultParagraphFont"/>
+    <w:link w:val="FootnoteText"/>
+    <w:uiPriority w:val="99"/>
+    <w:semiHidden/>
+    <w:rsid w:val="00F970A9"/>
+    <w:rPr>
+      <w:sz w:val="20"/>
+      <w:szCs w:val="20"/>
+    </w:rPr>
+  </w:style>
+  <w:style w:type="character" w:styleId="FootnoteReference">
+    <w:name w:val="footnote reference"/>
+    <w:basedOn w:val="DefaultParagraphFont"/>
+    <w:uiPriority w:val="99"/>
+    <w:semiHidden/>
+    <w:unhideWhenUsed/>
+    <w:rsid w:val="00F970A9"/>
+    <w:rPr>
+      <w:vertAlign w:val="superscript"/>
+    </w:rPr>
+  </w:style>
   <w:style w:type="character" w:styleId="PlaceholderText">
     <w:name w:val="Placeholder Text"/>
     <w:basedOn w:val="DefaultParagraphFont"/>
     <w:uiPriority w:val="99"/>
     <w:semiHidden/>
-    <w:rsid w:val="00C65D5E"/>
+    <w:rsid w:val="00D2160F"/>
     <w:rPr>
       <w:color w:val="808080"/>
     </w:rPr>
   </w:style>
+  <w:style w:type="character" w:customStyle="1" w:styleId="Heading4Char">
+    <w:name w:val="Heading 4 Char"/>
+    <w:basedOn w:val="DefaultParagraphFont"/>
+    <w:link w:val="Heading4"/>
+    <w:uiPriority w:val="9"/>
+    <w:rsid w:val="00D00D64"/>
+    <w:rPr>
+      <w:rFonts w:asciiTheme="majorHAnsi" w:eastAsiaTheme="majorEastAsia" w:hAnsiTheme="majorHAnsi" w:cstheme="majorBidi"/>
+      <w:i/>
+      <w:iCs/>
+    </w:rPr>
+  </w:style>
 </w:styles>
-</file>
-
-<file path=word/glossary/webSettings.xml><?xml version="1.0" encoding="utf-8"?>
-<w:webSettings xmlns:mc="http://schemas.openxmlformats.org/markup-compatibility/2006" xmlns:r="http://schemas.openxmlformats.org/officeDocument/2006/relationships" xmlns:w="http://schemas.openxmlformats.org/wordprocessingml/2006/main" xmlns:w14="http://schemas.microsoft.com/office/word/2010/wordml" xmlns:w15="http://schemas.microsoft.com/office/word/2012/wordml" xmlns:w16se="http://schemas.microsoft.com/office/word/2015/wordml/symex" mc:Ignorable="w14 w15 w16se">
-  <w:optimizeForBrowser/>
-  <w:allowPNG/>
-</w:webSettings>
 </file>
 
 <file path=word/theme/theme1.xml><?xml version="1.0" encoding="utf-8"?>
@@ -5678,7 +6089,7 @@
   <a:extraClrSchemeLst/>
   <a:extLst>
     <a:ext uri="{05A4C25C-085E-4340-85A3-A5531E510DB2}">
-      <thm15:themeFamily xmlns:thm15="http://schemas.microsoft.com/office/thememl/2012/main" name="Office Theme" id="{62F939B6-93AF-4DB8-9C6B-D6C7DFDC589F}" vid="{4A3C46E8-61CC-4603-A589-7422A47A8E4A}"/>
+      <thm15:themeFamily xmlns="" xmlns:thm15="http://schemas.microsoft.com/office/thememl/2012/main" name="Office Theme" id="{62F939B6-93AF-4DB8-9C6B-D6C7DFDC589F}" vid="{4A3C46E8-61CC-4603-A589-7422A47A8E4A}"/>
     </a:ext>
   </a:extLst>
 </a:theme>
@@ -5770,7 +6181,7 @@
 </file>
 
 <file path=customXml/itemProps1.xml><?xml version="1.0" encoding="utf-8"?>
-<ds:datastoreItem xmlns:ds="http://schemas.openxmlformats.org/officeDocument/2006/customXml" ds:itemID="{7DBCFFEB-3C29-4013-864E-C916225EF17C}">
+<ds:datastoreItem xmlns:ds="http://schemas.openxmlformats.org/officeDocument/2006/customXml" ds:itemID="{15CD4E8C-AC98-4021-AC85-3886506E6DCB}">
   <ds:schemaRefs>
     <ds:schemaRef ds:uri="http://schemas.openxmlformats.org/officeDocument/2006/bibliography"/>
   </ds:schemaRefs>

</xml_diff>